<commit_message>
incorporate responses to reviewer 1 comments all changes highlighted in blue in the tex file
</commit_message>
<xml_diff>
--- a/Bifurcation/ResponseToReview.docx
+++ b/Bifurcation/ResponseToReview.docx
@@ -53,7 +53,21 @@
           <w:i/>
           <w:color w:val="0000FF"/>
         </w:rPr>
-        <w:t>We thank the reviewer for the very valuable comments that greatly improve the quality of this manuscript. Responses to individual comments are as follows.</w:t>
+        <w:t xml:space="preserve">We thank the reviewer for the very valuable comments that </w:t>
+      </w:r>
+      <w:r>
+        <w:rPr>
+          <w:i/>
+          <w:color w:val="0000FF"/>
+        </w:rPr>
+        <w:t xml:space="preserve">help </w:t>
+      </w:r>
+      <w:r>
+        <w:rPr>
+          <w:i/>
+          <w:color w:val="0000FF"/>
+        </w:rPr>
+        <w:t>greatly improve the quality of this manuscript. Responses to individual comments are as follows.</w:t>
       </w:r>
     </w:p>
     <w:p>
@@ -237,7 +251,373 @@
           <w:i/>
           <w:color w:val="0000FF"/>
         </w:rPr>
-        <w:t>[I am thinking to add the following to our manuscript:</w:t>
+        <w:t xml:space="preserve"> </w:t>
+      </w:r>
+      <w:r>
+        <w:rPr>
+          <w:i/>
+          <w:color w:val="0000FF"/>
+        </w:rPr>
+        <w:t xml:space="preserve">“This particular form of interpolation of </w:t>
+      </w:r>
+      <w:r>
+        <w:rPr>
+          <w:b/>
+          <w:i/>
+          <w:color w:val="0000FF"/>
+        </w:rPr>
+        <w:t>F</w:t>
+      </w:r>
+      <w:r>
+        <w:rPr>
+          <w:i/>
+          <w:color w:val="0000FF"/>
+        </w:rPr>
+        <w:t xml:space="preserve"> is proposed by Sun et al. (2013) as a new adaptively stabilized finite element scheme</w:t>
+      </w:r>
+      <w:r>
+        <w:rPr>
+          <w:i/>
+          <w:color w:val="0000FF"/>
+        </w:rPr>
+        <w:t xml:space="preserve">, which </w:t>
+      </w:r>
+      <w:r>
+        <w:rPr>
+          <w:i/>
+          <w:color w:val="0000FF"/>
+        </w:rPr>
+        <w:t>is capable to deliver stable, locking-free numerical solutions.</w:t>
+      </w:r>
+      <w:r>
+        <w:rPr>
+          <w:i/>
+          <w:color w:val="0000FF"/>
+        </w:rPr>
+        <w:t>”</w:t>
+      </w:r>
+    </w:p>
+    <w:p>
+      <w:pPr>
+        <w:ind w:left="360"/>
+        <w:jc w:val="both"/>
+        <w:rPr>
+          <w:i/>
+          <w:color w:val="0000FF"/>
+        </w:rPr>
+      </w:pPr>
+    </w:p>
+    <w:p>
+      <w:pPr>
+        <w:ind w:left="360"/>
+        <w:jc w:val="both"/>
+        <w:rPr>
+          <w:i/>
+          <w:color w:val="0000FF"/>
+        </w:rPr>
+      </w:pPr>
+      <w:r>
+        <w:rPr>
+          <w:i/>
+          <w:color w:val="0000FF"/>
+        </w:rPr>
+        <w:t>Sun, W., Ostien, J. T., &amp; Salinger, A. G. (2013). A stabilized assumed deformation gradient finite element formulation for strongly coupled poromechanical simulations at finite strain. </w:t>
+      </w:r>
+      <w:r>
+        <w:rPr>
+          <w:i/>
+          <w:iCs/>
+          <w:color w:val="0000FF"/>
+        </w:rPr>
+        <w:t>International Journal for Numerical and Analytical Methods in Geomechanics</w:t>
+      </w:r>
+      <w:r>
+        <w:rPr>
+          <w:i/>
+          <w:color w:val="0000FF"/>
+        </w:rPr>
+        <w:t>, </w:t>
+      </w:r>
+      <w:r>
+        <w:rPr>
+          <w:i/>
+          <w:iCs/>
+          <w:color w:val="0000FF"/>
+        </w:rPr>
+        <w:t>37</w:t>
+      </w:r>
+      <w:r>
+        <w:rPr>
+          <w:i/>
+          <w:color w:val="0000FF"/>
+        </w:rPr>
+        <w:t>(16), 2755-2788.</w:t>
+      </w:r>
+    </w:p>
+    <w:p>
+      <w:pPr>
+        <w:jc w:val="both"/>
+      </w:pPr>
+    </w:p>
+    <w:p>
+      <w:pPr>
+        <w:jc w:val="both"/>
+      </w:pPr>
+    </w:p>
+    <w:p>
+      <w:pPr>
+        <w:jc w:val="both"/>
+      </w:pPr>
+      <w:r>
+        <w:t xml:space="preserve">(2) </w:t>
+      </w:r>
+      <w:r>
+        <w:t>in the uniaxial tension test at finite strains, two global minima appear: with the cartesian parametrization, they are separated by a quite small ridge. Can the authors comment on numerical difficulties (if any) associated to that 'weak' separation of two different solutions?  +</w:t>
+      </w:r>
+    </w:p>
+    <w:p>
+      <w:pPr>
+        <w:jc w:val="both"/>
+      </w:pPr>
+    </w:p>
+    <w:p>
+      <w:pPr>
+        <w:ind w:left="360"/>
+        <w:jc w:val="both"/>
+        <w:rPr>
+          <w:i/>
+          <w:color w:val="0000FF"/>
+        </w:rPr>
+      </w:pPr>
+      <w:r>
+        <w:rPr>
+          <w:i/>
+          <w:color w:val="0000FF"/>
+        </w:rPr>
+        <w:t>[</w:t>
+      </w:r>
+      <w:r>
+        <w:rPr>
+          <w:i/>
+          <w:color w:val="0000FF"/>
+        </w:rPr>
+        <w:t>My understanding is that the reviewer asks how we pick a single solution to the bifurcation problem is there are multiple global minima. Currently, the program simply returns t</w:t>
+      </w:r>
+      <w:r>
+        <w:rPr>
+          <w:i/>
+          <w:color w:val="0000FF"/>
+        </w:rPr>
+        <w:t>he first of multiple solutions.]</w:t>
+      </w:r>
+    </w:p>
+    <w:p>
+      <w:pPr>
+        <w:ind w:left="360"/>
+        <w:jc w:val="both"/>
+        <w:rPr>
+          <w:i/>
+          <w:color w:val="0000FF"/>
+        </w:rPr>
+      </w:pPr>
+    </w:p>
+    <w:p>
+      <w:pPr>
+        <w:ind w:left="360"/>
+        <w:jc w:val="both"/>
+        <w:rPr>
+          <w:i/>
+          <w:color w:val="0000FF"/>
+        </w:rPr>
+      </w:pPr>
+      <w:r>
+        <w:rPr>
+          <w:i/>
+          <w:color w:val="0000FF"/>
+        </w:rPr>
+        <w:t>T</w:t>
+      </w:r>
+      <w:r>
+        <w:rPr>
+          <w:i/>
+          <w:color w:val="0000FF"/>
+        </w:rPr>
+        <w:t xml:space="preserve">his work adopts a two-stage approach (initial sampling + Newton iterative </w:t>
+      </w:r>
+      <w:r>
+        <w:rPr>
+          <w:i/>
+          <w:color w:val="0000FF"/>
+        </w:rPr>
+        <w:t>solve</w:t>
+      </w:r>
+      <w:r>
+        <w:rPr>
+          <w:i/>
+          <w:color w:val="0000FF"/>
+        </w:rPr>
+        <w:t>).</w:t>
+      </w:r>
+      <w:r>
+        <w:rPr>
+          <w:i/>
+          <w:color w:val="0000FF"/>
+        </w:rPr>
+        <w:t xml:space="preserve"> </w:t>
+      </w:r>
+      <w:r>
+        <w:rPr>
+          <w:i/>
+          <w:color w:val="0000FF"/>
+        </w:rPr>
+        <w:t>In the first sampling stage, the objective function is checked at every sampling grid and the minimum value is picked as the initial guess for the following Newton iterative solve.</w:t>
+      </w:r>
+      <w:r>
+        <w:rPr>
+          <w:i/>
+          <w:color w:val="0000FF"/>
+        </w:rPr>
+        <w:t xml:space="preserve"> </w:t>
+      </w:r>
+      <w:r>
+        <w:rPr>
+          <w:i/>
+          <w:color w:val="0000FF"/>
+        </w:rPr>
+        <w:t>Though the code could detect multiple global minima</w:t>
+      </w:r>
+      <w:r>
+        <w:rPr>
+          <w:i/>
+          <w:color w:val="0000FF"/>
+        </w:rPr>
+        <w:t xml:space="preserve"> up to the machine precision</w:t>
+      </w:r>
+      <w:r>
+        <w:rPr>
+          <w:i/>
+          <w:color w:val="0000FF"/>
+        </w:rPr>
+        <w:t>,</w:t>
+      </w:r>
+      <w:r>
+        <w:rPr>
+          <w:i/>
+          <w:color w:val="0000FF"/>
+        </w:rPr>
+        <w:t xml:space="preserve"> in the case of multiple global minima,</w:t>
+      </w:r>
+      <w:r>
+        <w:rPr>
+          <w:i/>
+          <w:color w:val="0000FF"/>
+        </w:rPr>
+        <w:t xml:space="preserve"> it only returns </w:t>
+      </w:r>
+      <w:r>
+        <w:rPr>
+          <w:i/>
+          <w:color w:val="0000FF"/>
+        </w:rPr>
+        <w:t xml:space="preserve">the first of the multiple minima. </w:t>
+      </w:r>
+      <w:r>
+        <w:rPr>
+          <w:i/>
+          <w:color w:val="0000FF"/>
+        </w:rPr>
+        <w:t xml:space="preserve">For the purpose of identifying when bifurcation happens, </w:t>
+      </w:r>
+      <w:r>
+        <w:rPr>
+          <w:i/>
+          <w:color w:val="0000FF"/>
+        </w:rPr>
+        <w:t>such</w:t>
+      </w:r>
+      <w:r>
+        <w:rPr>
+          <w:i/>
+          <w:color w:val="0000FF"/>
+        </w:rPr>
+        <w:t xml:space="preserve"> implementation is sufficient. </w:t>
+      </w:r>
+      <w:r>
+        <w:rPr>
+          <w:i/>
+          <w:color w:val="0000FF"/>
+        </w:rPr>
+        <w:t>This comment has been added after Figure 13.</w:t>
+      </w:r>
+    </w:p>
+    <w:p>
+      <w:pPr>
+        <w:ind w:left="360"/>
+        <w:jc w:val="both"/>
+        <w:rPr>
+          <w:i/>
+          <w:color w:val="0000FF"/>
+        </w:rPr>
+      </w:pPr>
+    </w:p>
+    <w:p>
+      <w:pPr>
+        <w:ind w:left="360"/>
+        <w:jc w:val="both"/>
+        <w:rPr>
+          <w:i/>
+          <w:color w:val="0000FF"/>
+        </w:rPr>
+      </w:pPr>
+      <w:r>
+        <w:rPr>
+          <w:i/>
+          <w:color w:val="0000FF"/>
+        </w:rPr>
+        <w:t xml:space="preserve">“It should be pointed out that </w:t>
+      </w:r>
+      <w:r>
+        <w:rPr>
+          <w:i/>
+          <w:color w:val="0000FF"/>
+        </w:rPr>
+        <w:t>for the Cartesian parametrization, the two global minima are separated by a very small ridge. T</w:t>
+      </w:r>
+      <w:r>
+        <w:rPr>
+          <w:i/>
+          <w:color w:val="0000FF"/>
+        </w:rPr>
+        <w:t xml:space="preserve">hough the </w:t>
+      </w:r>
+      <w:r>
+        <w:rPr>
+          <w:i/>
+          <w:color w:val="0000FF"/>
+        </w:rPr>
+        <w:t xml:space="preserve">current </w:t>
+      </w:r>
+      <w:r>
+        <w:rPr>
+          <w:i/>
+          <w:color w:val="0000FF"/>
+        </w:rPr>
+        <w:t>algorithm</w:t>
+      </w:r>
+      <w:r>
+        <w:rPr>
+          <w:i/>
+          <w:color w:val="0000FF"/>
+        </w:rPr>
+        <w:t xml:space="preserve"> </w:t>
+      </w:r>
+      <w:r>
+        <w:rPr>
+          <w:i/>
+          <w:color w:val="0000FF"/>
+        </w:rPr>
+        <w:t>could detect multiple global minima</w:t>
       </w:r>
       <w:bookmarkStart w:id="0" w:name="_GoBack"/>
       <w:bookmarkEnd w:id="0"/>
@@ -246,217 +626,59 @@
           <w:i/>
           <w:color w:val="0000FF"/>
         </w:rPr>
-        <w:t>]</w:t>
-      </w:r>
-    </w:p>
-    <w:p>
-      <w:pPr>
-        <w:ind w:left="360"/>
-        <w:jc w:val="both"/>
-        <w:rPr>
-          <w:i/>
-          <w:color w:val="0000FF"/>
-        </w:rPr>
-      </w:pPr>
-      <w:r>
-        <w:rPr>
-          <w:i/>
-          <w:color w:val="0000FF"/>
-        </w:rPr>
-        <w:t xml:space="preserve">“This particular form of interpolation of </w:t>
-      </w:r>
-      <w:r>
+        <w:t xml:space="preserve">, it only returns the first of the multiple minima. For the purpose of identifying when bifurcation happens, </w:t>
+      </w:r>
+      <w:r>
+        <w:rPr>
+          <w:i/>
+          <w:color w:val="0000FF"/>
+        </w:rPr>
+        <w:t>such</w:t>
+      </w:r>
+      <w:r>
+        <w:rPr>
+          <w:i/>
+          <w:color w:val="0000FF"/>
+        </w:rPr>
+        <w:t xml:space="preserve"> implementation is sufficient.</w:t>
+      </w:r>
+      <w:r>
+        <w:rPr>
+          <w:i/>
+          <w:color w:val="0000FF"/>
+        </w:rPr>
+        <w:t>”</w:t>
+      </w:r>
+    </w:p>
+    <w:p>
+      <w:pPr>
+        <w:jc w:val="both"/>
+      </w:pPr>
+    </w:p>
+    <w:p>
+      <w:pPr>
         <w:rPr>
           <w:b/>
-          <w:i/>
-          <w:color w:val="0000FF"/>
-        </w:rPr>
-        <w:t>F</w:t>
-      </w:r>
-      <w:r>
-        <w:rPr>
-          <w:i/>
-          <w:color w:val="0000FF"/>
-        </w:rPr>
-        <w:t xml:space="preserve"> is proposed by Sun et al. (2013) as a new adaptively stabilized finite element scheme</w:t>
-      </w:r>
-      <w:r>
-        <w:rPr>
-          <w:i/>
-          <w:color w:val="0000FF"/>
-        </w:rPr>
-        <w:t xml:space="preserve">, which </w:t>
-      </w:r>
-      <w:r>
-        <w:rPr>
-          <w:i/>
-          <w:color w:val="0000FF"/>
-        </w:rPr>
-        <w:t>is capable to deliver stable, locking-free numerical solutions.</w:t>
-      </w:r>
-      <w:r>
-        <w:rPr>
-          <w:i/>
-          <w:color w:val="0000FF"/>
-        </w:rPr>
-        <w:t>”</w:t>
-      </w:r>
-    </w:p>
-    <w:p>
-      <w:pPr>
-        <w:ind w:left="360"/>
-        <w:jc w:val="both"/>
-        <w:rPr>
-          <w:i/>
-          <w:color w:val="0000FF"/>
-        </w:rPr>
-      </w:pPr>
-    </w:p>
-    <w:p>
-      <w:pPr>
-        <w:ind w:left="360"/>
-        <w:jc w:val="both"/>
-        <w:rPr>
-          <w:i/>
-          <w:color w:val="0000FF"/>
-        </w:rPr>
-      </w:pPr>
-      <w:r>
-        <w:rPr>
-          <w:i/>
-          <w:color w:val="0000FF"/>
-        </w:rPr>
-        <w:t>Sun, W., Ostien, J. T., &amp; Salinger, A. G. (2013). A stabilized assumed deformation gradient finite element formulation for strongly coupled poromechanical simulations at finite strain. </w:t>
-      </w:r>
-      <w:r>
-        <w:rPr>
-          <w:i/>
-          <w:iCs/>
-          <w:color w:val="0000FF"/>
-        </w:rPr>
-        <w:t>International Journal for Numerical and Analytical Methods in Geomechanics</w:t>
-      </w:r>
-      <w:r>
-        <w:rPr>
-          <w:i/>
-          <w:color w:val="0000FF"/>
-        </w:rPr>
-        <w:t>, </w:t>
-      </w:r>
-      <w:r>
-        <w:rPr>
-          <w:i/>
-          <w:iCs/>
-          <w:color w:val="0000FF"/>
-        </w:rPr>
-        <w:t>37</w:t>
-      </w:r>
-      <w:r>
-        <w:rPr>
-          <w:i/>
-          <w:color w:val="0000FF"/>
-        </w:rPr>
-        <w:t>(16), 2755-2788.</w:t>
-      </w:r>
-    </w:p>
-    <w:p>
-      <w:pPr>
-        <w:jc w:val="both"/>
-      </w:pPr>
-    </w:p>
-    <w:p>
-      <w:pPr>
-        <w:jc w:val="both"/>
-      </w:pPr>
-    </w:p>
-    <w:p>
-      <w:pPr>
-        <w:jc w:val="both"/>
-      </w:pPr>
-      <w:r>
-        <w:t xml:space="preserve">(2) </w:t>
-      </w:r>
-      <w:r>
-        <w:t>in the uniaxial tension test at finite strains, two global minima appear: with the cartesian parametrization, they are separated by a quite small ridge. Can the authors comment on numerical difficulties (if any) associated to that 'weak' separation of two different solutions?  -</w:t>
-      </w:r>
-    </w:p>
-    <w:p>
-      <w:pPr>
-        <w:jc w:val="both"/>
-      </w:pPr>
-    </w:p>
-    <w:p>
-      <w:pPr>
-        <w:ind w:left="360"/>
-        <w:jc w:val="both"/>
-        <w:rPr>
-          <w:i/>
-          <w:color w:val="0000FF"/>
-        </w:rPr>
-      </w:pPr>
-      <w:r>
-        <w:rPr>
-          <w:i/>
-          <w:color w:val="0000FF"/>
-        </w:rPr>
-        <w:t>[</w:t>
-      </w:r>
-      <w:r>
-        <w:rPr>
-          <w:i/>
-          <w:color w:val="0000FF"/>
-        </w:rPr>
-        <w:t>My understanding is that the reviewer asks how we pick a single solution to the bifurcation problem is there are multiple global minima. Currently, the program simply returns t</w:t>
-      </w:r>
-      <w:r>
-        <w:rPr>
-          <w:i/>
-          <w:color w:val="0000FF"/>
-        </w:rPr>
-        <w:t>he first of multiple solutions.]</w:t>
-      </w:r>
-    </w:p>
-    <w:p>
-      <w:pPr>
-        <w:jc w:val="both"/>
-      </w:pPr>
-    </w:p>
-    <w:p>
-      <w:pPr>
-        <w:jc w:val="both"/>
-      </w:pPr>
-    </w:p>
-    <w:p>
-      <w:pPr>
-        <w:jc w:val="both"/>
-      </w:pPr>
-    </w:p>
-    <w:p>
-      <w:pPr>
+        </w:rPr>
+      </w:pPr>
+      <w:r>
         <w:rPr>
           <w:b/>
         </w:rPr>
-      </w:pPr>
-      <w:r>
+        <w:br w:type="page"/>
+      </w:r>
+    </w:p>
+    <w:p>
+      <w:pPr>
+        <w:jc w:val="both"/>
         <w:rPr>
           <w:b/>
         </w:rPr>
-        <w:br w:type="page"/>
-      </w:r>
-    </w:p>
-    <w:p>
-      <w:pPr>
-        <w:jc w:val="both"/>
+      </w:pPr>
+      <w:r>
         <w:rPr>
           <w:b/>
         </w:rPr>
-      </w:pPr>
-      <w:r>
-        <w:rPr>
-          <w:b/>
-        </w:rPr>
-        <w:lastRenderedPageBreak/>
         <w:t>Referee: 2     Comments to the Author  @@ -526,7 +748,21 @@
           <w:i/>
           <w:color w:val="0000FF"/>
         </w:rPr>
-        <w:t>We thank the reviewer for those detailed and very valuable comments that greatly improve the quality of this manuscript. Responses to individual comments are as follows.</w:t>
+        <w:t xml:space="preserve">We thank the reviewer for those detailed and very valuable comments that </w:t>
+      </w:r>
+      <w:r>
+        <w:rPr>
+          <w:i/>
+          <w:color w:val="0000FF"/>
+        </w:rPr>
+        <w:t xml:space="preserve">help </w:t>
+      </w:r>
+      <w:r>
+        <w:rPr>
+          <w:i/>
+          <w:color w:val="0000FF"/>
+        </w:rPr>
+        <w:t>greatly improve the quality of this manuscript. Responses to individual comments are as follows.</w:t>
       </w:r>
     </w:p>
     <w:p>

</xml_diff>

<commit_message>
add time table splitting stage 1 (sweep) and stage 2 (Newton) run time update response to review
</commit_message>
<xml_diff>
--- a/Bifurcation/ResponseToReview.docx
+++ b/Bifurcation/ResponseToReview.docx
@@ -69,6 +69,13 @@
         </w:rPr>
         <w:t>greatly improve the quality of this manuscript. Responses to individual comments are as follows.</w:t>
       </w:r>
+      <w:r>
+        <w:rPr>
+          <w:i/>
+          <w:color w:val="0000FF"/>
+        </w:rPr>
+        <w:t xml:space="preserve"> All changes in the revised manuscript have been highlighted in blue.</w:t>
+      </w:r>
     </w:p>
     <w:p>
       <w:pPr>
@@ -402,6 +409,13 @@
           <w:i/>
           <w:color w:val="0000FF"/>
         </w:rPr>
+        <w:t xml:space="preserve">QC - </w:t>
+      </w:r>
+      <w:r>
+        <w:rPr>
+          <w:i/>
+          <w:color w:val="0000FF"/>
+        </w:rPr>
         <w:t>My understanding is that the reviewer asks how we pick a single solution to the bifurcation problem is there are multiple global minima. Currently, the program simply returns t</w:t>
       </w:r>
       <w:r>
@@ -527,7 +541,15 @@
           <w:i/>
           <w:color w:val="0000FF"/>
         </w:rPr>
-        <w:t xml:space="preserve">For the purpose of identifying when bifurcation happens, </w:t>
+        <w:t xml:space="preserve">For the purpose of </w:t>
+      </w:r>
+      <w:r>
+        <w:rPr>
+          <w:i/>
+          <w:color w:val="0000FF"/>
+        </w:rPr>
+        <w:lastRenderedPageBreak/>
+        <w:t xml:space="preserve">identifying when bifurcation happens, </w:t>
       </w:r>
       <w:r>
         <w:rPr>
@@ -617,30 +639,7 @@
           <w:i/>
           <w:color w:val="0000FF"/>
         </w:rPr>
-        <w:t>could detect multiple global minima</w:t>
-      </w:r>
-      <w:bookmarkStart w:id="0" w:name="_GoBack"/>
-      <w:bookmarkEnd w:id="0"/>
-      <w:r>
-        <w:rPr>
-          <w:i/>
-          <w:color w:val="0000FF"/>
-        </w:rPr>
-        <w:t xml:space="preserve">, it only returns the first of the multiple minima. For the purpose of identifying when bifurcation happens, </w:t>
-      </w:r>
-      <w:r>
-        <w:rPr>
-          <w:i/>
-          <w:color w:val="0000FF"/>
-        </w:rPr>
-        <w:t>such</w:t>
-      </w:r>
-      <w:r>
-        <w:rPr>
-          <w:i/>
-          <w:color w:val="0000FF"/>
-        </w:rPr>
-        <w:t xml:space="preserve"> implementation is sufficient.</w:t>
+        <w:t>could detect multiple global minima, it only returns the first of the multiple minima. For the purpose of identifying when bifurcation happens, such implementation is sufficient.</w:t>
       </w:r>
       <w:r>
         <w:rPr>
@@ -764,6 +763,13 @@
         </w:rPr>
         <w:t>greatly improve the quality of this manuscript. Responses to individual comments are as follows.</w:t>
       </w:r>
+      <w:r>
+        <w:rPr>
+          <w:i/>
+          <w:color w:val="0000FF"/>
+        </w:rPr>
+        <w:t xml:space="preserve"> All changes in the revised manuscript have been highlighted in blue.</w:t>
+      </w:r>
     </w:p>
     <w:p>
       <w:pPr>
@@ -811,7 +817,21 @@
           <w:i/>
           <w:color w:val="0000FF"/>
         </w:rPr>
-        <w:t>[Should we move this to Appendix section?]</w:t>
+        <w:t>[</w:t>
+      </w:r>
+      <w:r>
+        <w:rPr>
+          <w:i/>
+          <w:color w:val="0000FF"/>
+        </w:rPr>
+        <w:t xml:space="preserve">QC - </w:t>
+      </w:r>
+      <w:r>
+        <w:rPr>
+          <w:i/>
+          <w:color w:val="0000FF"/>
+        </w:rPr>
+        <w:t>Should we move this to Appendix section?]</w:t>
       </w:r>
     </w:p>
     <w:p>
@@ -870,24 +890,21 @@
           <w:i/>
           <w:color w:val="0000FF"/>
         </w:rPr>
-        <w:t xml:space="preserve">[Some of my thoughts: </w:t>
-      </w:r>
-    </w:p>
-    <w:p>
-      <w:pPr>
-        <w:ind w:left="360"/>
-        <w:jc w:val="both"/>
-        <w:rPr>
-          <w:i/>
-          <w:color w:val="0000FF"/>
-        </w:rPr>
-      </w:pPr>
-      <w:r>
-        <w:rPr>
-          <w:i/>
-          <w:color w:val="0000FF"/>
-        </w:rPr>
-        <w:t>1. We could show the split run time of every stage for different parametrizations, maybe for one of the two numerical examples</w:t>
+        <w:t xml:space="preserve">1. We could show the split run time of every stage for different parametrizations, </w:t>
+      </w:r>
+      <w:r>
+        <w:rPr>
+          <w:i/>
+          <w:color w:val="0000FF"/>
+        </w:rPr>
+        <w:t xml:space="preserve">for the anisotropic model example (finite deformation); </w:t>
+      </w:r>
+      <w:r>
+        <w:rPr>
+          <w:i/>
+          <w:color w:val="0000FF"/>
+        </w:rPr>
+        <w:t>[QC - this is done]</w:t>
       </w:r>
     </w:p>
     <w:p>
@@ -906,6 +923,29 @@
         </w:rPr>
         <w:t>2. Oliver’s work [25] applies to tensors with both major and minor symmetries (in order to have accurate solution). One thing we could try, is to run the small deformation example with Oliver’s algorithm, and see how they compare.</w:t>
       </w:r>
+      <w:r>
+        <w:rPr>
+          <w:i/>
+          <w:color w:val="0000FF"/>
+        </w:rPr>
+        <w:t xml:space="preserve"> [we compared Oliver’s method using the small-deformation example, the Oliver’s method is much much faster: using 1000 random initial guess for the eigenvector, the success rate is 100% and the average run time is only 9.84 microsecond. However, Oliver’s method only applies to tangent with major and minor symmetries. When we apply Oliver’s method to the finite deformation example, it cannot dete</w:t>
+      </w:r>
+      <w:r>
+        <w:rPr>
+          <w:i/>
+          <w:color w:val="0000FF"/>
+        </w:rPr>
+        <w:t>ct the correct bifurcation time or the bifurcation direction</w:t>
+      </w:r>
+      <w:bookmarkStart w:id="0" w:name="_GoBack"/>
+      <w:bookmarkEnd w:id="0"/>
+      <w:r>
+        <w:rPr>
+          <w:i/>
+          <w:color w:val="0000FF"/>
+        </w:rPr>
+        <w:t>]</w:t>
+      </w:r>
     </w:p>
     <w:p>
       <w:pPr>
@@ -945,7 +985,7 @@
           <w:i/>
           <w:color w:val="0000FF"/>
         </w:rPr>
-        <w:t>. My student and I are investigating an alternative (a stochastic optimization) approach to this bifurcation problem. I could add some comment based on what we found so far. However, this work is not completed and published yet, so no reference can be referred to.]</w:t>
+        <w:t>. My student and I are investigating an alternative (a stochastic optimization) approach to this bifurcation problem. However, this work is not completed and published yet, so no reference can be referred to.]</w:t>
       </w:r>
     </w:p>
     <w:p>
@@ -973,8 +1013,20 @@
     </w:p>
     <w:p>
       <w:pPr>
-        <w:jc w:val="both"/>
-      </w:pPr>
+        <w:ind w:left="360"/>
+        <w:jc w:val="both"/>
+        <w:rPr>
+          <w:i/>
+          <w:color w:val="0000FF"/>
+        </w:rPr>
+      </w:pPr>
+      <w:r>
+        <w:rPr>
+          <w:i/>
+          <w:color w:val="0000FF"/>
+        </w:rPr>
+        <w:t>[QC - We are checking the proposed algorithms using a 3D triaxial extension test example. However, I am inclined to not including any more numerical examples. ]</w:t>
+      </w:r>
     </w:p>
     <w:p>
       <w:pPr>
@@ -1035,7 +1087,21 @@
           <w:i/>
           <w:color w:val="0000FF"/>
         </w:rPr>
-        <w:t>[I don’t think we need the restriction of x^2 + y^2 = 1</w:t>
+        <w:t>[</w:t>
+      </w:r>
+      <w:r>
+        <w:rPr>
+          <w:i/>
+          <w:color w:val="0000FF"/>
+        </w:rPr>
+        <w:t xml:space="preserve">QC - </w:t>
+      </w:r>
+      <w:r>
+        <w:rPr>
+          <w:i/>
+          <w:color w:val="0000FF"/>
+        </w:rPr>
+        <w:t>I don’t think we need the restriction of x^2 + y^2 = 1</w:t>
       </w:r>
       <w:r>
         <w:rPr>
@@ -1078,6 +1144,171 @@
           <w:color w:val="0000FF"/>
         </w:rPr>
         <w:t>]</w:t>
+      </w:r>
+    </w:p>
+    <w:p>
+      <w:pPr>
+        <w:ind w:left="360"/>
+        <w:jc w:val="both"/>
+        <w:rPr>
+          <w:i/>
+          <w:color w:val="0000FF"/>
+        </w:rPr>
+      </w:pPr>
+    </w:p>
+    <w:p>
+      <w:pPr>
+        <w:ind w:left="360"/>
+        <w:jc w:val="both"/>
+        <w:rPr>
+          <w:i/>
+          <w:color w:val="0000FF"/>
+        </w:rPr>
+      </w:pPr>
+      <w:r>
+        <w:rPr>
+          <w:i/>
+          <w:color w:val="0000FF"/>
+        </w:rPr>
+        <w:t xml:space="preserve">For tangent parametrization eq.(3.7), </w:t>
+      </w:r>
+      <w:r>
+        <w:rPr>
+          <w:i/>
+          <w:color w:val="0000FF"/>
+        </w:rPr>
+        <w:t xml:space="preserve">x, y are points on the </w:t>
+      </w:r>
+      <w:r>
+        <w:rPr>
+          <w:i/>
+          <w:color w:val="0000FF"/>
+        </w:rPr>
+        <w:t xml:space="preserve">tangent plane with </w:t>
+      </w:r>
+      <w:r>
+        <w:rPr>
+          <w:b/>
+          <w:i/>
+          <w:color w:val="0000FF"/>
+        </w:rPr>
+        <w:t>u</w:t>
+      </w:r>
+      <w:r>
+        <w:rPr>
+          <w:i/>
+          <w:color w:val="0000FF"/>
+        </w:rPr>
+        <w:t>=[x, y, 0]</w:t>
+      </w:r>
+      <w:r>
+        <w:rPr>
+          <w:i/>
+          <w:color w:val="0000FF"/>
+          <w:vertAlign w:val="superscript"/>
+        </w:rPr>
+        <w:t>T</w:t>
+      </w:r>
+      <w:r>
+        <w:rPr>
+          <w:i/>
+          <w:color w:val="0000FF"/>
+        </w:rPr>
+        <w:t xml:space="preserve"> representing the position vector from north pole (Q) t</w:t>
+      </w:r>
+      <w:r>
+        <w:rPr>
+          <w:i/>
+          <w:color w:val="0000FF"/>
+        </w:rPr>
+        <w:t>o point P on the tangent plane. Therefore, it is not subjected to</w:t>
+      </w:r>
+      <w:r>
+        <w:rPr>
+          <w:i/>
+          <w:color w:val="0000FF"/>
+        </w:rPr>
+        <w:t xml:space="preserve"> x^2+y^1=1</w:t>
+      </w:r>
+      <w:r>
+        <w:t>.</w:t>
+      </w:r>
+      <w:r>
+        <w:rPr>
+          <w:i/>
+          <w:color w:val="0000FF"/>
+        </w:rPr>
+        <w:t xml:space="preserve"> The range [-pi/2, pi/2] guarantees that the position vector would cover all points on the tangent plane. </w:t>
+      </w:r>
+      <w:r>
+        <w:rPr>
+          <w:i/>
+          <w:color w:val="0000FF"/>
+        </w:rPr>
+        <w:t xml:space="preserve">The confusion might come from the use of canonical basis x,y to parametrize </w:t>
+      </w:r>
+      <w:r>
+        <w:rPr>
+          <w:b/>
+          <w:i/>
+          <w:color w:val="0000FF"/>
+        </w:rPr>
+        <w:t>n</w:t>
+      </w:r>
+      <w:r>
+        <w:rPr>
+          <w:i/>
+          <w:color w:val="0000FF"/>
+        </w:rPr>
+        <w:t xml:space="preserve">. </w:t>
+      </w:r>
+      <w:r>
+        <w:rPr>
+          <w:i/>
+          <w:color w:val="0000FF"/>
+        </w:rPr>
+        <w:t>This has been clarified in the revised manuscript.</w:t>
+      </w:r>
+    </w:p>
+    <w:p>
+      <w:pPr>
+        <w:ind w:left="360"/>
+        <w:jc w:val="both"/>
+        <w:rPr>
+          <w:i/>
+          <w:color w:val="0000FF"/>
+        </w:rPr>
+      </w:pPr>
+    </w:p>
+    <w:p>
+      <w:pPr>
+        <w:ind w:left="360"/>
+        <w:jc w:val="both"/>
+        <w:rPr>
+          <w:i/>
+          <w:color w:val="0000FF"/>
+        </w:rPr>
+      </w:pPr>
+      <w:r>
+        <w:rPr>
+          <w:i/>
+          <w:color w:val="0000FF"/>
+        </w:rPr>
+        <w:t>“</w:t>
+      </w:r>
+      <w:r>
+        <w:rPr>
+          <w:i/>
+          <w:color w:val="0000FF"/>
+        </w:rPr>
+        <w:t>Note that though the normal vector $~n$ is a unit vector, the position vector on the tangent  plane $~u =[x,y,0]^T$ is not subjected to the constraint  $x^2+y^2+z^2 = 1$ and the range $[-\pi / 2, \pi / 2]$ is sufficient for  the position vector to cover all points on the plane.</w:t>
+      </w:r>
+      <w:r>
+        <w:rPr>
+          <w:i/>
+          <w:color w:val="0000FF"/>
+        </w:rPr>
+        <w:t>”</w:t>
       </w:r>
     </w:p>
     <w:p>

</xml_diff>

<commit_message>
minor updates to response to review file highlight changes in the latex file
</commit_message>
<xml_diff>
--- a/Bifurcation/ResponseToReview.docx
+++ b/Bifurcation/ResponseToReview.docx
@@ -904,7 +904,28 @@
           <w:i/>
           <w:color w:val="0000FF"/>
         </w:rPr>
-        <w:t>[QC - this is done]</w:t>
+        <w:t>[QC - this is done</w:t>
+      </w:r>
+      <w:r>
+        <w:rPr>
+          <w:i/>
+          <w:color w:val="0000FF"/>
+        </w:rPr>
+        <w:t>, see updated Table</w:t>
+      </w:r>
+      <w:r>
+        <w:rPr>
+          <w:i/>
+          <w:color w:val="0000FF"/>
+        </w:rPr>
+        <w:t xml:space="preserve"> 4</w:t>
+      </w:r>
+      <w:r>
+        <w:rPr>
+          <w:i/>
+          <w:color w:val="0000FF"/>
+        </w:rPr>
+        <w:t>]</w:t>
       </w:r>
     </w:p>
     <w:p>
@@ -935,50 +956,102 @@
           <w:i/>
           <w:color w:val="0000FF"/>
         </w:rPr>
-        <w:t>ct the correct bifurcation time or the bifurcation direction</w:t>
+        <w:t xml:space="preserve">ct the correct bifurcation time </w:t>
+      </w:r>
+      <w:r>
+        <w:rPr>
+          <w:i/>
+          <w:color w:val="0000FF"/>
+        </w:rPr>
+        <w:t>n</w:t>
+      </w:r>
+      <w:r>
+        <w:rPr>
+          <w:i/>
+          <w:color w:val="0000FF"/>
+        </w:rPr>
+        <w:t>or the bifurcation direction</w:t>
+      </w:r>
+      <w:r>
+        <w:rPr>
+          <w:i/>
+          <w:color w:val="0000FF"/>
+        </w:rPr>
+        <w:t>]</w:t>
+      </w:r>
+    </w:p>
+    <w:p>
+      <w:pPr>
+        <w:ind w:left="360"/>
+        <w:jc w:val="both"/>
+        <w:rPr>
+          <w:i/>
+          <w:color w:val="0000FF"/>
+        </w:rPr>
+      </w:pPr>
+      <w:r>
+        <w:rPr>
+          <w:i/>
+          <w:color w:val="0000FF"/>
+        </w:rPr>
+        <w:t xml:space="preserve">3. As the reviewer suggested, comment on the single/double stage approach, </w:t>
+      </w:r>
+      <w:r>
+        <w:rPr>
+          <w:i/>
+          <w:color w:val="0000FF"/>
+        </w:rPr>
+        <w:t>and include</w:t>
+      </w:r>
+      <w:r>
+        <w:rPr>
+          <w:i/>
+          <w:color w:val="0000FF"/>
+        </w:rPr>
+        <w:t xml:space="preserve"> </w:t>
+      </w:r>
+      <w:r>
+        <w:rPr>
+          <w:i/>
+          <w:color w:val="0000FF"/>
+        </w:rPr>
+        <w:t>it in the “Conclusions” section or add a remark after the numerical example section.</w:t>
       </w:r>
       <w:bookmarkStart w:id="0" w:name="_GoBack"/>
       <w:bookmarkEnd w:id="0"/>
-      <w:r>
-        <w:rPr>
-          <w:i/>
-          <w:color w:val="0000FF"/>
-        </w:rPr>
-        <w:t>]</w:t>
-      </w:r>
-    </w:p>
-    <w:p>
-      <w:pPr>
-        <w:ind w:left="360"/>
-        <w:jc w:val="both"/>
-        <w:rPr>
-          <w:i/>
-          <w:color w:val="0000FF"/>
-        </w:rPr>
-      </w:pPr>
-      <w:r>
-        <w:rPr>
-          <w:i/>
-          <w:color w:val="0000FF"/>
-        </w:rPr>
-        <w:t>3. As the reviewer suggested, comment on the single/double stage approach, include it in the “Conclusions” section.</w:t>
-      </w:r>
-    </w:p>
-    <w:p>
-      <w:pPr>
-        <w:ind w:left="360"/>
-        <w:jc w:val="both"/>
-        <w:rPr>
-          <w:i/>
-          <w:color w:val="0000FF"/>
-        </w:rPr>
-      </w:pPr>
-      <w:r>
-        <w:rPr>
-          <w:i/>
-          <w:color w:val="0000FF"/>
-        </w:rPr>
-        <w:t>4</w:t>
+    </w:p>
+    <w:p>
+      <w:pPr>
+        <w:ind w:left="360"/>
+        <w:jc w:val="both"/>
+        <w:rPr>
+          <w:i/>
+          <w:color w:val="0000FF"/>
+        </w:rPr>
+      </w:pPr>
+      <w:r>
+        <w:rPr>
+          <w:i/>
+          <w:color w:val="0000FF"/>
+        </w:rPr>
+        <w:t>4. The robustness of the algorithm test (using a single initial point) is essentially eliminating the sampling stage.</w:t>
+      </w:r>
+    </w:p>
+    <w:p>
+      <w:pPr>
+        <w:ind w:left="360"/>
+        <w:jc w:val="both"/>
+        <w:rPr>
+          <w:i/>
+          <w:color w:val="0000FF"/>
+        </w:rPr>
+      </w:pPr>
+      <w:r>
+        <w:rPr>
+          <w:i/>
+          <w:color w:val="0000FF"/>
+        </w:rPr>
+        <w:t>5</w:t>
       </w:r>
       <w:r>
         <w:rPr>

</xml_diff>

<commit_message>
more updates on responses and manuscript
</commit_message>
<xml_diff>
--- a/Bifurcation/ResponseToReview.docx
+++ b/Bifurcation/ResponseToReview.docx
@@ -890,6 +890,392 @@
           <w:i/>
           <w:color w:val="0000FF"/>
         </w:rPr>
+        <w:t>W</w:t>
+      </w:r>
+      <w:r>
+        <w:rPr>
+          <w:i/>
+          <w:color w:val="0000FF"/>
+        </w:rPr>
+        <w:t>e have split the total computation time into two stages: the time for</w:t>
+      </w:r>
+      <w:r>
+        <w:rPr>
+          <w:i/>
+          <w:color w:val="0000FF"/>
+        </w:rPr>
+        <w:t xml:space="preserve"> the</w:t>
+      </w:r>
+      <w:r>
+        <w:rPr>
+          <w:i/>
+          <w:color w:val="0000FF"/>
+        </w:rPr>
+        <w:t xml:space="preserve"> initial sampling stage and the time for the iter</w:t>
+      </w:r>
+      <w:r>
+        <w:rPr>
+          <w:i/>
+          <w:color w:val="0000FF"/>
+        </w:rPr>
+        <w:t>ative Newton’s solve</w:t>
+      </w:r>
+      <w:r>
+        <w:rPr>
+          <w:i/>
+          <w:color w:val="0000FF"/>
+          <w:lang w:eastAsia="zh-CN"/>
+        </w:rPr>
+        <w:t>. T</w:t>
+      </w:r>
+      <w:r>
+        <w:rPr>
+          <w:i/>
+          <w:color w:val="0000FF"/>
+        </w:rPr>
+        <w:t xml:space="preserve">he results for the finite deformation anisotropic damage model example </w:t>
+      </w:r>
+      <w:r>
+        <w:rPr>
+          <w:i/>
+          <w:color w:val="0000FF"/>
+        </w:rPr>
+        <w:t xml:space="preserve">are reported in the </w:t>
+      </w:r>
+      <w:r>
+        <w:rPr>
+          <w:i/>
+          <w:color w:val="0000FF"/>
+        </w:rPr>
+        <w:t xml:space="preserve">updated Table 4. As shown in this table, the </w:t>
+      </w:r>
+      <w:r>
+        <w:rPr>
+          <w:i/>
+          <w:color w:val="0000FF"/>
+        </w:rPr>
+        <w:t>time for initial sampling stage is directly proportional to the sampling density (as expected). For the</w:t>
+      </w:r>
+      <w:r>
+        <w:rPr>
+          <w:i/>
+          <w:color w:val="0000FF"/>
+        </w:rPr>
+        <w:t xml:space="preserve"> second stage, i.e.,</w:t>
+      </w:r>
+      <w:r>
+        <w:rPr>
+          <w:i/>
+          <w:color w:val="0000FF"/>
+        </w:rPr>
+        <w:t xml:space="preserve"> </w:t>
+      </w:r>
+      <w:r>
+        <w:rPr>
+          <w:i/>
+          <w:color w:val="0000FF"/>
+        </w:rPr>
+        <w:t xml:space="preserve">the </w:t>
+      </w:r>
+      <w:r>
+        <w:rPr>
+          <w:i/>
+          <w:color w:val="0000FF"/>
+        </w:rPr>
+        <w:t xml:space="preserve">iterative Newton’s solve, the proposed Cartesian parametrization is less sensitive to initial sampling and remains the most efficient. </w:t>
+      </w:r>
+      <w:r>
+        <w:rPr>
+          <w:i/>
+          <w:color w:val="0000FF"/>
+        </w:rPr>
+        <w:t>Also, it is interesting to see that, except for the very dense sampling case (inter</w:t>
+      </w:r>
+      <w:r>
+        <w:rPr>
+          <w:i/>
+          <w:color w:val="0000FF"/>
+        </w:rPr>
+        <w:t>v</w:t>
+      </w:r>
+      <w:r>
+        <w:rPr>
+          <w:i/>
+          <w:color w:val="0000FF"/>
+        </w:rPr>
+        <w:t>al=0.05), most of the computation time is spent on the iterative Newton’s solve and that is where the proposed Cartesian parametrization excels.</w:t>
+      </w:r>
+      <w:r>
+        <w:rPr>
+          <w:i/>
+          <w:color w:val="0000FF"/>
+        </w:rPr>
+        <w:t xml:space="preserve"> Those</w:t>
+      </w:r>
+      <w:r>
+        <w:rPr>
+          <w:i/>
+          <w:color w:val="0000FF"/>
+        </w:rPr>
+        <w:t xml:space="preserve"> discussions are </w:t>
+      </w:r>
+      <w:r>
+        <w:rPr>
+          <w:i/>
+          <w:color w:val="0000FF"/>
+        </w:rPr>
+        <w:t>added in the revised manuscript above Table 4 (highlighted in blue)</w:t>
+      </w:r>
+    </w:p>
+    <w:p>
+      <w:pPr>
+        <w:ind w:left="360"/>
+        <w:jc w:val="both"/>
+        <w:rPr>
+          <w:i/>
+          <w:color w:val="0000FF"/>
+        </w:rPr>
+      </w:pPr>
+    </w:p>
+    <w:p>
+      <w:pPr>
+        <w:ind w:left="360"/>
+        <w:jc w:val="both"/>
+        <w:rPr>
+          <w:i/>
+          <w:color w:val="0000FF"/>
+        </w:rPr>
+      </w:pPr>
+      <w:r>
+        <w:rPr>
+          <w:i/>
+          <w:color w:val="0000FF"/>
+        </w:rPr>
+        <w:t xml:space="preserve">[QC- </w:t>
+      </w:r>
+      <w:r>
+        <w:rPr>
+          <w:i/>
+          <w:color w:val="0000FF"/>
+        </w:rPr>
+        <w:t>Regarding the str</w:t>
+      </w:r>
+      <w:r>
+        <w:rPr>
+          <w:i/>
+          <w:color w:val="0000FF"/>
+        </w:rPr>
+        <w:t>a</w:t>
+      </w:r>
+      <w:r>
+        <w:rPr>
+          <w:i/>
+          <w:color w:val="0000FF"/>
+        </w:rPr>
+        <w:t>teg</w:t>
+      </w:r>
+      <w:r>
+        <w:rPr>
+          <w:i/>
+          <w:color w:val="0000FF"/>
+        </w:rPr>
+        <w:t>ies skipping the sampling stage</w:t>
+      </w:r>
+      <w:r>
+        <w:rPr>
+          <w:i/>
+          <w:color w:val="0000FF"/>
+        </w:rPr>
+        <w:t>, the following remark has been added to the manuscript after the numerical example.</w:t>
+      </w:r>
+      <w:r>
+        <w:rPr>
+          <w:i/>
+          <w:color w:val="0000FF"/>
+        </w:rPr>
+        <w:t>]</w:t>
+      </w:r>
+    </w:p>
+    <w:p>
+      <w:pPr>
+        <w:ind w:left="360"/>
+        <w:jc w:val="both"/>
+        <w:rPr>
+          <w:i/>
+          <w:color w:val="0000FF"/>
+        </w:rPr>
+      </w:pPr>
+    </w:p>
+    <w:p>
+      <w:pPr>
+        <w:ind w:left="360"/>
+        <w:jc w:val="both"/>
+        <w:rPr>
+          <w:i/>
+          <w:color w:val="0000FF"/>
+        </w:rPr>
+      </w:pPr>
+      <w:r>
+        <w:rPr>
+          <w:i/>
+          <w:color w:val="0000FF"/>
+        </w:rPr>
+        <w:t xml:space="preserve">It should be pointed out that all parametrizations, including the proposed Cartesian </w:t>
+      </w:r>
+      <w:r>
+        <w:rPr>
+          <w:i/>
+          <w:color w:val="0000FF"/>
+        </w:rPr>
+        <w:t>one</w:t>
+      </w:r>
+      <w:r>
+        <w:rPr>
+          <w:i/>
+          <w:color w:val="0000FF"/>
+        </w:rPr>
+        <w:t xml:space="preserve">, require a two-stage </w:t>
+      </w:r>
+      <w:r>
+        <w:rPr>
+          <w:i/>
+          <w:color w:val="0000FF"/>
+        </w:rPr>
+        <w:t>solution approach</w:t>
+      </w:r>
+      <w:r>
+        <w:rPr>
+          <w:i/>
+          <w:color w:val="0000FF"/>
+        </w:rPr>
+        <w:t xml:space="preserve"> (i.e., initial sampling and iterative Newton’s solve).</w:t>
+      </w:r>
+      <w:r>
+        <w:rPr>
+          <w:i/>
+          <w:color w:val="0000FF"/>
+        </w:rPr>
+        <w:t xml:space="preserve"> </w:t>
+      </w:r>
+      <w:r>
+        <w:rPr>
+          <w:i/>
+          <w:color w:val="0000FF"/>
+        </w:rPr>
+        <w:t xml:space="preserve">When the intial sampling stage is skipped, see results in Tables 2 and 5, the Cartesian parametrization remains the most efficient and robust (in terms of success rate). </w:t>
+      </w:r>
+      <w:r>
+        <w:rPr>
+          <w:i/>
+          <w:color w:val="0000FF"/>
+        </w:rPr>
+        <w:t>Alternatively, a single stage approach,</w:t>
+      </w:r>
+      <w:r>
+        <w:rPr>
+          <w:i/>
+          <w:color w:val="0000FF"/>
+        </w:rPr>
+        <w:t xml:space="preserve"> </w:t>
+      </w:r>
+      <w:r>
+        <w:rPr>
+          <w:i/>
+          <w:color w:val="0000FF"/>
+        </w:rPr>
+        <w:t>as proposed by Oliver et al. [25],</w:t>
+      </w:r>
+      <w:r>
+        <w:rPr>
+          <w:i/>
+          <w:color w:val="0000FF"/>
+        </w:rPr>
+        <w:t xml:space="preserve"> could be </w:t>
+      </w:r>
+      <w:r>
+        <w:rPr>
+          <w:i/>
+          <w:color w:val="0000FF"/>
+        </w:rPr>
+        <w:t>used for the</w:t>
+      </w:r>
+      <w:r>
+        <w:rPr>
+          <w:i/>
+          <w:color w:val="0000FF"/>
+        </w:rPr>
+        <w:t xml:space="preserve"> numerical bifurcation analysis. The approach in [25]</w:t>
+      </w:r>
+      <w:r>
+        <w:rPr>
+          <w:i/>
+          <w:color w:val="0000FF"/>
+        </w:rPr>
+        <w:t xml:space="preserve"> is very efficient when applied to tangents with both major and minor symmetries (as in the case of the small deformation material model example). However, preliminary analysis on the finite deformation example show that this single stage approach cannot accurately capture the bifurcation time nor the bifurcation direction</w:t>
+      </w:r>
+      <w:r>
+        <w:rPr>
+          <w:i/>
+          <w:color w:val="0000FF"/>
+        </w:rPr>
+        <w:t>s</w:t>
+      </w:r>
+      <w:r>
+        <w:rPr>
+          <w:i/>
+          <w:color w:val="0000FF"/>
+        </w:rPr>
+        <w:t xml:space="preserve">. The authors are </w:t>
+      </w:r>
+      <w:r>
+        <w:rPr>
+          <w:i/>
+          <w:color w:val="0000FF"/>
+        </w:rPr>
+        <w:t xml:space="preserve">also </w:t>
+      </w:r>
+      <w:r>
+        <w:rPr>
+          <w:i/>
+          <w:color w:val="0000FF"/>
+        </w:rPr>
+        <w:t>investigating a stochastic-based optimization approach that requires only single stage but is applicable to arbitrary material tangents. This will be published in a subsequent study.</w:t>
+      </w:r>
+    </w:p>
+    <w:p>
+      <w:pPr>
+        <w:ind w:left="360"/>
+        <w:jc w:val="both"/>
+        <w:rPr>
+          <w:i/>
+          <w:color w:val="0000FF"/>
+        </w:rPr>
+      </w:pPr>
+    </w:p>
+    <w:p>
+      <w:pPr>
+        <w:ind w:left="360"/>
+        <w:jc w:val="both"/>
+        <w:rPr>
+          <w:i/>
+          <w:color w:val="0000FF"/>
+        </w:rPr>
+      </w:pPr>
+    </w:p>
+    <w:p>
+      <w:pPr>
+        <w:ind w:left="360"/>
+        <w:jc w:val="both"/>
+        <w:rPr>
+          <w:i/>
+          <w:color w:val="0000FF"/>
+        </w:rPr>
+      </w:pPr>
+      <w:r>
+        <w:rPr>
+          <w:i/>
+          <w:color w:val="0000FF"/>
+        </w:rPr>
         <w:t xml:space="preserve">1. We could show the split run time of every stage for different parametrizations, </w:t>
       </w:r>
       <w:r>
@@ -1017,8 +1403,6 @@
         </w:rPr>
         <w:t>it in the “Conclusions” section or add a remark after the numerical example section.</w:t>
       </w:r>
-      <w:bookmarkStart w:id="0" w:name="_GoBack"/>
-      <w:bookmarkEnd w:id="0"/>
     </w:p>
     <w:p>
       <w:pPr>
@@ -1098,7 +1482,58 @@
           <w:i/>
           <w:color w:val="0000FF"/>
         </w:rPr>
-        <w:t>[QC - We are checking the proposed algorithms using a 3D triaxial extension test example. However, I am inclined to not including any more numerical examples. ]</w:t>
+        <w:t>[QC - We are checking the proposed algorithms using a 3D</w:t>
+      </w:r>
+      <w:r>
+        <w:rPr>
+          <w:i/>
+          <w:color w:val="0000FF"/>
+        </w:rPr>
+        <w:t xml:space="preserve"> uniaxial tension</w:t>
+      </w:r>
+      <w:r>
+        <w:rPr>
+          <w:i/>
+          <w:color w:val="0000FF"/>
+        </w:rPr>
+        <w:t xml:space="preserve"> example</w:t>
+      </w:r>
+      <w:r>
+        <w:rPr>
+          <w:i/>
+          <w:color w:val="0000FF"/>
+        </w:rPr>
+        <w:t xml:space="preserve"> but don’t have results yet</w:t>
+      </w:r>
+      <w:r>
+        <w:rPr>
+          <w:i/>
+          <w:color w:val="0000FF"/>
+        </w:rPr>
+        <w:t>. However, I am inclined to not including any more numerical examples.</w:t>
+      </w:r>
+      <w:r>
+        <w:rPr>
+          <w:i/>
+          <w:color w:val="0000FF"/>
+        </w:rPr>
+        <w:t xml:space="preserve"> </w:t>
+      </w:r>
+      <w:r>
+        <w:rPr>
+          <w:i/>
+          <w:color w:val="0000FF"/>
+        </w:rPr>
+        <w:t xml:space="preserve">Eventually, the challenge lies on the complexity of the material tangent, whether coming from the constitutive model or the stress/strain field. </w:t>
+      </w:r>
+      <w:bookmarkStart w:id="0" w:name="_GoBack"/>
+      <w:bookmarkEnd w:id="0"/>
+      <w:r>
+        <w:rPr>
+          <w:i/>
+          <w:color w:val="0000FF"/>
+        </w:rPr>
+        <w:t>]</w:t>
       </w:r>
     </w:p>
     <w:p>

</xml_diff>

<commit_message>
update Response to review document and the manuscript following today's phone call.
Alejandro, Jay and Jake - please take over and add your inputs. thanks!
</commit_message>
<xml_diff>
--- a/Bifurcation/ResponseToReview.docx
+++ b/Bifurcation/ResponseToReview.docx
@@ -98,8 +98,13 @@
       <w:r>
         <w:t xml:space="preserve">(1) </w:t>
       </w:r>
-      <w:r>
-        <w:t>in section 2.1, it would be interesting that the authors motivate their specific choice for the</w:t>
+      <w:proofErr w:type="gramStart"/>
+      <w:r>
+        <w:t>in</w:t>
+      </w:r>
+      <w:proofErr w:type="gramEnd"/>
+      <w:r>
+        <w:t xml:space="preserve"> section 2.1, it would be interesting that the authors motivate their specific choice for the</w:t>
       </w:r>
       <w:r>
         <w:t xml:space="preserve"> interpolation of F (eq. 2.10)</w:t>
@@ -174,7 +179,23 @@
           <w:i/>
           <w:color w:val="0000FF"/>
         </w:rPr>
-        <w:t xml:space="preserve">shear failure, incompressibility imposed by pore fluid, and/or incompressible solid skeleton and produce solutions that satisfy the inf-sup condition. </w:t>
+        <w:t xml:space="preserve">shear failure, incompressibility imposed by pore fluid, and/or incompressible solid skeleton and produce solutions that satisfy the </w:t>
+      </w:r>
+      <w:proofErr w:type="spellStart"/>
+      <w:r>
+        <w:rPr>
+          <w:i/>
+          <w:color w:val="0000FF"/>
+        </w:rPr>
+        <w:t>inf</w:t>
+      </w:r>
+      <w:proofErr w:type="spellEnd"/>
+      <w:r>
+        <w:rPr>
+          <w:i/>
+          <w:color w:val="0000FF"/>
+        </w:rPr>
+        <w:t xml:space="preserve">-sup condition. </w:t>
       </w:r>
       <w:r>
         <w:rPr>
@@ -328,8 +349,41 @@
           <w:i/>
           <w:color w:val="0000FF"/>
         </w:rPr>
-        <w:t>Sun, W., Ostien, J. T., &amp; Salinger, A. G. (2013). A stabilized assumed deformation gradient finite element formulation for strongly coupled poromechanical simulations at finite strain. </w:t>
-      </w:r>
+        <w:t xml:space="preserve">Sun, W., </w:t>
+      </w:r>
+      <w:proofErr w:type="spellStart"/>
+      <w:r>
+        <w:rPr>
+          <w:i/>
+          <w:color w:val="0000FF"/>
+        </w:rPr>
+        <w:t>Ostien</w:t>
+      </w:r>
+      <w:proofErr w:type="spellEnd"/>
+      <w:r>
+        <w:rPr>
+          <w:i/>
+          <w:color w:val="0000FF"/>
+        </w:rPr>
+        <w:t xml:space="preserve">, J. T., &amp; Salinger, A. G. (2013). A stabilized assumed deformation gradient finite element formulation for strongly coupled </w:t>
+      </w:r>
+      <w:proofErr w:type="spellStart"/>
+      <w:r>
+        <w:rPr>
+          <w:i/>
+          <w:color w:val="0000FF"/>
+        </w:rPr>
+        <w:t>poromechanical</w:t>
+      </w:r>
+      <w:proofErr w:type="spellEnd"/>
+      <w:r>
+        <w:rPr>
+          <w:i/>
+          <w:color w:val="0000FF"/>
+        </w:rPr>
+        <w:t xml:space="preserve"> simulations at finite strain. </w:t>
+      </w:r>
+      <w:proofErr w:type="gramStart"/>
       <w:r>
         <w:rPr>
           <w:i/>
@@ -360,6 +414,7 @@
         </w:rPr>
         <w:t>(16), 2755-2788.</w:t>
       </w:r>
+      <w:proofErr w:type="gramEnd"/>
     </w:p>
     <w:p>
       <w:pPr>
@@ -378,8 +433,29 @@
       <w:r>
         <w:t xml:space="preserve">(2) </w:t>
       </w:r>
-      <w:r>
-        <w:t>in the uniaxial tension test at finite strains, two global minima appear: with the cartesian parametrization, they are separated by a quite small ridge. Can the authors comment on numerical difficulties (if any) associated to that 'weak' separation of two different solutions?  +      <w:proofErr w:type="gramStart"/>
+      <w:r>
+        <w:t>in</w:t>
+      </w:r>
+      <w:proofErr w:type="gramEnd"/>
+      <w:r>
+        <w:t xml:space="preserve"> the uniaxial tension test at finite strains, two global minima appear: with the </w:t>
+      </w:r>
+      <w:proofErr w:type="spellStart"/>
+      <w:r>
+        <w:t>cartesian</w:t>
+      </w:r>
+      <w:proofErr w:type="spellEnd"/>
+      <w:r>
+        <w:t xml:space="preserve"> </w:t>
+      </w:r>
+      <w:proofErr w:type="spellStart"/>
+      <w:r>
+        <w:t>parametrization</w:t>
+      </w:r>
+      <w:proofErr w:type="spellEnd"/>
+      <w:r>
+        <w:t>, they are separated by a quite small ridge. Can the authors comment on numerical difficulties (if any) associated to that 'weak' separation of two different solutions?   </w:t>
       </w:r>
     </w:p>
@@ -402,28 +478,119 @@
           <w:i/>
           <w:color w:val="0000FF"/>
         </w:rPr>
-        <w:t>[</w:t>
-      </w:r>
-      <w:r>
-        <w:rPr>
-          <w:i/>
-          <w:color w:val="0000FF"/>
-        </w:rPr>
-        <w:t xml:space="preserve">QC - </w:t>
-      </w:r>
-      <w:r>
-        <w:rPr>
-          <w:i/>
-          <w:color w:val="0000FF"/>
-        </w:rPr>
-        <w:t>My understanding is that the reviewer asks how we pick a single solution to the bifurcation problem is there are multiple global minima. Currently, the program simply returns t</w:t>
-      </w:r>
-      <w:r>
-        <w:rPr>
-          <w:i/>
-          <w:color w:val="0000FF"/>
-        </w:rPr>
-        <w:t>he first of multiple solutions.]</w:t>
+        <w:t>T</w:t>
+      </w:r>
+      <w:r>
+        <w:rPr>
+          <w:i/>
+          <w:color w:val="0000FF"/>
+        </w:rPr>
+        <w:t xml:space="preserve">his work adopts a two-stage approach (initial sampling + Newton iterative </w:t>
+      </w:r>
+      <w:r>
+        <w:rPr>
+          <w:i/>
+          <w:color w:val="0000FF"/>
+        </w:rPr>
+        <w:t>solve</w:t>
+      </w:r>
+      <w:r>
+        <w:rPr>
+          <w:i/>
+          <w:color w:val="0000FF"/>
+        </w:rPr>
+        <w:t>).</w:t>
+      </w:r>
+      <w:r>
+        <w:rPr>
+          <w:i/>
+          <w:color w:val="0000FF"/>
+        </w:rPr>
+        <w:t xml:space="preserve"> </w:t>
+      </w:r>
+      <w:r>
+        <w:rPr>
+          <w:i/>
+          <w:color w:val="0000FF"/>
+        </w:rPr>
+        <w:t>In the first sampling stage, the objective function is checked at every sampling grid and the minimum value is picked as the initial guess for the following Newton iterative solve.</w:t>
+      </w:r>
+      <w:r>
+        <w:rPr>
+          <w:i/>
+          <w:color w:val="0000FF"/>
+        </w:rPr>
+        <w:t xml:space="preserve"> </w:t>
+      </w:r>
+      <w:r>
+        <w:rPr>
+          <w:i/>
+          <w:color w:val="0000FF"/>
+        </w:rPr>
+        <w:t>Though the code could detect multiple global minima</w:t>
+      </w:r>
+      <w:r>
+        <w:rPr>
+          <w:i/>
+          <w:color w:val="0000FF"/>
+        </w:rPr>
+        <w:t xml:space="preserve"> up to the machine precision</w:t>
+      </w:r>
+      <w:r>
+        <w:rPr>
+          <w:i/>
+          <w:color w:val="0000FF"/>
+        </w:rPr>
+        <w:t>,</w:t>
+      </w:r>
+      <w:r>
+        <w:rPr>
+          <w:i/>
+          <w:color w:val="0000FF"/>
+        </w:rPr>
+        <w:t xml:space="preserve"> in the case of multiple global minima,</w:t>
+      </w:r>
+      <w:r>
+        <w:rPr>
+          <w:i/>
+          <w:color w:val="0000FF"/>
+        </w:rPr>
+        <w:t xml:space="preserve"> it only returns </w:t>
+      </w:r>
+      <w:r>
+        <w:rPr>
+          <w:i/>
+          <w:color w:val="0000FF"/>
+        </w:rPr>
+        <w:t xml:space="preserve">the first of the multiple minima. </w:t>
+      </w:r>
+      <w:r>
+        <w:rPr>
+          <w:i/>
+          <w:color w:val="0000FF"/>
+        </w:rPr>
+        <w:t xml:space="preserve">For the purpose of identifying when bifurcation happens, </w:t>
+      </w:r>
+      <w:r>
+        <w:rPr>
+          <w:i/>
+          <w:color w:val="0000FF"/>
+        </w:rPr>
+        <w:t>such</w:t>
+      </w:r>
+      <w:r>
+        <w:rPr>
+          <w:i/>
+          <w:color w:val="0000FF"/>
+        </w:rPr>
+        <w:t xml:space="preserve"> implementation is sufficient. </w:t>
+      </w:r>
+      <w:r>
+        <w:rPr>
+          <w:i/>
+          <w:color w:val="0000FF"/>
+        </w:rPr>
+        <w:t>This comment has been added after Figure 13.</w:t>
       </w:r>
     </w:p>
     <w:p>
@@ -450,28 +617,14 @@
           <w:i/>
           <w:color w:val="0000FF"/>
         </w:rPr>
-        <w:t>T</w:t>
-      </w:r>
-      <w:r>
-        <w:rPr>
-          <w:i/>
-          <w:color w:val="0000FF"/>
-        </w:rPr>
-        <w:t xml:space="preserve">his work adopts a two-stage approach (initial sampling + Newton iterative </w:t>
-      </w:r>
-      <w:r>
-        <w:rPr>
-          <w:i/>
-          <w:color w:val="0000FF"/>
-        </w:rPr>
-        <w:t>solve</w:t>
-      </w:r>
-      <w:r>
-        <w:rPr>
-          <w:i/>
-          <w:color w:val="0000FF"/>
-        </w:rPr>
-        <w:t>).</w:t>
+        <w:t>“It should be pointed out that</w:t>
+      </w:r>
+      <w:r>
+        <w:rPr>
+          <w:i/>
+          <w:color w:val="0000FF"/>
+        </w:rPr>
+        <w:t>,</w:t>
       </w:r>
       <w:r>
         <w:rPr>
@@ -485,7 +638,44 @@
           <w:i/>
           <w:color w:val="0000FF"/>
         </w:rPr>
-        <w:t>In the first sampling stage, the objective function is checked at every sampling grid and the minimum value is picked as the initial guess for the following Newton iterative solve.</w:t>
+        <w:t xml:space="preserve">for the Cartesian </w:t>
+      </w:r>
+      <w:proofErr w:type="spellStart"/>
+      <w:r>
+        <w:rPr>
+          <w:i/>
+          <w:color w:val="0000FF"/>
+        </w:rPr>
+        <w:t>parametrization</w:t>
+      </w:r>
+      <w:proofErr w:type="spellEnd"/>
+      <w:r>
+        <w:rPr>
+          <w:i/>
+          <w:color w:val="0000FF"/>
+        </w:rPr>
+        <w:t>, the two global minima are separated by a very small ridge. T</w:t>
+      </w:r>
+      <w:r>
+        <w:rPr>
+          <w:i/>
+          <w:color w:val="0000FF"/>
+        </w:rPr>
+        <w:t xml:space="preserve">hough the </w:t>
+      </w:r>
+      <w:r>
+        <w:rPr>
+          <w:i/>
+          <w:color w:val="0000FF"/>
+        </w:rPr>
+        <w:t xml:space="preserve">current </w:t>
+      </w:r>
+      <w:r>
+        <w:rPr>
+          <w:i/>
+          <w:color w:val="0000FF"/>
+        </w:rPr>
+        <w:t>algorithm</w:t>
       </w:r>
       <w:r>
         <w:rPr>
@@ -499,49 +689,7 @@
           <w:i/>
           <w:color w:val="0000FF"/>
         </w:rPr>
-        <w:t>Though the code could detect multiple global minima</w:t>
-      </w:r>
-      <w:r>
-        <w:rPr>
-          <w:i/>
-          <w:color w:val="0000FF"/>
-        </w:rPr>
-        <w:t xml:space="preserve"> up to the machine precision</w:t>
-      </w:r>
-      <w:r>
-        <w:rPr>
-          <w:i/>
-          <w:color w:val="0000FF"/>
-        </w:rPr>
-        <w:t>,</w:t>
-      </w:r>
-      <w:r>
-        <w:rPr>
-          <w:i/>
-          <w:color w:val="0000FF"/>
-        </w:rPr>
-        <w:t xml:space="preserve"> in the case of multiple global minima,</w:t>
-      </w:r>
-      <w:r>
-        <w:rPr>
-          <w:i/>
-          <w:color w:val="0000FF"/>
-        </w:rPr>
-        <w:t xml:space="preserve"> it only returns </w:t>
-      </w:r>
-      <w:r>
-        <w:rPr>
-          <w:i/>
-          <w:color w:val="0000FF"/>
-        </w:rPr>
-        <w:t xml:space="preserve">the first of the multiple minima. </w:t>
-      </w:r>
-      <w:r>
-        <w:rPr>
-          <w:i/>
-          <w:color w:val="0000FF"/>
-        </w:rPr>
-        <w:t xml:space="preserve">For the purpose of </w:t>
+        <w:t xml:space="preserve">could detect multiple global </w:t>
       </w:r>
       <w:r>
         <w:rPr>
@@ -549,97 +697,7 @@
           <w:color w:val="0000FF"/>
         </w:rPr>
         <w:lastRenderedPageBreak/>
-        <w:t xml:space="preserve">identifying when bifurcation happens, </w:t>
-      </w:r>
-      <w:r>
-        <w:rPr>
-          <w:i/>
-          <w:color w:val="0000FF"/>
-        </w:rPr>
-        <w:t>such</w:t>
-      </w:r>
-      <w:r>
-        <w:rPr>
-          <w:i/>
-          <w:color w:val="0000FF"/>
-        </w:rPr>
-        <w:t xml:space="preserve"> implementation is sufficient. </w:t>
-      </w:r>
-      <w:r>
-        <w:rPr>
-          <w:i/>
-          <w:color w:val="0000FF"/>
-        </w:rPr>
-        <w:t>This comment has been added after Figure 13.</w:t>
-      </w:r>
-    </w:p>
-    <w:p>
-      <w:pPr>
-        <w:ind w:left="360"/>
-        <w:jc w:val="both"/>
-        <w:rPr>
-          <w:i/>
-          <w:color w:val="0000FF"/>
-        </w:rPr>
-      </w:pPr>
-    </w:p>
-    <w:p>
-      <w:pPr>
-        <w:ind w:left="360"/>
-        <w:jc w:val="both"/>
-        <w:rPr>
-          <w:i/>
-          <w:color w:val="0000FF"/>
-        </w:rPr>
-      </w:pPr>
-      <w:r>
-        <w:rPr>
-          <w:i/>
-          <w:color w:val="0000FF"/>
-        </w:rPr>
-        <w:t xml:space="preserve">“It should be pointed out that </w:t>
-      </w:r>
-      <w:r>
-        <w:rPr>
-          <w:i/>
-          <w:color w:val="0000FF"/>
-        </w:rPr>
-        <w:t>for the Cartesian parametrization, the two global minima are separated by a very small ridge. T</w:t>
-      </w:r>
-      <w:r>
-        <w:rPr>
-          <w:i/>
-          <w:color w:val="0000FF"/>
-        </w:rPr>
-        <w:t xml:space="preserve">hough the </w:t>
-      </w:r>
-      <w:r>
-        <w:rPr>
-          <w:i/>
-          <w:color w:val="0000FF"/>
-        </w:rPr>
-        <w:t xml:space="preserve">current </w:t>
-      </w:r>
-      <w:r>
-        <w:rPr>
-          <w:i/>
-          <w:color w:val="0000FF"/>
-        </w:rPr>
-        <w:t>algorithm</w:t>
-      </w:r>
-      <w:r>
-        <w:rPr>
-          <w:i/>
-          <w:color w:val="0000FF"/>
-        </w:rPr>
-        <w:t xml:space="preserve"> </w:t>
-      </w:r>
-      <w:r>
-        <w:rPr>
-          <w:i/>
-          <w:color w:val="0000FF"/>
-        </w:rPr>
-        <w:t>could detect multiple global minima, it only returns the first of the multiple minima. For the purpose of identifying when bifurcation happens, such implementation is sufficient.</w:t>
+        <w:t>minima, it only returns the first of the multiple minima. For the purpose of identifying when bifurcation happens, such implementation is sufficient.</w:t>
       </w:r>
       <w:r>
         <w:rPr>
@@ -694,7 +752,15 @@
         <w:jc w:val="both"/>
       </w:pPr>
       <w:r>
-        <w:t>The work considers the problem of the bifurcation of the constitutive behaviour of dissipative materials, identified as a material instability. It mainly focuses on analyzing the incidence, of the parameterization of the normal to the strain discontinuity path, in the performance of one of the possible strategies for the numerical resolution of the material bifurcation problem.  +        <w:t xml:space="preserve">The work considers the problem of the bifurcation of the constitutive </w:t>
+      </w:r>
+      <w:proofErr w:type="spellStart"/>
+      <w:r>
+        <w:t>behaviour</w:t>
+      </w:r>
+      <w:proofErr w:type="spellEnd"/>
+      <w:r>
+        <w:t xml:space="preserve"> of dissipative materials, identified as a material instability. It mainly focuses on analyzing the incidence, of the parameterization of the normal to the strain discontinuity path, in the performance of one of the possible strategies for the numerical resolution of the material bifurcation problem.   </w:t>
       </w:r>
     </w:p>
@@ -708,7 +774,23 @@
         <w:jc w:val="both"/>
       </w:pPr>
       <w:r>
-        <w:t>The problem is the classical one in non-linear solids mechanics, consisting of finding the polarization vectors of the “acoustic” tensor, by minimization of its determinant. The considered numerical strategy is based on two stages: a) sampling, in the exploration domain determined by every parametrization in the tridimensional space, in order to (possibly) fall on the convex set around the minimum, and b) and iterative (possibly Newton-like) procedure, in the proposed algorithm, to set its exact value. The performance of different parameterizations (including the one proposed by the authors and termed “Cartesian parametrization”) is then analyzed and compared in terms of the robustness and the associate computational cost.  +        <w:t xml:space="preserve">The problem is the classical one in non-linear solids mechanics, consisting of finding the polarization vectors of the “acoustic” tensor, by minimization of its determinant. The considered numerical strategy is based on two stages: a) sampling, in the exploration domain determined by every </w:t>
+      </w:r>
+      <w:proofErr w:type="spellStart"/>
+      <w:r>
+        <w:t>parametrization</w:t>
+      </w:r>
+      <w:proofErr w:type="spellEnd"/>
+      <w:r>
+        <w:t xml:space="preserve"> in the tridimensional space, in order to (possibly) fall on the convex set around the minimum, and b) and iterative (possibly Newton-like) procedure, in the proposed algorithm, to set its exact value. The performance of different parameterizations (including the one proposed by the authors and termed “Cartesian </w:t>
+      </w:r>
+      <w:proofErr w:type="spellStart"/>
+      <w:r>
+        <w:t>parametrization</w:t>
+      </w:r>
+      <w:proofErr w:type="spellEnd"/>
+      <w:r>
+        <w:t>”) is then analyzed and compared in terms of the robustness and the associate computational cost.   </w:t>
       </w:r>
     </w:p>
@@ -847,7 +929,31 @@
         <w:t>(</w:t>
       </w:r>
       <w:r>
-        <w:t>2) It is clear that the proposed parametrization (Cartesian parametrization) is the one best performing out of the four compared. However, it is still requiring the two-stages (space-sampling + iteration) strategy. The sampling stage shows necessary, since even with the authors’ proposed parametrization, the algorithm is not converging in some cases (see last row in Table 4). I assume that this stage is also responsible for a large part of the computational cost in many cases. This would make interesting for the reader, that the work elucidated (either by providing some additional information or by performing some additional numerical simulations) the following aspects:  +        <w:t xml:space="preserve">2) It is clear that the proposed </w:t>
+      </w:r>
+      <w:proofErr w:type="spellStart"/>
+      <w:r>
+        <w:t>parametrization</w:t>
+      </w:r>
+      <w:proofErr w:type="spellEnd"/>
+      <w:r>
+        <w:t xml:space="preserve"> (Cartesian </w:t>
+      </w:r>
+      <w:proofErr w:type="spellStart"/>
+      <w:r>
+        <w:t>parametrization</w:t>
+      </w:r>
+      <w:proofErr w:type="spellEnd"/>
+      <w:r>
+        <w:t xml:space="preserve">) is the one best performing out of the four compared. However, it is still requiring the two-stages (space-sampling + iteration) strategy. The sampling stage shows necessary, since even with the authors’ proposed </w:t>
+      </w:r>
+      <w:proofErr w:type="spellStart"/>
+      <w:r>
+        <w:t>parametrization</w:t>
+      </w:r>
+      <w:proofErr w:type="spellEnd"/>
+      <w:r>
+        <w:t>, the algorithm is not converging in some cases (see last row in Table 4). I assume that this stage is also responsible for a large part of the computational cost in many cases. This would make interesting for the reader, that the work elucidated (either by providing some additional information or by performing some additional numerical simulations) the following aspects:   </w:t>
       </w:r>
     </w:p>
@@ -865,8 +971,16 @@
         <w:jc w:val="both"/>
       </w:pPr>
       <w:r>
-        <w:t>•Provide some comparison, in terms of robustness and computational cost, with strategies skipping the sampling stage (the one of reference [25] for instance), in order to elucidate if further research on the topic should be addressed on skipping the first stage rather than on improving the efficiency of the second.  -In any case, I think that some additional considerations on the single/double stage strategies for the numerical solution of the material bifurcation problem, and their associated benefits/disadvantages, should be made in the work (may be in the “Conclusions” section ?).  +        <w:t xml:space="preserve">•Provide some comparison, in terms of robustness and computational cost, with strategies skipping the sampling stage (the one of reference [25] for instance), in order to elucidate if further research on the topic should be addressed on skipping the first stage rather than on improving the efficiency of the second.  +In any case, I think that some additional considerations on the single/double stage strategies for the numerical solution of the material bifurcation problem, and their associated benefits/disadvantages, should be made in the work (may be in the “Conclusions” </w:t>
+      </w:r>
+      <w:proofErr w:type="gramStart"/>
+      <w:r>
+        <w:t>section ?</w:t>
+      </w:r>
+      <w:proofErr w:type="gramEnd"/>
+      <w:r>
+        <w:t>).     </w:t>
       </w:r>
@@ -947,21 +1061,7 @@
           <w:i/>
           <w:color w:val="0000FF"/>
         </w:rPr>
-        <w:t xml:space="preserve">updated Table 4. As shown in this table, the </w:t>
-      </w:r>
-      <w:r>
-        <w:rPr>
-          <w:i/>
-          <w:color w:val="0000FF"/>
-        </w:rPr>
-        <w:t>time for initial sampling stage is directly proportional to the sampling density (as expected). For the</w:t>
-      </w:r>
-      <w:r>
-        <w:rPr>
-          <w:i/>
-          <w:color w:val="0000FF"/>
-        </w:rPr>
-        <w:t xml:space="preserve"> second stage, i.e.,</w:t>
+        <w:t>updated Table 4.</w:t>
       </w:r>
       <w:r>
         <w:rPr>
@@ -975,490 +1075,384 @@
           <w:i/>
           <w:color w:val="0000FF"/>
         </w:rPr>
+        <w:t>Also, it is interesting to see that, except for the very dense sampling case (inter</w:t>
+      </w:r>
+      <w:r>
+        <w:rPr>
+          <w:i/>
+          <w:color w:val="0000FF"/>
+        </w:rPr>
+        <w:t>v</w:t>
+      </w:r>
+      <w:r>
+        <w:rPr>
+          <w:i/>
+          <w:color w:val="0000FF"/>
+        </w:rPr>
+        <w:t xml:space="preserve">al=0.05), most of the computation time is spent on the iterative Newton’s solve and that is where the proposed Cartesian </w:t>
+      </w:r>
+      <w:proofErr w:type="spellStart"/>
+      <w:r>
+        <w:rPr>
+          <w:i/>
+          <w:color w:val="0000FF"/>
+        </w:rPr>
+        <w:t>parametrization</w:t>
+      </w:r>
+      <w:proofErr w:type="spellEnd"/>
+      <w:r>
+        <w:rPr>
+          <w:i/>
+          <w:color w:val="0000FF"/>
+        </w:rPr>
+        <w:t xml:space="preserve"> excels.</w:t>
+      </w:r>
+      <w:r>
+        <w:rPr>
+          <w:i/>
+          <w:color w:val="0000FF"/>
+        </w:rPr>
+        <w:t xml:space="preserve"> Those</w:t>
+      </w:r>
+      <w:r>
+        <w:rPr>
+          <w:i/>
+          <w:color w:val="0000FF"/>
+        </w:rPr>
+        <w:t xml:space="preserve"> discussions are </w:t>
+      </w:r>
+      <w:r>
+        <w:rPr>
+          <w:i/>
+          <w:color w:val="0000FF"/>
+        </w:rPr>
+        <w:t>added in the revised manuscript above Table 4 (highlighted in blue)</w:t>
+      </w:r>
+    </w:p>
+    <w:p>
+      <w:pPr>
+        <w:ind w:left="360"/>
+        <w:jc w:val="both"/>
+        <w:rPr>
+          <w:i/>
+          <w:color w:val="0000FF"/>
+        </w:rPr>
+      </w:pPr>
+    </w:p>
+    <w:p>
+      <w:pPr>
+        <w:ind w:left="360"/>
+        <w:jc w:val="both"/>
+        <w:rPr>
+          <w:i/>
+          <w:color w:val="0000FF"/>
+        </w:rPr>
+      </w:pPr>
+      <w:r>
+        <w:rPr>
+          <w:i/>
+          <w:color w:val="0000FF"/>
+        </w:rPr>
+        <w:t xml:space="preserve">As the reviewer pointed out all </w:t>
+      </w:r>
+      <w:proofErr w:type="spellStart"/>
+      <w:r>
+        <w:rPr>
+          <w:i/>
+          <w:color w:val="0000FF"/>
+        </w:rPr>
+        <w:t>parametrizations</w:t>
+      </w:r>
+      <w:proofErr w:type="spellEnd"/>
+      <w:r>
+        <w:rPr>
+          <w:i/>
+          <w:color w:val="0000FF"/>
+        </w:rPr>
+        <w:t xml:space="preserve">, including the proposed Cartesian one, require a two-stage solution approach (i.e., initial sampling and iterative Newton’s solve). When the </w:t>
+      </w:r>
+      <w:proofErr w:type="spellStart"/>
+      <w:r>
+        <w:rPr>
+          <w:i/>
+          <w:color w:val="0000FF"/>
+        </w:rPr>
+        <w:t>intial</w:t>
+      </w:r>
+      <w:proofErr w:type="spellEnd"/>
+      <w:r>
+        <w:rPr>
+          <w:i/>
+          <w:color w:val="0000FF"/>
+        </w:rPr>
+        <w:t xml:space="preserve"> sampling stage is skipped, see </w:t>
+      </w:r>
+      <w:proofErr w:type="gramStart"/>
+      <w:r>
+        <w:rPr>
+          <w:i/>
+          <w:color w:val="0000FF"/>
+        </w:rPr>
+        <w:t xml:space="preserve">results in Tables 2 and 5, the Cartesian </w:t>
+      </w:r>
+      <w:proofErr w:type="spellStart"/>
+      <w:r>
+        <w:rPr>
+          <w:i/>
+          <w:color w:val="0000FF"/>
+        </w:rPr>
+        <w:t>parametrization</w:t>
+      </w:r>
+      <w:proofErr w:type="spellEnd"/>
+      <w:r>
+        <w:rPr>
+          <w:i/>
+          <w:color w:val="0000FF"/>
+        </w:rPr>
+        <w:t xml:space="preserve"> remains</w:t>
+      </w:r>
+      <w:proofErr w:type="gramEnd"/>
+      <w:r>
+        <w:rPr>
+          <w:i/>
+          <w:color w:val="0000FF"/>
+        </w:rPr>
+        <w:t xml:space="preserve"> the most efficient and robust (in terms of success rate). In addition, we have performed analysis using Oliver’s method and found that the Oliver’s method is able to correctly detect material bifurcation for the small deformation example and is much more efficient (averaged run time of merely 10 microseconds out of 1000 trials, each with a random initial guess for the eigenvector). However, Oliver’s method cannot correctly detect bifurcation time nor bifurcation direction for the finite deformation example. The authors are also investigating a single stage stochastic-based approach, which will be published in a future work.</w:t>
+      </w:r>
+    </w:p>
+    <w:p>
+      <w:pPr>
+        <w:ind w:left="360"/>
+        <w:jc w:val="both"/>
+        <w:rPr>
+          <w:i/>
+          <w:color w:val="0000FF"/>
+        </w:rPr>
+      </w:pPr>
+    </w:p>
+    <w:p>
+      <w:pPr>
+        <w:ind w:left="360"/>
+        <w:jc w:val="both"/>
+        <w:rPr>
+          <w:i/>
+          <w:color w:val="0000FF"/>
+        </w:rPr>
+      </w:pPr>
+      <w:r>
+        <w:rPr>
+          <w:i/>
+          <w:color w:val="0000FF"/>
+        </w:rPr>
+        <w:t>The following comments have been added at the end of Section 5.1 and Section 5.2</w:t>
+      </w:r>
+    </w:p>
+    <w:p>
+      <w:pPr>
+        <w:ind w:left="360"/>
+        <w:jc w:val="both"/>
+        <w:rPr>
+          <w:i/>
+          <w:color w:val="0000FF"/>
+        </w:rPr>
+      </w:pPr>
+    </w:p>
+    <w:p>
+      <w:pPr>
+        <w:ind w:left="360"/>
+        <w:jc w:val="both"/>
+        <w:rPr>
+          <w:i/>
+          <w:color w:val="0000FF"/>
+        </w:rPr>
+      </w:pPr>
+      <w:r>
+        <w:rPr>
+          <w:i/>
+          <w:color w:val="0000FF"/>
+        </w:rPr>
+        <w:t>At the end of Section 5.1</w:t>
+      </w:r>
+    </w:p>
+    <w:p>
+      <w:pPr>
+        <w:ind w:left="360"/>
+        <w:jc w:val="both"/>
+        <w:rPr>
+          <w:i/>
+          <w:color w:val="0000FF"/>
+        </w:rPr>
+      </w:pPr>
+      <w:r>
+        <w:rPr>
+          <w:i/>
+          <w:color w:val="0000FF"/>
+        </w:rPr>
+        <w:t xml:space="preserve">This first example illustrates the performance of different </w:t>
+      </w:r>
+      <w:proofErr w:type="spellStart"/>
+      <w:r>
+        <w:rPr>
+          <w:i/>
+          <w:color w:val="0000FF"/>
+        </w:rPr>
+        <w:t>parametrizations</w:t>
+      </w:r>
+      <w:proofErr w:type="spellEnd"/>
+      <w:r>
+        <w:rPr>
+          <w:i/>
+          <w:color w:val="0000FF"/>
+        </w:rPr>
+        <w:t xml:space="preserve"> on a very simple small deformation material model with tangents possessing both major and minor symmetries. For such material model, an alternative single stage approach as in \</w:t>
+      </w:r>
+      <w:proofErr w:type="gramStart"/>
+      <w:r>
+        <w:rPr>
+          <w:i/>
+          <w:color w:val="0000FF"/>
+        </w:rPr>
+        <w:t>cite{</w:t>
+      </w:r>
+      <w:proofErr w:type="gramEnd"/>
+      <w:r>
+        <w:rPr>
+          <w:i/>
+          <w:color w:val="0000FF"/>
+        </w:rPr>
+        <w:t>Oliver.etal:2010} could also be applied, which is based on the solution of a coupled eigenvalue problem in terms of the acoustic tensor. A preliminary analysis shows that the approach in \</w:t>
+      </w:r>
+      <w:proofErr w:type="gramStart"/>
+      <w:r>
+        <w:rPr>
+          <w:i/>
+          <w:color w:val="0000FF"/>
+        </w:rPr>
+        <w:t>cite{</w:t>
+      </w:r>
+      <w:proofErr w:type="gramEnd"/>
+      <w:r>
+        <w:rPr>
+          <w:i/>
+          <w:color w:val="0000FF"/>
+        </w:rPr>
+        <w:t>Oliver.etal:2010} is able to correctly detect bifurcation and is more computationally efficient than the two-stage approach (initial sampling and iterative Newton's solve). More complex material tangents, such as finite deformation models, will be investigated next.</w:t>
+      </w:r>
+    </w:p>
+    <w:p>
+      <w:pPr>
+        <w:ind w:left="360"/>
+        <w:jc w:val="both"/>
+        <w:rPr>
+          <w:i/>
+          <w:color w:val="0000FF"/>
+        </w:rPr>
+      </w:pPr>
+    </w:p>
+    <w:p>
+      <w:pPr>
+        <w:ind w:left="360"/>
+        <w:jc w:val="both"/>
+        <w:rPr>
+          <w:i/>
+          <w:color w:val="0000FF"/>
+        </w:rPr>
+      </w:pPr>
+      <w:r>
+        <w:rPr>
+          <w:i/>
+          <w:color w:val="0000FF"/>
+        </w:rPr>
+        <w:t>Ate the end of Section 5.2</w:t>
+      </w:r>
+    </w:p>
+    <w:p>
+      <w:pPr>
+        <w:ind w:left="360"/>
+        <w:jc w:val="both"/>
+        <w:rPr>
+          <w:i/>
+          <w:color w:val="0000FF"/>
+        </w:rPr>
+      </w:pPr>
+      <w:r>
+        <w:rPr>
+          <w:i/>
+          <w:color w:val="0000FF"/>
+        </w:rPr>
+        <w:t>It should be noted that, in this finite 
+deformation example, the single-stage approach \</w:t>
+      </w:r>
+      <w:proofErr w:type="gramStart"/>
+      <w:r>
+        <w:rPr>
+          <w:i/>
+          <w:color w:val="0000FF"/>
+        </w:rPr>
+        <w:t>cite{</w:t>
+      </w:r>
+      <w:proofErr w:type="gramEnd"/>
+      <w:r>
+        <w:rPr>
+          <w:i/>
+          <w:color w:val="0000FF"/>
+        </w:rPr>
+        <w:t>Oliver.etal:2010} 
+cannot correctly detect the bifurcation time nor the bifurcation 
+direction.</w:t>
+      </w:r>
+    </w:p>
+    <w:p>
+      <w:pPr>
+        <w:jc w:val="both"/>
+      </w:pPr>
+    </w:p>
+    <w:p>
+      <w:pPr>
+        <w:jc w:val="both"/>
+      </w:pPr>
+      <w:r>
+        <w:t>(</w:t>
+      </w:r>
+      <w:r>
+        <w:t>3) The presented numerical examples do not challenge very much the proposed algorithm. In my opinion the challenge of the material bifurcation problem does not lie on the large-strain character of the kinematics or on the complexity of the considered constitutive problem, but rather on the complexity of the stress/strain field that the material is subjected to. In spite that the proposed approach seems to be 3D, and general for symmetric/</w:t>
+      </w:r>
+      <w:proofErr w:type="spellStart"/>
+      <w:r>
+        <w:t>unsymmetric</w:t>
+      </w:r>
+      <w:proofErr w:type="spellEnd"/>
+      <w:r>
+        <w:t xml:space="preserve"> models, </w:t>
+      </w:r>
+      <w:proofErr w:type="gramStart"/>
+      <w:r>
         <w:t xml:space="preserve">the </w:t>
       </w:r>
-      <w:r>
-        <w:rPr>
-          <w:i/>
-          <w:color w:val="0000FF"/>
-        </w:rPr>
-        <w:t xml:space="preserve">iterative Newton’s solve, the proposed Cartesian parametrization is less sensitive to initial sampling and remains the most efficient. </w:t>
-      </w:r>
-      <w:r>
-        <w:rPr>
-          <w:i/>
-          <w:color w:val="0000FF"/>
-        </w:rPr>
-        <w:t>Also, it is interesting to see that, except for the very dense sampling case (inter</w:t>
-      </w:r>
-      <w:r>
-        <w:rPr>
-          <w:i/>
-          <w:color w:val="0000FF"/>
-        </w:rPr>
-        <w:t>v</w:t>
-      </w:r>
-      <w:r>
-        <w:rPr>
-          <w:i/>
-          <w:color w:val="0000FF"/>
-        </w:rPr>
-        <w:t>al=0.05), most of the computation time is spent on the iterative Newton’s solve and that is where the proposed Cartesian parametrization excels.</w:t>
-      </w:r>
-      <w:r>
-        <w:rPr>
-          <w:i/>
-          <w:color w:val="0000FF"/>
-        </w:rPr>
-        <w:t xml:space="preserve"> Those</w:t>
-      </w:r>
-      <w:r>
-        <w:rPr>
-          <w:i/>
-          <w:color w:val="0000FF"/>
-        </w:rPr>
-        <w:t xml:space="preserve"> discussions are </w:t>
-      </w:r>
-      <w:r>
-        <w:rPr>
-          <w:i/>
-          <w:color w:val="0000FF"/>
-        </w:rPr>
-        <w:t>added in the revised manuscript above Table 4 (highlighted in blue)</w:t>
-      </w:r>
-    </w:p>
-    <w:p>
-      <w:pPr>
-        <w:ind w:left="360"/>
-        <w:jc w:val="both"/>
-        <w:rPr>
-          <w:i/>
-          <w:color w:val="0000FF"/>
-        </w:rPr>
-      </w:pPr>
-    </w:p>
-    <w:p>
-      <w:pPr>
-        <w:ind w:left="360"/>
-        <w:jc w:val="both"/>
-        <w:rPr>
-          <w:i/>
-          <w:color w:val="0000FF"/>
-        </w:rPr>
-      </w:pPr>
-      <w:r>
-        <w:rPr>
-          <w:i/>
-          <w:color w:val="0000FF"/>
-        </w:rPr>
-        <w:t xml:space="preserve">[QC- </w:t>
-      </w:r>
-      <w:r>
-        <w:rPr>
-          <w:i/>
-          <w:color w:val="0000FF"/>
-        </w:rPr>
-        <w:t>Regarding the str</w:t>
-      </w:r>
-      <w:r>
-        <w:rPr>
-          <w:i/>
-          <w:color w:val="0000FF"/>
-        </w:rPr>
-        <w:t>a</w:t>
-      </w:r>
-      <w:r>
-        <w:rPr>
-          <w:i/>
-          <w:color w:val="0000FF"/>
-        </w:rPr>
-        <w:t>teg</w:t>
-      </w:r>
-      <w:r>
-        <w:rPr>
-          <w:i/>
-          <w:color w:val="0000FF"/>
-        </w:rPr>
-        <w:t>ies skipping the sampling stage</w:t>
-      </w:r>
-      <w:r>
-        <w:rPr>
-          <w:i/>
-          <w:color w:val="0000FF"/>
-        </w:rPr>
-        <w:t>, the following remark has been added to the manuscript after the numerical example.</w:t>
-      </w:r>
-      <w:r>
-        <w:rPr>
-          <w:i/>
-          <w:color w:val="0000FF"/>
-        </w:rPr>
-        <w:t>]</w:t>
-      </w:r>
-    </w:p>
-    <w:p>
-      <w:pPr>
-        <w:ind w:left="360"/>
-        <w:jc w:val="both"/>
-        <w:rPr>
-          <w:i/>
-          <w:color w:val="0000FF"/>
-        </w:rPr>
-      </w:pPr>
-    </w:p>
-    <w:p>
-      <w:pPr>
-        <w:ind w:left="360"/>
-        <w:jc w:val="both"/>
-        <w:rPr>
-          <w:i/>
-          <w:color w:val="0000FF"/>
-        </w:rPr>
-      </w:pPr>
-      <w:r>
-        <w:rPr>
-          <w:i/>
-          <w:color w:val="0000FF"/>
-        </w:rPr>
-        <w:t xml:space="preserve">It should be pointed out that all parametrizations, including the proposed Cartesian </w:t>
-      </w:r>
-      <w:r>
-        <w:rPr>
-          <w:i/>
-          <w:color w:val="0000FF"/>
-        </w:rPr>
-        <w:t>one</w:t>
-      </w:r>
-      <w:r>
-        <w:rPr>
-          <w:i/>
-          <w:color w:val="0000FF"/>
-        </w:rPr>
-        <w:t xml:space="preserve">, require a two-stage </w:t>
-      </w:r>
-      <w:r>
-        <w:rPr>
-          <w:i/>
-          <w:color w:val="0000FF"/>
-        </w:rPr>
-        <w:t>solution approach</w:t>
-      </w:r>
-      <w:r>
-        <w:rPr>
-          <w:i/>
-          <w:color w:val="0000FF"/>
-        </w:rPr>
-        <w:t xml:space="preserve"> (i.e., initial sampling and iterative Newton’s solve).</w:t>
-      </w:r>
-      <w:r>
-        <w:rPr>
-          <w:i/>
-          <w:color w:val="0000FF"/>
-        </w:rPr>
-        <w:t xml:space="preserve"> </w:t>
-      </w:r>
-      <w:r>
-        <w:rPr>
-          <w:i/>
-          <w:color w:val="0000FF"/>
-        </w:rPr>
-        <w:t xml:space="preserve">When the intial sampling stage is skipped, see results in Tables 2 and 5, the Cartesian parametrization remains the most efficient and robust (in terms of success rate). </w:t>
-      </w:r>
-      <w:r>
-        <w:rPr>
-          <w:i/>
-          <w:color w:val="0000FF"/>
-        </w:rPr>
-        <w:t>Alternatively, a single stage approach,</w:t>
-      </w:r>
-      <w:r>
-        <w:rPr>
-          <w:i/>
-          <w:color w:val="0000FF"/>
-        </w:rPr>
-        <w:t xml:space="preserve"> </w:t>
-      </w:r>
-      <w:r>
-        <w:rPr>
-          <w:i/>
-          <w:color w:val="0000FF"/>
-        </w:rPr>
-        <w:t>as proposed by Oliver et al. [25],</w:t>
-      </w:r>
-      <w:r>
-        <w:rPr>
-          <w:i/>
-          <w:color w:val="0000FF"/>
-        </w:rPr>
-        <w:t xml:space="preserve"> could be </w:t>
-      </w:r>
-      <w:r>
-        <w:rPr>
-          <w:i/>
-          <w:color w:val="0000FF"/>
-        </w:rPr>
-        <w:t>used for the</w:t>
-      </w:r>
-      <w:r>
-        <w:rPr>
-          <w:i/>
-          <w:color w:val="0000FF"/>
-        </w:rPr>
-        <w:t xml:space="preserve"> numerical bifurcation analysis. The approach in [25]</w:t>
-      </w:r>
-      <w:r>
-        <w:rPr>
-          <w:i/>
-          <w:color w:val="0000FF"/>
-        </w:rPr>
-        <w:t xml:space="preserve"> is very efficient when applied to tangents with both major and minor symmetries (as in the case of the small deformation material model example). However, preliminary analysis on the finite deformation example show that this single stage approach cannot accurately capture the bifurcation time nor the bifurcation direction</w:t>
-      </w:r>
-      <w:r>
-        <w:rPr>
-          <w:i/>
-          <w:color w:val="0000FF"/>
-        </w:rPr>
-        <w:t>s</w:t>
-      </w:r>
-      <w:r>
-        <w:rPr>
-          <w:i/>
-          <w:color w:val="0000FF"/>
-        </w:rPr>
-        <w:t xml:space="preserve">. The authors are </w:t>
-      </w:r>
-      <w:r>
-        <w:rPr>
-          <w:i/>
-          <w:color w:val="0000FF"/>
-        </w:rPr>
-        <w:t xml:space="preserve">also </w:t>
-      </w:r>
-      <w:r>
-        <w:rPr>
-          <w:i/>
-          <w:color w:val="0000FF"/>
-        </w:rPr>
-        <w:t>investigating a stochastic-based optimization approach that requires only single stage but is applicable to arbitrary material tangents. This will be published in a subsequent study.</w:t>
-      </w:r>
-    </w:p>
-    <w:p>
-      <w:pPr>
-        <w:ind w:left="360"/>
-        <w:jc w:val="both"/>
-        <w:rPr>
-          <w:i/>
-          <w:color w:val="0000FF"/>
-        </w:rPr>
-      </w:pPr>
-    </w:p>
-    <w:p>
-      <w:pPr>
-        <w:ind w:left="360"/>
-        <w:jc w:val="both"/>
-        <w:rPr>
-          <w:i/>
-          <w:color w:val="0000FF"/>
-        </w:rPr>
-      </w:pPr>
-    </w:p>
-    <w:p>
-      <w:pPr>
-        <w:ind w:left="360"/>
-        <w:jc w:val="both"/>
-        <w:rPr>
-          <w:i/>
-          <w:color w:val="0000FF"/>
-        </w:rPr>
-      </w:pPr>
-      <w:r>
-        <w:rPr>
-          <w:i/>
-          <w:color w:val="0000FF"/>
-        </w:rPr>
-        <w:t xml:space="preserve">1. We could show the split run time of every stage for different parametrizations, </w:t>
-      </w:r>
-      <w:r>
-        <w:rPr>
-          <w:i/>
-          <w:color w:val="0000FF"/>
-        </w:rPr>
-        <w:t xml:space="preserve">for the anisotropic model example (finite deformation); </w:t>
-      </w:r>
-      <w:r>
-        <w:rPr>
-          <w:i/>
-          <w:color w:val="0000FF"/>
-        </w:rPr>
-        <w:t>[QC - this is done</w:t>
-      </w:r>
-      <w:r>
-        <w:rPr>
-          <w:i/>
-          <w:color w:val="0000FF"/>
-        </w:rPr>
-        <w:t>, see updated Table</w:t>
-      </w:r>
-      <w:r>
-        <w:rPr>
-          <w:i/>
-          <w:color w:val="0000FF"/>
-        </w:rPr>
-        <w:t xml:space="preserve"> 4</w:t>
-      </w:r>
-      <w:r>
-        <w:rPr>
-          <w:i/>
-          <w:color w:val="0000FF"/>
-        </w:rPr>
-        <w:t>]</w:t>
-      </w:r>
-    </w:p>
-    <w:p>
-      <w:pPr>
-        <w:ind w:left="360"/>
-        <w:jc w:val="both"/>
-        <w:rPr>
-          <w:i/>
-          <w:color w:val="0000FF"/>
-        </w:rPr>
-      </w:pPr>
-      <w:r>
-        <w:rPr>
-          <w:i/>
-          <w:color w:val="0000FF"/>
-        </w:rPr>
-        <w:t>2. Oliver’s work [25] applies to tensors with both major and minor symmetries (in order to have accurate solution). One thing we could try, is to run the small deformation example with Oliver’s algorithm, and see how they compare.</w:t>
-      </w:r>
-      <w:r>
-        <w:rPr>
-          <w:i/>
-          <w:color w:val="0000FF"/>
-        </w:rPr>
-        <w:t xml:space="preserve"> [we compared Oliver’s method using the small-deformation example, the Oliver’s method is much much faster: using 1000 random initial guess for the eigenvector, the success rate is 100% and the average run time is only 9.84 microsecond. However, Oliver’s method only applies to tangent with major and minor symmetries. When we apply Oliver’s method to the finite deformation example, it cannot dete</w:t>
-      </w:r>
-      <w:r>
-        <w:rPr>
-          <w:i/>
-          <w:color w:val="0000FF"/>
-        </w:rPr>
-        <w:t xml:space="preserve">ct the correct bifurcation time </w:t>
-      </w:r>
-      <w:r>
-        <w:rPr>
-          <w:i/>
-          <w:color w:val="0000FF"/>
-        </w:rPr>
-        <w:t>n</w:t>
-      </w:r>
-      <w:r>
-        <w:rPr>
-          <w:i/>
-          <w:color w:val="0000FF"/>
-        </w:rPr>
-        <w:t>or the bifurcation direction</w:t>
-      </w:r>
-      <w:r>
-        <w:rPr>
-          <w:i/>
-          <w:color w:val="0000FF"/>
-        </w:rPr>
-        <w:t>]</w:t>
-      </w:r>
-    </w:p>
-    <w:p>
-      <w:pPr>
-        <w:ind w:left="360"/>
-        <w:jc w:val="both"/>
-        <w:rPr>
-          <w:i/>
-          <w:color w:val="0000FF"/>
-        </w:rPr>
-      </w:pPr>
-      <w:r>
-        <w:rPr>
-          <w:i/>
-          <w:color w:val="0000FF"/>
-        </w:rPr>
-        <w:t xml:space="preserve">3. As the reviewer suggested, comment on the single/double stage approach, </w:t>
-      </w:r>
-      <w:r>
-        <w:rPr>
-          <w:i/>
-          <w:color w:val="0000FF"/>
-        </w:rPr>
-        <w:t>and include</w:t>
-      </w:r>
-      <w:r>
-        <w:rPr>
-          <w:i/>
-          <w:color w:val="0000FF"/>
-        </w:rPr>
-        <w:t xml:space="preserve"> </w:t>
-      </w:r>
-      <w:r>
-        <w:rPr>
-          <w:i/>
-          <w:color w:val="0000FF"/>
-        </w:rPr>
-        <w:t>it in the “Conclusions” section or add a remark after the numerical example section.</w:t>
-      </w:r>
-    </w:p>
-    <w:p>
-      <w:pPr>
-        <w:ind w:left="360"/>
-        <w:jc w:val="both"/>
-        <w:rPr>
-          <w:i/>
-          <w:color w:val="0000FF"/>
-        </w:rPr>
-      </w:pPr>
-      <w:r>
-        <w:rPr>
-          <w:i/>
-          <w:color w:val="0000FF"/>
-        </w:rPr>
-        <w:t>4. The robustness of the algorithm test (using a single initial point) is essentially eliminating the sampling stage.</w:t>
-      </w:r>
-    </w:p>
-    <w:p>
-      <w:pPr>
-        <w:ind w:left="360"/>
-        <w:jc w:val="both"/>
-        <w:rPr>
-          <w:i/>
-          <w:color w:val="0000FF"/>
-        </w:rPr>
-      </w:pPr>
-      <w:r>
-        <w:rPr>
-          <w:i/>
-          <w:color w:val="0000FF"/>
-        </w:rPr>
-        <w:t>5</w:t>
-      </w:r>
-      <w:r>
-        <w:rPr>
-          <w:i/>
-          <w:color w:val="0000FF"/>
-        </w:rPr>
-        <w:t>. My student and I are investigating an alternative (a stochastic optimization) approach to this bifurcation problem. However, this work is not completed and published yet, so no reference can be referred to.]</w:t>
-      </w:r>
-    </w:p>
-    <w:p>
-      <w:pPr>
-        <w:jc w:val="both"/>
-      </w:pPr>
-    </w:p>
-    <w:p>
-      <w:pPr>
-        <w:jc w:val="both"/>
-      </w:pPr>
-      <w:r>
-        <w:t>(</w:t>
-      </w:r>
-      <w:r>
-        <w:t>3) The presented numerical examples do not challenge very much the proposed algorithm. In my opinion the challenge of the material bifurcation problem does not lie on the large-strain character of the kinematics or on the complexity of the considered constitutive problem, but rather on the complexity of the stress/strain field that the material is subjected to. In spite that the proposed approach seems to be 3D, and general for symmetric/unsymmetric models, the the considered tangent operators are symmetric (see eqs. 5.5 and 5.10) and, in addition, “in-plane” solutions are enforced (in all cases the z-component of the normals are zero). In my opinion, the benefits of the proposed approach in terms of robustness would be much more convincing if an additional numerical example with a more general character (unsymmetrical model and full 3D solution) was included.  +      <w:proofErr w:type="spellStart"/>
+      <w:r>
+        <w:t>the</w:t>
+      </w:r>
+      <w:proofErr w:type="spellEnd"/>
+      <w:proofErr w:type="gramEnd"/>
+      <w:r>
+        <w:t xml:space="preserve"> considered tangent operators are symmetric (see </w:t>
+      </w:r>
+      <w:proofErr w:type="spellStart"/>
+      <w:r>
+        <w:t>eqs</w:t>
+      </w:r>
+      <w:proofErr w:type="spellEnd"/>
+      <w:r>
+        <w:t xml:space="preserve">. 5.5 and 5.10) and, in addition, “in-plane” solutions are enforced (in all cases the z-component of the </w:t>
+      </w:r>
+      <w:proofErr w:type="spellStart"/>
+      <w:r>
+        <w:t>normals</w:t>
+      </w:r>
+      <w:proofErr w:type="spellEnd"/>
+      <w:r>
+        <w:t xml:space="preserve"> are zero). In my opinion, the benefits of the proposed approach in terms of robustness would be much more convincing if an additional numerical example with a more general character (unsymmetrical model and full 3D solution) was included.     </w:t>
       </w:r>
@@ -1482,59 +1476,10 @@
           <w:i/>
           <w:color w:val="0000FF"/>
         </w:rPr>
-        <w:t>[QC - We are checking the proposed algorithms using a 3D</w:t>
-      </w:r>
-      <w:r>
-        <w:rPr>
-          <w:i/>
-          <w:color w:val="0000FF"/>
-        </w:rPr>
-        <w:t xml:space="preserve"> uniaxial tension</w:t>
-      </w:r>
-      <w:r>
-        <w:rPr>
-          <w:i/>
-          <w:color w:val="0000FF"/>
-        </w:rPr>
-        <w:t xml:space="preserve"> example</w:t>
-      </w:r>
-      <w:r>
-        <w:rPr>
-          <w:i/>
-          <w:color w:val="0000FF"/>
-        </w:rPr>
-        <w:t xml:space="preserve"> but don’t have results yet</w:t>
-      </w:r>
-      <w:r>
-        <w:rPr>
-          <w:i/>
-          <w:color w:val="0000FF"/>
-        </w:rPr>
-        <w:t>. However, I am inclined to not including any more numerical examples.</w:t>
-      </w:r>
-      <w:r>
-        <w:rPr>
-          <w:i/>
-          <w:color w:val="0000FF"/>
-        </w:rPr>
-        <w:t xml:space="preserve"> </w:t>
-      </w:r>
-      <w:r>
-        <w:rPr>
-          <w:i/>
-          <w:color w:val="0000FF"/>
-        </w:rPr>
-        <w:t xml:space="preserve">Eventually, the challenge lies on the complexity of the material tangent, whether coming from the constitutive model or the stress/strain field. </w:t>
+        <w:t>…</w:t>
       </w:r>
       <w:bookmarkStart w:id="0" w:name="_GoBack"/>
       <w:bookmarkEnd w:id="0"/>
-      <w:r>
-        <w:rPr>
-          <w:i/>
-          <w:color w:val="0000FF"/>
-        </w:rPr>
-        <w:t>]</w:t>
-      </w:r>
     </w:p>
     <w:p>
       <w:pPr>
@@ -1572,17 +1517,20 @@
         <w:jc w:val="both"/>
       </w:pPr>
       <w:r>
-        <w:t>• line 206 the intervals [-pi/2,pi/2] should be [-1,1].  +        <w:t xml:space="preserve">• </w:t>
+      </w:r>
+      <w:proofErr w:type="gramStart"/>
+      <w:r>
+        <w:t>line</w:t>
+      </w:r>
+      <w:proofErr w:type="gramEnd"/>
+      <w:r>
+        <w:t xml:space="preserve"> 206 the intervals [-pi/2,pi/2] should be [-1,1].   </w:t>
       </w:r>
     </w:p>
     <w:p>
       <w:pPr>
-        <w:jc w:val="both"/>
-      </w:pPr>
-    </w:p>
-    <w:p>
-      <w:pPr>
         <w:ind w:left="360"/>
         <w:jc w:val="both"/>
         <w:rPr>
@@ -1590,69 +1538,6 @@
           <w:color w:val="0000FF"/>
         </w:rPr>
       </w:pPr>
-      <w:r>
-        <w:rPr>
-          <w:i/>
-          <w:color w:val="0000FF"/>
-        </w:rPr>
-        <w:t>[</w:t>
-      </w:r>
-      <w:r>
-        <w:rPr>
-          <w:i/>
-          <w:color w:val="0000FF"/>
-        </w:rPr>
-        <w:t xml:space="preserve">QC - </w:t>
-      </w:r>
-      <w:r>
-        <w:rPr>
-          <w:i/>
-          <w:color w:val="0000FF"/>
-        </w:rPr>
-        <w:t>I don’t think we need the restriction of x^2 + y^2 = 1</w:t>
-      </w:r>
-      <w:r>
-        <w:rPr>
-          <w:i/>
-          <w:color w:val="0000FF"/>
-        </w:rPr>
-        <w:t xml:space="preserve">. Also, </w:t>
-      </w:r>
-      <w:r>
-        <w:rPr>
-          <w:i/>
-          <w:color w:val="0000FF"/>
-        </w:rPr>
-        <w:t>the intervals [-pi/2, pi/2]</w:t>
-      </w:r>
-      <w:r>
-        <w:rPr>
-          <w:i/>
-          <w:color w:val="0000FF"/>
-        </w:rPr>
-        <w:t xml:space="preserve"> is correct</w:t>
-      </w:r>
-      <w:r>
-        <w:rPr>
-          <w:i/>
-          <w:color w:val="0000FF"/>
-        </w:rPr>
-        <w:t xml:space="preserve">. maybe the confusion is caused by the use of canonical basis x, y, which on the graph, seem to </w:t>
-      </w:r>
-      <w:r>
-        <w:rPr>
-          <w:i/>
-          <w:color w:val="0000FF"/>
-        </w:rPr>
-        <w:t>be on the unit sphere?</w:t>
-      </w:r>
-      <w:r>
-        <w:rPr>
-          <w:i/>
-          <w:color w:val="0000FF"/>
-        </w:rPr>
-        <w:t>]</w:t>
-      </w:r>
     </w:p>
     <w:p>
       <w:pPr>
@@ -1663,6 +1548,183 @@
           <w:color w:val="0000FF"/>
         </w:rPr>
       </w:pPr>
+      <w:r>
+        <w:rPr>
+          <w:i/>
+          <w:color w:val="0000FF"/>
+        </w:rPr>
+        <w:t xml:space="preserve">For tangent </w:t>
+      </w:r>
+      <w:proofErr w:type="spellStart"/>
+      <w:r>
+        <w:rPr>
+          <w:i/>
+          <w:color w:val="0000FF"/>
+        </w:rPr>
+        <w:t>parametrization</w:t>
+      </w:r>
+      <w:proofErr w:type="spellEnd"/>
+      <w:r>
+        <w:rPr>
+          <w:i/>
+          <w:color w:val="0000FF"/>
+        </w:rPr>
+        <w:t xml:space="preserve"> eq</w:t>
+      </w:r>
+      <w:proofErr w:type="gramStart"/>
+      <w:r>
+        <w:rPr>
+          <w:i/>
+          <w:color w:val="0000FF"/>
+        </w:rPr>
+        <w:t>.(</w:t>
+      </w:r>
+      <w:proofErr w:type="gramEnd"/>
+      <w:r>
+        <w:rPr>
+          <w:i/>
+          <w:color w:val="0000FF"/>
+        </w:rPr>
+        <w:t xml:space="preserve">3.7), </w:t>
+      </w:r>
+      <w:r>
+        <w:rPr>
+          <w:i/>
+          <w:color w:val="0000FF"/>
+        </w:rPr>
+        <w:t xml:space="preserve">x, y are points on the </w:t>
+      </w:r>
+      <w:r>
+        <w:rPr>
+          <w:i/>
+          <w:color w:val="0000FF"/>
+        </w:rPr>
+        <w:t xml:space="preserve">tangent plane with </w:t>
+      </w:r>
+      <w:r>
+        <w:rPr>
+          <w:b/>
+          <w:i/>
+          <w:color w:val="0000FF"/>
+        </w:rPr>
+        <w:t>u</w:t>
+      </w:r>
+      <w:r>
+        <w:rPr>
+          <w:i/>
+          <w:color w:val="0000FF"/>
+        </w:rPr>
+        <w:t>=[x, y, 0]</w:t>
+      </w:r>
+      <w:r>
+        <w:rPr>
+          <w:i/>
+          <w:color w:val="0000FF"/>
+          <w:vertAlign w:val="superscript"/>
+        </w:rPr>
+        <w:t>T</w:t>
+      </w:r>
+      <w:r>
+        <w:rPr>
+          <w:i/>
+          <w:color w:val="0000FF"/>
+        </w:rPr>
+        <w:t xml:space="preserve"> representing the position vector from north pole (Q) t</w:t>
+      </w:r>
+      <w:r>
+        <w:rPr>
+          <w:i/>
+          <w:color w:val="0000FF"/>
+        </w:rPr>
+        <w:t>o point P on the tangent plane. Therefore, it is not subjected to</w:t>
+      </w:r>
+      <w:r>
+        <w:rPr>
+          <w:i/>
+          <w:color w:val="0000FF"/>
+        </w:rPr>
+        <w:t xml:space="preserve"> x^2+y^1=1</w:t>
+      </w:r>
+      <w:r>
+        <w:t>.</w:t>
+      </w:r>
+      <w:r>
+        <w:rPr>
+          <w:i/>
+          <w:color w:val="0000FF"/>
+        </w:rPr>
+        <w:t xml:space="preserve"> The range [-pi/2, pi/2] guarantees that the position vector would cover all points on the tangent plane. </w:t>
+      </w:r>
+      <w:r>
+        <w:rPr>
+          <w:i/>
+          <w:color w:val="0000FF"/>
+        </w:rPr>
+        <w:t xml:space="preserve">The confusion might come from the use of canonical basis </w:t>
+      </w:r>
+      <w:proofErr w:type="spellStart"/>
+      <w:r>
+        <w:rPr>
+          <w:i/>
+          <w:color w:val="0000FF"/>
+        </w:rPr>
+        <w:t>x</w:t>
+      </w:r>
+      <w:proofErr w:type="gramStart"/>
+      <w:r>
+        <w:rPr>
+          <w:i/>
+          <w:color w:val="0000FF"/>
+        </w:rPr>
+        <w:t>,y</w:t>
+      </w:r>
+      <w:proofErr w:type="spellEnd"/>
+      <w:proofErr w:type="gramEnd"/>
+      <w:r>
+        <w:rPr>
+          <w:i/>
+          <w:color w:val="0000FF"/>
+        </w:rPr>
+        <w:t xml:space="preserve"> to </w:t>
+      </w:r>
+      <w:proofErr w:type="spellStart"/>
+      <w:r>
+        <w:rPr>
+          <w:i/>
+          <w:color w:val="0000FF"/>
+        </w:rPr>
+        <w:t>parametrize</w:t>
+      </w:r>
+      <w:proofErr w:type="spellEnd"/>
+      <w:r>
+        <w:rPr>
+          <w:i/>
+          <w:color w:val="0000FF"/>
+        </w:rPr>
+        <w:t xml:space="preserve"> </w:t>
+      </w:r>
+      <w:r>
+        <w:rPr>
+          <w:b/>
+          <w:i/>
+          <w:color w:val="0000FF"/>
+        </w:rPr>
+        <w:t>n</w:t>
+      </w:r>
+      <w:r>
+        <w:rPr>
+          <w:i/>
+          <w:color w:val="0000FF"/>
+        </w:rPr>
+        <w:t xml:space="preserve">. </w:t>
+      </w:r>
+      <w:r>
+        <w:rPr>
+          <w:i/>
+          <w:color w:val="0000FF"/>
+        </w:rPr>
+        <w:t>This has been clarified in the revised manuscript.</w:t>
+      </w:r>
     </w:p>
     <w:p>
       <w:pPr>
@@ -1673,110 +1735,6 @@
           <w:color w:val="0000FF"/>
         </w:rPr>
       </w:pPr>
-      <w:r>
-        <w:rPr>
-          <w:i/>
-          <w:color w:val="0000FF"/>
-        </w:rPr>
-        <w:t xml:space="preserve">For tangent parametrization eq.(3.7), </w:t>
-      </w:r>
-      <w:r>
-        <w:rPr>
-          <w:i/>
-          <w:color w:val="0000FF"/>
-        </w:rPr>
-        <w:t xml:space="preserve">x, y are points on the </w:t>
-      </w:r>
-      <w:r>
-        <w:rPr>
-          <w:i/>
-          <w:color w:val="0000FF"/>
-        </w:rPr>
-        <w:t xml:space="preserve">tangent plane with </w:t>
-      </w:r>
-      <w:r>
-        <w:rPr>
-          <w:b/>
-          <w:i/>
-          <w:color w:val="0000FF"/>
-        </w:rPr>
-        <w:t>u</w:t>
-      </w:r>
-      <w:r>
-        <w:rPr>
-          <w:i/>
-          <w:color w:val="0000FF"/>
-        </w:rPr>
-        <w:t>=[x, y, 0]</w:t>
-      </w:r>
-      <w:r>
-        <w:rPr>
-          <w:i/>
-          <w:color w:val="0000FF"/>
-          <w:vertAlign w:val="superscript"/>
-        </w:rPr>
-        <w:t>T</w:t>
-      </w:r>
-      <w:r>
-        <w:rPr>
-          <w:i/>
-          <w:color w:val="0000FF"/>
-        </w:rPr>
-        <w:t xml:space="preserve"> representing the position vector from north pole (Q) t</w:t>
-      </w:r>
-      <w:r>
-        <w:rPr>
-          <w:i/>
-          <w:color w:val="0000FF"/>
-        </w:rPr>
-        <w:t>o point P on the tangent plane. Therefore, it is not subjected to</w:t>
-      </w:r>
-      <w:r>
-        <w:rPr>
-          <w:i/>
-          <w:color w:val="0000FF"/>
-        </w:rPr>
-        <w:t xml:space="preserve"> x^2+y^1=1</w:t>
-      </w:r>
-      <w:r>
-        <w:t>.</w:t>
-      </w:r>
-      <w:r>
-        <w:rPr>
-          <w:i/>
-          <w:color w:val="0000FF"/>
-        </w:rPr>
-        <w:t xml:space="preserve"> The range [-pi/2, pi/2] guarantees that the position vector would cover all points on the tangent plane. </w:t>
-      </w:r>
-      <w:r>
-        <w:rPr>
-          <w:i/>
-          <w:color w:val="0000FF"/>
-        </w:rPr>
-        <w:t xml:space="preserve">The confusion might come from the use of canonical basis x,y to parametrize </w:t>
-      </w:r>
-      <w:r>
-        <w:rPr>
-          <w:b/>
-          <w:i/>
-          <w:color w:val="0000FF"/>
-        </w:rPr>
-        <w:t>n</w:t>
-      </w:r>
-      <w:r>
-        <w:rPr>
-          <w:i/>
-          <w:color w:val="0000FF"/>
-        </w:rPr>
-        <w:t xml:space="preserve">. </w:t>
-      </w:r>
-      <w:r>
-        <w:rPr>
-          <w:i/>
-          <w:color w:val="0000FF"/>
-        </w:rPr>
-        <w:t>This has been clarified in the revised manuscript.</w:t>
-      </w:r>
     </w:p>
     <w:p>
       <w:pPr>
@@ -1787,16 +1745,6 @@
           <w:color w:val="0000FF"/>
         </w:rPr>
       </w:pPr>
-    </w:p>
-    <w:p>
-      <w:pPr>
-        <w:ind w:left="360"/>
-        <w:jc w:val="both"/>
-        <w:rPr>
-          <w:i/>
-          <w:color w:val="0000FF"/>
-        </w:rPr>
-      </w:pPr>
       <w:r>
         <w:rPr>
           <w:i/>
@@ -1809,7 +1757,23 @@
           <w:i/>
           <w:color w:val="0000FF"/>
         </w:rPr>
-        <w:t>Note that though the normal vector $~n$ is a unit vector, the position vector on the tangent  plane $~u =[x,y,0]^T$ is not subjected to the constraint  $x^2+y^2+z^2 = 1$ and the range $[-\pi / 2, \pi / 2]$ is sufficient for  the position vector to cover all points on the plane.</w:t>
+        <w:t xml:space="preserve">Note that though the normal vector $~n$ is a unit vector, the position vector on the </w:t>
+      </w:r>
+      <w:proofErr w:type="gramStart"/>
+      <w:r>
+        <w:rPr>
+          <w:i/>
+          <w:color w:val="0000FF"/>
+        </w:rPr>
+        <w:t>tangent  plane</w:t>
+      </w:r>
+      <w:proofErr w:type="gramEnd"/>
+      <w:r>
+        <w:rPr>
+          <w:i/>
+          <w:color w:val="0000FF"/>
+        </w:rPr>
+        <w:t xml:space="preserve"> $~u =[x,y,0]^T$ is not subjected to the constraint  $x^2+y^2+z^2 = 1$ and the range $[-\pi / 2, \pi / 2]$ is sufficient for  the position vector to cover all points on the plane.</w:t>
       </w:r>
       <w:r>
         <w:rPr>

</xml_diff>

<commit_message>
update the ResponseToReview.docx according to Alejandro's check in fix a typo in the manuscript
</commit_message>
<xml_diff>
--- a/Bifurcation/ResponseToReview.docx
+++ b/Bifurcation/ResponseToReview.docx
@@ -74,7 +74,7 @@
           <w:i/>
           <w:color w:val="0000FF"/>
         </w:rPr>
-        <w:t xml:space="preserve"> All changes in the revised manuscript have been highlighted in blue.</w:t>
+        <w:t xml:space="preserve"> </w:t>
       </w:r>
     </w:p>
     <w:p>
@@ -98,13 +98,8 @@
       <w:r>
         <w:t xml:space="preserve">(1) </w:t>
       </w:r>
-      <w:proofErr w:type="gramStart"/>
-      <w:r>
-        <w:t>in</w:t>
-      </w:r>
-      <w:proofErr w:type="gramEnd"/>
-      <w:r>
-        <w:t xml:space="preserve"> section 2.1, it would be interesting that the authors motivate their specific choice for the</w:t>
+      <w:r>
+        <w:t>in section 2.1, it would be interesting that the authors motivate their specific choice for the</w:t>
       </w:r>
       <w:r>
         <w:t xml:space="preserve"> interpolation of F (eq. 2.10)</w:t>
@@ -129,613 +124,418 @@
           <w:i/>
           <w:color w:val="0000FF"/>
         </w:rPr>
-        <w:t xml:space="preserve">This particular form of interpolation of </w:t>
-      </w:r>
-      <w:r>
+        <w:t>T</w:t>
+      </w:r>
+      <w:r>
+        <w:rPr>
+          <w:i/>
+          <w:color w:val="0000FF"/>
+        </w:rPr>
+        <w:t>h</w:t>
+      </w:r>
+      <w:r>
+        <w:rPr>
+          <w:i/>
+          <w:color w:val="0000FF"/>
+        </w:rPr>
+        <w:t xml:space="preserve">e </w:t>
+      </w:r>
+      <w:r>
+        <w:rPr>
+          <w:i/>
+          <w:color w:val="0000FF"/>
+        </w:rPr>
+        <w:t xml:space="preserve">motivation </w:t>
+      </w:r>
+      <w:r>
+        <w:rPr>
+          <w:i/>
+          <w:color w:val="0000FF"/>
+        </w:rPr>
+        <w:t xml:space="preserve">on the choice of F </w:t>
+      </w:r>
+      <w:r>
+        <w:rPr>
+          <w:i/>
+          <w:color w:val="0000FF"/>
+        </w:rPr>
+        <w:t>has been clarified and</w:t>
+      </w:r>
+      <w:r>
+        <w:rPr>
+          <w:i/>
+          <w:color w:val="0000FF"/>
+        </w:rPr>
+        <w:t xml:space="preserve"> added after eq. (</w:t>
+      </w:r>
+      <w:r>
+        <w:rPr>
+          <w:i/>
+          <w:color w:val="0000FF"/>
+        </w:rPr>
+        <w:t>A</w:t>
+      </w:r>
+      <w:r>
+        <w:rPr>
+          <w:i/>
+          <w:color w:val="0000FF"/>
+        </w:rPr>
+        <w:t>.10)</w:t>
+      </w:r>
+      <w:r>
+        <w:rPr>
+          <w:i/>
+          <w:color w:val="0000FF"/>
+        </w:rPr>
+        <w:t xml:space="preserve"> (previously (2.10)) in the appendix section</w:t>
+      </w:r>
+    </w:p>
+    <w:p>
+      <w:pPr>
+        <w:ind w:left="360"/>
+        <w:jc w:val="both"/>
+        <w:rPr>
+          <w:i/>
+          <w:color w:val="0000FF"/>
+        </w:rPr>
+      </w:pPr>
+    </w:p>
+    <w:p>
+      <w:pPr>
+        <w:ind w:left="360"/>
+        <w:jc w:val="both"/>
+        <w:rPr>
+          <w:i/>
+          <w:color w:val="0000FF"/>
+        </w:rPr>
+      </w:pPr>
+      <w:r>
+        <w:rPr>
+          <w:i/>
+          <w:color w:val="0000FF"/>
+        </w:rPr>
+        <w:t>“</w:t>
+      </w:r>
+      <w:r>
+        <w:rPr>
+          <w:i/>
+          <w:color w:val="0000FF"/>
+        </w:rPr>
+        <w:t>The implicit assumption in this interpolation is that the deformation gradient F belongs to a Lie group and thus requires the exponential and logarithmic maps for its proper interpolation, whereas the internal variables Z belong to a space that admits direct linear interpolation [40]. In order to obtain an explicit scheme, we choose α = 0.</w:t>
+      </w:r>
+      <w:r>
+        <w:rPr>
+          <w:i/>
+          <w:color w:val="0000FF"/>
+        </w:rPr>
+        <w:t>”</w:t>
+      </w:r>
+    </w:p>
+    <w:p>
+      <w:pPr>
+        <w:ind w:left="360"/>
+        <w:jc w:val="both"/>
+        <w:rPr>
+          <w:i/>
+          <w:color w:val="0000FF"/>
+        </w:rPr>
+      </w:pPr>
+    </w:p>
+    <w:p>
+      <w:pPr>
+        <w:ind w:left="360"/>
+        <w:jc w:val="both"/>
+        <w:rPr>
+          <w:i/>
+          <w:color w:val="0000FF"/>
+        </w:rPr>
+      </w:pPr>
+      <w:r>
+        <w:rPr>
+          <w:i/>
+          <w:color w:val="0000FF"/>
+        </w:rPr>
+        <w:t xml:space="preserve">[40] </w:t>
+      </w:r>
+      <w:r>
+        <w:rPr>
+          <w:i/>
+          <w:color w:val="0000FF"/>
+        </w:rPr>
+        <w:t xml:space="preserve">A. Mota, W. Sun, J. T. Ostien, J. W. Foulk III, and K. N. Long. Lie-group interpolation and variational recovery for internal variables. Computational Mechanics, 52(6):1281– 1299, Dec 2013. ISSN 0178-7675. </w:t>
+      </w:r>
+    </w:p>
+    <w:p>
+      <w:pPr>
+        <w:jc w:val="both"/>
+      </w:pPr>
+    </w:p>
+    <w:p>
+      <w:pPr>
+        <w:jc w:val="both"/>
+      </w:pPr>
+      <w:r>
+        <w:t xml:space="preserve">(2) </w:t>
+      </w:r>
+      <w:r>
+        <w:t>in the uniaxial tension test at finite strains, two global minima appear: with the cartesian parametrization, they are separated by a quite small ridge. Can the authors comment on numerical difficulties (if any) associated to that 'weak' separation of two different solutions?  +</w:t>
+      </w:r>
+    </w:p>
+    <w:p>
+      <w:pPr>
+        <w:jc w:val="both"/>
+      </w:pPr>
+    </w:p>
+    <w:p>
+      <w:pPr>
+        <w:ind w:left="360"/>
+        <w:jc w:val="both"/>
+        <w:rPr>
+          <w:i/>
+          <w:color w:val="0000FF"/>
+        </w:rPr>
+      </w:pPr>
+      <w:r>
+        <w:rPr>
+          <w:i/>
+          <w:color w:val="0000FF"/>
+        </w:rPr>
+        <w:t>T</w:t>
+      </w:r>
+      <w:r>
+        <w:rPr>
+          <w:i/>
+          <w:color w:val="0000FF"/>
+        </w:rPr>
+        <w:t xml:space="preserve">his work adopts a two-stage approach (initial sampling + Newton iterative </w:t>
+      </w:r>
+      <w:r>
+        <w:rPr>
+          <w:i/>
+          <w:color w:val="0000FF"/>
+        </w:rPr>
+        <w:t>solve</w:t>
+      </w:r>
+      <w:r>
+        <w:rPr>
+          <w:i/>
+          <w:color w:val="0000FF"/>
+        </w:rPr>
+        <w:t>).</w:t>
+      </w:r>
+      <w:r>
+        <w:rPr>
+          <w:i/>
+          <w:color w:val="0000FF"/>
+        </w:rPr>
+        <w:t xml:space="preserve"> </w:t>
+      </w:r>
+      <w:r>
+        <w:rPr>
+          <w:i/>
+          <w:color w:val="0000FF"/>
+        </w:rPr>
+        <w:t>In the first sampling stage, the objective function is checked at every sampling grid and the minimum value is picked as the initial guess for the following Newton iterative solve.</w:t>
+      </w:r>
+      <w:r>
+        <w:rPr>
+          <w:i/>
+          <w:color w:val="0000FF"/>
+        </w:rPr>
+        <w:t xml:space="preserve"> </w:t>
+      </w:r>
+      <w:r>
+        <w:rPr>
+          <w:i/>
+          <w:color w:val="0000FF"/>
+        </w:rPr>
+        <w:t>Though the code could detect multiple global minima</w:t>
+      </w:r>
+      <w:r>
+        <w:rPr>
+          <w:i/>
+          <w:color w:val="0000FF"/>
+        </w:rPr>
+        <w:t xml:space="preserve"> up to the machine precision</w:t>
+      </w:r>
+      <w:r>
+        <w:rPr>
+          <w:i/>
+          <w:color w:val="0000FF"/>
+        </w:rPr>
+        <w:t>,</w:t>
+      </w:r>
+      <w:r>
+        <w:rPr>
+          <w:i/>
+          <w:color w:val="0000FF"/>
+        </w:rPr>
+        <w:t xml:space="preserve"> in the case of multiple global minima,</w:t>
+      </w:r>
+      <w:r>
+        <w:rPr>
+          <w:i/>
+          <w:color w:val="0000FF"/>
+        </w:rPr>
+        <w:t xml:space="preserve"> it only returns </w:t>
+      </w:r>
+      <w:r>
+        <w:rPr>
+          <w:i/>
+          <w:color w:val="0000FF"/>
+        </w:rPr>
+        <w:t xml:space="preserve">the first of the multiple minima. </w:t>
+      </w:r>
+      <w:r>
+        <w:rPr>
+          <w:i/>
+          <w:color w:val="0000FF"/>
+        </w:rPr>
+        <w:t xml:space="preserve">For the purpose of identifying when bifurcation happens, </w:t>
+      </w:r>
+      <w:r>
+        <w:rPr>
+          <w:i/>
+          <w:color w:val="0000FF"/>
+        </w:rPr>
+        <w:t>such</w:t>
+      </w:r>
+      <w:r>
+        <w:rPr>
+          <w:i/>
+          <w:color w:val="0000FF"/>
+        </w:rPr>
+        <w:t xml:space="preserve"> implementation is sufficient. </w:t>
+      </w:r>
+      <w:r>
+        <w:rPr>
+          <w:i/>
+          <w:color w:val="0000FF"/>
+        </w:rPr>
+        <w:t>This comment has been added after Figure 13.</w:t>
+      </w:r>
+    </w:p>
+    <w:p>
+      <w:pPr>
+        <w:ind w:left="360"/>
+        <w:jc w:val="both"/>
+        <w:rPr>
+          <w:i/>
+          <w:color w:val="0000FF"/>
+        </w:rPr>
+      </w:pPr>
+    </w:p>
+    <w:p>
+      <w:pPr>
+        <w:ind w:left="360"/>
+        <w:jc w:val="both"/>
+        <w:rPr>
+          <w:i/>
+          <w:color w:val="0000FF"/>
+        </w:rPr>
+      </w:pPr>
+      <w:r>
+        <w:rPr>
+          <w:i/>
+          <w:color w:val="0000FF"/>
+        </w:rPr>
+        <w:t>“It should be pointed out that</w:t>
+      </w:r>
+      <w:r>
+        <w:rPr>
+          <w:i/>
+          <w:color w:val="0000FF"/>
+        </w:rPr>
+        <w:t>,</w:t>
+      </w:r>
+      <w:r>
+        <w:rPr>
+          <w:i/>
+          <w:color w:val="0000FF"/>
+        </w:rPr>
+        <w:t xml:space="preserve"> </w:t>
+      </w:r>
+      <w:r>
+        <w:rPr>
+          <w:i/>
+          <w:color w:val="0000FF"/>
+        </w:rPr>
+        <w:t>for the Cartesian parametrization, the two global minima are separated by a very small ridge. T</w:t>
+      </w:r>
+      <w:r>
+        <w:rPr>
+          <w:i/>
+          <w:color w:val="0000FF"/>
+        </w:rPr>
+        <w:t xml:space="preserve">hough the </w:t>
+      </w:r>
+      <w:r>
+        <w:rPr>
+          <w:i/>
+          <w:color w:val="0000FF"/>
+        </w:rPr>
+        <w:t xml:space="preserve">current </w:t>
+      </w:r>
+      <w:r>
+        <w:rPr>
+          <w:i/>
+          <w:color w:val="0000FF"/>
+        </w:rPr>
+        <w:t>algorithm</w:t>
+      </w:r>
+      <w:r>
+        <w:rPr>
+          <w:i/>
+          <w:color w:val="0000FF"/>
+        </w:rPr>
+        <w:t xml:space="preserve"> </w:t>
+      </w:r>
+      <w:r>
+        <w:rPr>
+          <w:i/>
+          <w:color w:val="0000FF"/>
+        </w:rPr>
+        <w:t>could detect multiple global minima, it only returns the first of the multiple minima. For the purpose of identifying when bifurcation happens, such implementation is sufficient.</w:t>
+      </w:r>
+      <w:r>
+        <w:rPr>
+          <w:i/>
+          <w:color w:val="0000FF"/>
+        </w:rPr>
+        <w:t>”</w:t>
+      </w:r>
+    </w:p>
+    <w:p>
+      <w:pPr>
+        <w:jc w:val="both"/>
+      </w:pPr>
+    </w:p>
+    <w:p>
+      <w:pPr>
         <w:rPr>
           <w:b/>
-          <w:i/>
-          <w:color w:val="0000FF"/>
-        </w:rPr>
-        <w:t>F</w:t>
-      </w:r>
-      <w:r>
-        <w:rPr>
-          <w:i/>
-          <w:color w:val="0000FF"/>
-        </w:rPr>
-        <w:t xml:space="preserve"> is proposed by Sun et al. (2013) </w:t>
-      </w:r>
-      <w:r>
-        <w:rPr>
-          <w:i/>
-          <w:color w:val="0000FF"/>
-        </w:rPr>
-        <w:t xml:space="preserve">as </w:t>
-      </w:r>
-      <w:r>
-        <w:rPr>
-          <w:i/>
-          <w:color w:val="0000FF"/>
-        </w:rPr>
-        <w:t xml:space="preserve">a new adaptively stabilized finite element scheme </w:t>
-      </w:r>
-      <w:r>
-        <w:rPr>
-          <w:i/>
-          <w:color w:val="0000FF"/>
-        </w:rPr>
-        <w:t>to simultaneously cure</w:t>
-      </w:r>
-      <w:r>
-        <w:rPr>
-          <w:i/>
-          <w:color w:val="0000FF"/>
-        </w:rPr>
-        <w:t xml:space="preserve"> the multiple-locking phenomena related to </w:t>
-      </w:r>
-      <w:r>
-        <w:rPr>
-          <w:i/>
-          <w:color w:val="0000FF"/>
-        </w:rPr>
-        <w:t xml:space="preserve">shear failure, incompressibility imposed by pore fluid, and/or incompressible solid skeleton and produce solutions that satisfy the </w:t>
-      </w:r>
-      <w:proofErr w:type="spellStart"/>
-      <w:r>
-        <w:rPr>
-          <w:i/>
-          <w:color w:val="0000FF"/>
-        </w:rPr>
-        <w:t>inf</w:t>
-      </w:r>
-      <w:proofErr w:type="spellEnd"/>
-      <w:r>
-        <w:rPr>
-          <w:i/>
-          <w:color w:val="0000FF"/>
-        </w:rPr>
-        <w:t xml:space="preserve">-sup condition. </w:t>
-      </w:r>
-      <w:r>
-        <w:rPr>
-          <w:i/>
-          <w:color w:val="0000FF"/>
-        </w:rPr>
-        <w:t xml:space="preserve">This form of </w:t>
-      </w:r>
+        </w:rPr>
+      </w:pPr>
       <w:r>
         <w:rPr>
           <w:b/>
-          <w:i/>
-          <w:color w:val="0000FF"/>
-        </w:rPr>
-        <w:t>F</w:t>
-      </w:r>
-      <w:r>
-        <w:rPr>
-          <w:i/>
-          <w:color w:val="0000FF"/>
-        </w:rPr>
-        <w:t xml:space="preserve"> is implemented in the research code Albany used for all numerical examples. </w:t>
-      </w:r>
-      <w:r>
-        <w:rPr>
-          <w:i/>
-          <w:color w:val="0000FF"/>
-        </w:rPr>
-        <w:t xml:space="preserve">This new reference has been added </w:t>
-      </w:r>
-      <w:r>
-        <w:rPr>
-          <w:i/>
-          <w:color w:val="0000FF"/>
-        </w:rPr>
-        <w:t xml:space="preserve">to the reference list </w:t>
-      </w:r>
-      <w:r>
-        <w:rPr>
-          <w:i/>
-          <w:color w:val="0000FF"/>
-        </w:rPr>
-        <w:t xml:space="preserve">and the following explanation on </w:t>
-      </w:r>
-      <w:r>
-        <w:rPr>
-          <w:i/>
-          <w:color w:val="0000FF"/>
-        </w:rPr>
-        <w:t xml:space="preserve">the </w:t>
-      </w:r>
-      <w:r>
-        <w:rPr>
-          <w:i/>
-          <w:color w:val="0000FF"/>
-        </w:rPr>
-        <w:t>choice of F is added after eq. (2.10)</w:t>
-      </w:r>
-    </w:p>
-    <w:p>
-      <w:pPr>
-        <w:ind w:left="360"/>
-        <w:jc w:val="both"/>
-        <w:rPr>
-          <w:i/>
-          <w:color w:val="0000FF"/>
-        </w:rPr>
-      </w:pPr>
-    </w:p>
-    <w:p>
-      <w:pPr>
-        <w:ind w:left="360"/>
-        <w:jc w:val="both"/>
-        <w:rPr>
-          <w:i/>
-          <w:color w:val="0000FF"/>
-        </w:rPr>
-      </w:pPr>
-      <w:r>
-        <w:rPr>
-          <w:i/>
-          <w:color w:val="0000FF"/>
-        </w:rPr>
-        <w:t xml:space="preserve"> </w:t>
-      </w:r>
-      <w:r>
-        <w:rPr>
-          <w:i/>
-          <w:color w:val="0000FF"/>
-        </w:rPr>
-        <w:t xml:space="preserve">“This particular form of interpolation of </w:t>
-      </w:r>
-      <w:r>
+        </w:rPr>
+        <w:br w:type="page"/>
+      </w:r>
+    </w:p>
+    <w:p>
+      <w:pPr>
+        <w:jc w:val="both"/>
         <w:rPr>
           <w:b/>
-          <w:i/>
-          <w:color w:val="0000FF"/>
-        </w:rPr>
-        <w:t>F</w:t>
-      </w:r>
-      <w:r>
-        <w:rPr>
-          <w:i/>
-          <w:color w:val="0000FF"/>
-        </w:rPr>
-        <w:t xml:space="preserve"> is proposed by Sun et al. (2013) as a new adaptively stabilized finite element scheme</w:t>
-      </w:r>
-      <w:r>
-        <w:rPr>
-          <w:i/>
-          <w:color w:val="0000FF"/>
-        </w:rPr>
-        <w:t xml:space="preserve">, which </w:t>
-      </w:r>
-      <w:r>
-        <w:rPr>
-          <w:i/>
-          <w:color w:val="0000FF"/>
-        </w:rPr>
-        <w:t>is capable to deliver stable, locking-free numerical solutions.</w:t>
-      </w:r>
-      <w:r>
-        <w:rPr>
-          <w:i/>
-          <w:color w:val="0000FF"/>
-        </w:rPr>
-        <w:t>”</w:t>
-      </w:r>
-    </w:p>
-    <w:p>
-      <w:pPr>
-        <w:ind w:left="360"/>
-        <w:jc w:val="both"/>
-        <w:rPr>
-          <w:i/>
-          <w:color w:val="0000FF"/>
-        </w:rPr>
-      </w:pPr>
-    </w:p>
-    <w:p>
-      <w:pPr>
-        <w:ind w:left="360"/>
-        <w:jc w:val="both"/>
-        <w:rPr>
-          <w:i/>
-          <w:color w:val="0000FF"/>
-        </w:rPr>
-      </w:pPr>
-      <w:r>
-        <w:rPr>
-          <w:i/>
-          <w:color w:val="0000FF"/>
-        </w:rPr>
-        <w:t xml:space="preserve">Sun, W., </w:t>
-      </w:r>
-      <w:proofErr w:type="spellStart"/>
-      <w:r>
-        <w:rPr>
-          <w:i/>
-          <w:color w:val="0000FF"/>
-        </w:rPr>
-        <w:t>Ostien</w:t>
-      </w:r>
-      <w:proofErr w:type="spellEnd"/>
-      <w:r>
-        <w:rPr>
-          <w:i/>
-          <w:color w:val="0000FF"/>
-        </w:rPr>
-        <w:t xml:space="preserve">, J. T., &amp; Salinger, A. G. (2013). A stabilized assumed deformation gradient finite element formulation for strongly coupled </w:t>
-      </w:r>
-      <w:proofErr w:type="spellStart"/>
-      <w:r>
-        <w:rPr>
-          <w:i/>
-          <w:color w:val="0000FF"/>
-        </w:rPr>
-        <w:t>poromechanical</w:t>
-      </w:r>
-      <w:proofErr w:type="spellEnd"/>
-      <w:r>
-        <w:rPr>
-          <w:i/>
-          <w:color w:val="0000FF"/>
-        </w:rPr>
-        <w:t xml:space="preserve"> simulations at finite strain. </w:t>
-      </w:r>
-      <w:proofErr w:type="gramStart"/>
-      <w:r>
-        <w:rPr>
-          <w:i/>
-          <w:iCs/>
-          <w:color w:val="0000FF"/>
-        </w:rPr>
-        <w:t>International Journal for Numerical and Analytical Methods in Geomechanics</w:t>
-      </w:r>
-      <w:r>
-        <w:rPr>
-          <w:i/>
-          <w:color w:val="0000FF"/>
-        </w:rPr>
-        <w:t>, </w:t>
-      </w:r>
-      <w:r>
-        <w:rPr>
-          <w:i/>
-          <w:iCs/>
-          <w:color w:val="0000FF"/>
-        </w:rPr>
-        <w:t>37</w:t>
-      </w:r>
-      <w:r>
-        <w:rPr>
-          <w:i/>
-          <w:color w:val="0000FF"/>
-        </w:rPr>
-        <w:t>(16), 2755-2788.</w:t>
-      </w:r>
-      <w:proofErr w:type="gramEnd"/>
-    </w:p>
-    <w:p>
-      <w:pPr>
-        <w:jc w:val="both"/>
-      </w:pPr>
-    </w:p>
-    <w:p>
-      <w:pPr>
-        <w:jc w:val="both"/>
-      </w:pPr>
-    </w:p>
-    <w:p>
-      <w:pPr>
-        <w:jc w:val="both"/>
-      </w:pPr>
-      <w:r>
-        <w:t xml:space="preserve">(2) </w:t>
-      </w:r>
-      <w:proofErr w:type="gramStart"/>
-      <w:r>
-        <w:t>in</w:t>
-      </w:r>
-      <w:proofErr w:type="gramEnd"/>
-      <w:r>
-        <w:t xml:space="preserve"> the uniaxial tension test at finite strains, two global minima appear: with the </w:t>
-      </w:r>
-      <w:proofErr w:type="spellStart"/>
-      <w:r>
-        <w:t>cartesian</w:t>
-      </w:r>
-      <w:proofErr w:type="spellEnd"/>
-      <w:r>
-        <w:t xml:space="preserve"> </w:t>
-      </w:r>
-      <w:proofErr w:type="spellStart"/>
-      <w:r>
-        <w:t>parametrization</w:t>
-      </w:r>
-      <w:proofErr w:type="spellEnd"/>
-      <w:r>
-        <w:t>, they are separated by a quite small ridge. Can the authors comment on numerical difficulties (if any) associated to that 'weak' separation of two different solutions?  -</w:t>
-      </w:r>
-    </w:p>
-    <w:p>
-      <w:pPr>
-        <w:jc w:val="both"/>
-      </w:pPr>
-    </w:p>
-    <w:p>
-      <w:pPr>
-        <w:ind w:left="360"/>
-        <w:jc w:val="both"/>
-        <w:rPr>
-          <w:i/>
-          <w:color w:val="0000FF"/>
-        </w:rPr>
-      </w:pPr>
-      <w:r>
-        <w:rPr>
-          <w:i/>
-          <w:color w:val="0000FF"/>
-        </w:rPr>
-        <w:t>T</w:t>
-      </w:r>
-      <w:r>
-        <w:rPr>
-          <w:i/>
-          <w:color w:val="0000FF"/>
-        </w:rPr>
-        <w:t xml:space="preserve">his work adopts a two-stage approach (initial sampling + Newton iterative </w:t>
-      </w:r>
-      <w:r>
-        <w:rPr>
-          <w:i/>
-          <w:color w:val="0000FF"/>
-        </w:rPr>
-        <w:t>solve</w:t>
-      </w:r>
-      <w:r>
-        <w:rPr>
-          <w:i/>
-          <w:color w:val="0000FF"/>
-        </w:rPr>
-        <w:t>).</w:t>
-      </w:r>
-      <w:r>
-        <w:rPr>
-          <w:i/>
-          <w:color w:val="0000FF"/>
-        </w:rPr>
-        <w:t xml:space="preserve"> </w:t>
-      </w:r>
-      <w:r>
-        <w:rPr>
-          <w:i/>
-          <w:color w:val="0000FF"/>
-        </w:rPr>
-        <w:t>In the first sampling stage, the objective function is checked at every sampling grid and the minimum value is picked as the initial guess for the following Newton iterative solve.</w:t>
-      </w:r>
-      <w:r>
-        <w:rPr>
-          <w:i/>
-          <w:color w:val="0000FF"/>
-        </w:rPr>
-        <w:t xml:space="preserve"> </w:t>
-      </w:r>
-      <w:r>
-        <w:rPr>
-          <w:i/>
-          <w:color w:val="0000FF"/>
-        </w:rPr>
-        <w:t>Though the code could detect multiple global minima</w:t>
-      </w:r>
-      <w:r>
-        <w:rPr>
-          <w:i/>
-          <w:color w:val="0000FF"/>
-        </w:rPr>
-        <w:t xml:space="preserve"> up to the machine precision</w:t>
-      </w:r>
-      <w:r>
-        <w:rPr>
-          <w:i/>
-          <w:color w:val="0000FF"/>
-        </w:rPr>
-        <w:t>,</w:t>
-      </w:r>
-      <w:r>
-        <w:rPr>
-          <w:i/>
-          <w:color w:val="0000FF"/>
-        </w:rPr>
-        <w:t xml:space="preserve"> in the case of multiple global minima,</w:t>
-      </w:r>
-      <w:r>
-        <w:rPr>
-          <w:i/>
-          <w:color w:val="0000FF"/>
-        </w:rPr>
-        <w:t xml:space="preserve"> it only returns </w:t>
-      </w:r>
-      <w:r>
-        <w:rPr>
-          <w:i/>
-          <w:color w:val="0000FF"/>
-        </w:rPr>
-        <w:t xml:space="preserve">the first of the multiple minima. </w:t>
-      </w:r>
-      <w:r>
-        <w:rPr>
-          <w:i/>
-          <w:color w:val="0000FF"/>
-        </w:rPr>
-        <w:t xml:space="preserve">For the purpose of identifying when bifurcation happens, </w:t>
-      </w:r>
-      <w:r>
-        <w:rPr>
-          <w:i/>
-          <w:color w:val="0000FF"/>
-        </w:rPr>
-        <w:t>such</w:t>
-      </w:r>
-      <w:r>
-        <w:rPr>
-          <w:i/>
-          <w:color w:val="0000FF"/>
-        </w:rPr>
-        <w:t xml:space="preserve"> implementation is sufficient. </w:t>
-      </w:r>
-      <w:r>
-        <w:rPr>
-          <w:i/>
-          <w:color w:val="0000FF"/>
-        </w:rPr>
-        <w:t>This comment has been added after Figure 13.</w:t>
-      </w:r>
-    </w:p>
-    <w:p>
-      <w:pPr>
-        <w:ind w:left="360"/>
-        <w:jc w:val="both"/>
-        <w:rPr>
-          <w:i/>
-          <w:color w:val="0000FF"/>
-        </w:rPr>
-      </w:pPr>
-    </w:p>
-    <w:p>
-      <w:pPr>
-        <w:ind w:left="360"/>
-        <w:jc w:val="both"/>
-        <w:rPr>
-          <w:i/>
-          <w:color w:val="0000FF"/>
-        </w:rPr>
-      </w:pPr>
-      <w:r>
-        <w:rPr>
-          <w:i/>
-          <w:color w:val="0000FF"/>
-        </w:rPr>
-        <w:t>“It should be pointed out that</w:t>
-      </w:r>
-      <w:r>
-        <w:rPr>
-          <w:i/>
-          <w:color w:val="0000FF"/>
-        </w:rPr>
-        <w:t>,</w:t>
-      </w:r>
-      <w:r>
-        <w:rPr>
-          <w:i/>
-          <w:color w:val="0000FF"/>
-        </w:rPr>
-        <w:t xml:space="preserve"> </w:t>
-      </w:r>
-      <w:r>
-        <w:rPr>
-          <w:i/>
-          <w:color w:val="0000FF"/>
-        </w:rPr>
-        <w:t xml:space="preserve">for the Cartesian </w:t>
-      </w:r>
-      <w:proofErr w:type="spellStart"/>
-      <w:r>
-        <w:rPr>
-          <w:i/>
-          <w:color w:val="0000FF"/>
-        </w:rPr>
-        <w:t>parametrization</w:t>
-      </w:r>
-      <w:proofErr w:type="spellEnd"/>
-      <w:r>
-        <w:rPr>
-          <w:i/>
-          <w:color w:val="0000FF"/>
-        </w:rPr>
-        <w:t>, the two global minima are separated by a very small ridge. T</w:t>
-      </w:r>
-      <w:r>
-        <w:rPr>
-          <w:i/>
-          <w:color w:val="0000FF"/>
-        </w:rPr>
-        <w:t xml:space="preserve">hough the </w:t>
-      </w:r>
-      <w:r>
-        <w:rPr>
-          <w:i/>
-          <w:color w:val="0000FF"/>
-        </w:rPr>
-        <w:t xml:space="preserve">current </w:t>
-      </w:r>
-      <w:r>
-        <w:rPr>
-          <w:i/>
-          <w:color w:val="0000FF"/>
-        </w:rPr>
-        <w:t>algorithm</w:t>
-      </w:r>
-      <w:r>
-        <w:rPr>
-          <w:i/>
-          <w:color w:val="0000FF"/>
-        </w:rPr>
-        <w:t xml:space="preserve"> </w:t>
-      </w:r>
-      <w:r>
-        <w:rPr>
-          <w:i/>
-          <w:color w:val="0000FF"/>
-        </w:rPr>
-        <w:t xml:space="preserve">could detect multiple global </w:t>
-      </w:r>
-      <w:r>
-        <w:rPr>
-          <w:i/>
-          <w:color w:val="0000FF"/>
+        </w:rPr>
+      </w:pPr>
+      <w:r>
+        <w:rPr>
+          <w:b/>
         </w:rPr>
         <w:lastRenderedPageBreak/>
-        <w:t>minima, it only returns the first of the multiple minima. For the purpose of identifying when bifurcation happens, such implementation is sufficient.</w:t>
-      </w:r>
-      <w:r>
-        <w:rPr>
-          <w:i/>
-          <w:color w:val="0000FF"/>
-        </w:rPr>
-        <w:t>”</w:t>
-      </w:r>
-    </w:p>
-    <w:p>
-      <w:pPr>
-        <w:jc w:val="both"/>
-      </w:pPr>
-    </w:p>
-    <w:p>
-      <w:pPr>
-        <w:rPr>
-          <w:b/>
-        </w:rPr>
-      </w:pPr>
-      <w:r>
-        <w:rPr>
-          <w:b/>
-        </w:rPr>
-        <w:br w:type="page"/>
-      </w:r>
-    </w:p>
-    <w:p>
-      <w:pPr>
-        <w:jc w:val="both"/>
-        <w:rPr>
-          <w:b/>
-        </w:rPr>
-      </w:pPr>
-      <w:r>
-        <w:rPr>
-          <w:b/>
-        </w:rPr>
         <w:t>Referee: 2     Comments to the Author  @@ -752,15 +552,7 @@
         <w:jc w:val="both"/>
       </w:pPr>
       <w:r>
-        <w:t xml:space="preserve">The work considers the problem of the bifurcation of the constitutive </w:t>
-      </w:r>
-      <w:proofErr w:type="spellStart"/>
-      <w:r>
-        <w:t>behaviour</w:t>
-      </w:r>
-      <w:proofErr w:type="spellEnd"/>
-      <w:r>
-        <w:t xml:space="preserve"> of dissipative materials, identified as a material instability. It mainly focuses on analyzing the incidence, of the parameterization of the normal to the strain discontinuity path, in the performance of one of the possible strategies for the numerical resolution of the material bifurcation problem.  +        <w:t>The work considers the problem of the bifurcation of the constitutive behaviour of dissipative materials, identified as a material instability. It mainly focuses on analyzing the incidence, of the parameterization of the normal to the strain discontinuity path, in the performance of one of the possible strategies for the numerical resolution of the material bifurcation problem.   </w:t>
       </w:r>
     </w:p>
@@ -774,23 +566,7 @@
         <w:jc w:val="both"/>
       </w:pPr>
       <w:r>
-        <w:t xml:space="preserve">The problem is the classical one in non-linear solids mechanics, consisting of finding the polarization vectors of the “acoustic” tensor, by minimization of its determinant. The considered numerical strategy is based on two stages: a) sampling, in the exploration domain determined by every </w:t>
-      </w:r>
-      <w:proofErr w:type="spellStart"/>
-      <w:r>
-        <w:t>parametrization</w:t>
-      </w:r>
-      <w:proofErr w:type="spellEnd"/>
-      <w:r>
-        <w:t xml:space="preserve"> in the tridimensional space, in order to (possibly) fall on the convex set around the minimum, and b) and iterative (possibly Newton-like) procedure, in the proposed algorithm, to set its exact value. The performance of different parameterizations (including the one proposed by the authors and termed “Cartesian </w:t>
-      </w:r>
-      <w:proofErr w:type="spellStart"/>
-      <w:r>
-        <w:t>parametrization</w:t>
-      </w:r>
-      <w:proofErr w:type="spellEnd"/>
-      <w:r>
-        <w:t>”) is then analyzed and compared in terms of the robustness and the associate computational cost.  +        <w:t>The problem is the classical one in non-linear solids mechanics, consisting of finding the polarization vectors of the “acoustic” tensor, by minimization of its determinant. The considered numerical strategy is based on two stages: a) sampling, in the exploration domain determined by every parametrization in the tridimensional space, in order to (possibly) fall on the convex set around the minimum, and b) and iterative (possibly Newton-like) procedure, in the proposed algorithm, to set its exact value. The performance of different parameterizations (including the one proposed by the authors and termed “Cartesian parametrization”) is then analyzed and compared in terms of the robustness and the associate computational cost.   </w:t>
       </w:r>
     </w:p>
@@ -844,13 +620,6 @@
           <w:color w:val="0000FF"/>
         </w:rPr>
         <w:t>greatly improve the quality of this manuscript. Responses to individual comments are as follows.</w:t>
-      </w:r>
-      <w:r>
-        <w:rPr>
-          <w:i/>
-          <w:color w:val="0000FF"/>
-        </w:rPr>
-        <w:t xml:space="preserve"> All changes in the revised manuscript have been highlighted in blue.</w:t>
       </w:r>
     </w:p>
     <w:p>
@@ -899,21 +668,7 @@
           <w:i/>
           <w:color w:val="0000FF"/>
         </w:rPr>
-        <w:t>[</w:t>
-      </w:r>
-      <w:r>
-        <w:rPr>
-          <w:i/>
-          <w:color w:val="0000FF"/>
-        </w:rPr>
-        <w:t xml:space="preserve">QC - </w:t>
-      </w:r>
-      <w:r>
-        <w:rPr>
-          <w:i/>
-          <w:color w:val="0000FF"/>
-        </w:rPr>
-        <w:t>Should we move this to Appendix section?]</w:t>
+        <w:t xml:space="preserve">The “Variational constitutive updates” section has been moved to an Appendix. </w:t>
       </w:r>
     </w:p>
     <w:p>
@@ -929,31 +684,7 @@
         <w:t>(</w:t>
       </w:r>
       <w:r>
-        <w:t xml:space="preserve">2) It is clear that the proposed </w:t>
-      </w:r>
-      <w:proofErr w:type="spellStart"/>
-      <w:r>
-        <w:t>parametrization</w:t>
-      </w:r>
-      <w:proofErr w:type="spellEnd"/>
-      <w:r>
-        <w:t xml:space="preserve"> (Cartesian </w:t>
-      </w:r>
-      <w:proofErr w:type="spellStart"/>
-      <w:r>
-        <w:t>parametrization</w:t>
-      </w:r>
-      <w:proofErr w:type="spellEnd"/>
-      <w:r>
-        <w:t xml:space="preserve">) is the one best performing out of the four compared. However, it is still requiring the two-stages (space-sampling + iteration) strategy. The sampling stage shows necessary, since even with the authors’ proposed </w:t>
-      </w:r>
-      <w:proofErr w:type="spellStart"/>
-      <w:r>
-        <w:t>parametrization</w:t>
-      </w:r>
-      <w:proofErr w:type="spellEnd"/>
-      <w:r>
-        <w:t>, the algorithm is not converging in some cases (see last row in Table 4). I assume that this stage is also responsible for a large part of the computational cost in many cases. This would make interesting for the reader, that the work elucidated (either by providing some additional information or by performing some additional numerical simulations) the following aspects:  +        <w:t>2) It is clear that the proposed parametrization (Cartesian parametrization) is the one best performing out of the four compared. However, it is still requiring the two-stages (space-sampling + iteration) strategy. The sampling stage shows necessary, since even with the authors’ proposed parametrization, the algorithm is not converging in some cases (see last row in Table 4). I assume that this stage is also responsible for a large part of the computational cost in many cases. This would make interesting for the reader, that the work elucidated (either by providing some additional information or by performing some additional numerical simulations) the following aspects:   </w:t>
       </w:r>
     </w:p>
@@ -971,16 +702,8 @@
         <w:jc w:val="both"/>
       </w:pPr>
       <w:r>
-        <w:t xml:space="preserve">•Provide some comparison, in terms of robustness and computational cost, with strategies skipping the sampling stage (the one of reference [25] for instance), in order to elucidate if further research on the topic should be addressed on skipping the first stage rather than on improving the efficiency of the second.  -In any case, I think that some additional considerations on the single/double stage strategies for the numerical solution of the material bifurcation problem, and their associated benefits/disadvantages, should be made in the work (may be in the “Conclusions” </w:t>
-      </w:r>
-      <w:proofErr w:type="gramStart"/>
-      <w:r>
-        <w:t>section ?</w:t>
-      </w:r>
-      <w:proofErr w:type="gramEnd"/>
-      <w:r>
-        <w:t>).  +        <w:t>•Provide some comparison, in terms of robustness and computational cost, with strategies skipping the sampling stage (the one of reference [25] for instance), in order to elucidate if further research on the topic should be addressed on skipping the first stage rather than on improving the efficiency of the second.  +In any case, I think that some additional considerations on the single/double stage strategies for the numerical solution of the material bifurcation problem, and their associated benefits/disadvantages, should be made in the work (may be in the “Conclusions” section ?).     </w:t>
       </w:r>
@@ -1089,23 +812,7 @@
           <w:i/>
           <w:color w:val="0000FF"/>
         </w:rPr>
-        <w:t xml:space="preserve">al=0.05), most of the computation time is spent on the iterative Newton’s solve and that is where the proposed Cartesian </w:t>
-      </w:r>
-      <w:proofErr w:type="spellStart"/>
-      <w:r>
-        <w:rPr>
-          <w:i/>
-          <w:color w:val="0000FF"/>
-        </w:rPr>
-        <w:t>parametrization</w:t>
-      </w:r>
-      <w:proofErr w:type="spellEnd"/>
-      <w:r>
-        <w:rPr>
-          <w:i/>
-          <w:color w:val="0000FF"/>
-        </w:rPr>
-        <w:t xml:space="preserve"> excels.</w:t>
+        <w:t>al=0.05), most of the computation time is spent on the iterative Newton’s solve and that is where the proposed Cartesian parametrization excels.</w:t>
       </w:r>
       <w:r>
         <w:rPr>
@@ -1126,98 +833,43 @@
           <w:i/>
           <w:color w:val="0000FF"/>
         </w:rPr>
-        <w:t>added in the revised manuscript above Table 4 (highlighted in blue)</w:t>
-      </w:r>
-    </w:p>
-    <w:p>
-      <w:pPr>
-        <w:ind w:left="360"/>
-        <w:jc w:val="both"/>
-        <w:rPr>
-          <w:i/>
-          <w:color w:val="0000FF"/>
-        </w:rPr>
-      </w:pPr>
-    </w:p>
-    <w:p>
-      <w:pPr>
-        <w:ind w:left="360"/>
-        <w:jc w:val="both"/>
-        <w:rPr>
-          <w:i/>
-          <w:color w:val="0000FF"/>
-        </w:rPr>
-      </w:pPr>
-      <w:r>
-        <w:rPr>
-          <w:i/>
-          <w:color w:val="0000FF"/>
-        </w:rPr>
-        <w:t xml:space="preserve">As the reviewer pointed out all </w:t>
-      </w:r>
-      <w:proofErr w:type="spellStart"/>
-      <w:r>
-        <w:rPr>
-          <w:i/>
-          <w:color w:val="0000FF"/>
-        </w:rPr>
-        <w:t>parametrizations</w:t>
-      </w:r>
-      <w:proofErr w:type="spellEnd"/>
-      <w:r>
-        <w:rPr>
-          <w:i/>
-          <w:color w:val="0000FF"/>
-        </w:rPr>
-        <w:t xml:space="preserve">, including the proposed Cartesian one, require a two-stage solution approach (i.e., initial sampling and iterative Newton’s solve). When the </w:t>
-      </w:r>
-      <w:proofErr w:type="spellStart"/>
-      <w:r>
-        <w:rPr>
-          <w:i/>
-          <w:color w:val="0000FF"/>
-        </w:rPr>
-        <w:t>intial</w:t>
-      </w:r>
-      <w:proofErr w:type="spellEnd"/>
-      <w:r>
-        <w:rPr>
-          <w:i/>
-          <w:color w:val="0000FF"/>
-        </w:rPr>
-        <w:t xml:space="preserve"> sampling stage is skipped, see </w:t>
-      </w:r>
-      <w:proofErr w:type="gramStart"/>
-      <w:r>
-        <w:rPr>
-          <w:i/>
-          <w:color w:val="0000FF"/>
-        </w:rPr>
-        <w:t xml:space="preserve">results in Tables 2 and 5, the Cartesian </w:t>
-      </w:r>
-      <w:proofErr w:type="spellStart"/>
-      <w:r>
-        <w:rPr>
-          <w:i/>
-          <w:color w:val="0000FF"/>
-        </w:rPr>
-        <w:t>parametrization</w:t>
-      </w:r>
-      <w:proofErr w:type="spellEnd"/>
-      <w:r>
-        <w:rPr>
-          <w:i/>
-          <w:color w:val="0000FF"/>
-        </w:rPr>
-        <w:t xml:space="preserve"> remains</w:t>
-      </w:r>
-      <w:proofErr w:type="gramEnd"/>
-      <w:r>
-        <w:rPr>
-          <w:i/>
-          <w:color w:val="0000FF"/>
-        </w:rPr>
-        <w:t xml:space="preserve"> the most efficient and robust (in terms of success rate). In addition, we have performed analysis using Oliver’s method and found that the Oliver’s method is able to correctly detect material bifurcation for the small deformation example and is much more efficient (averaged run time of merely 10 microseconds out of 1000 trials, each with a random initial guess for the eigenvector). However, Oliver’s method cannot correctly detect bifurcation time nor bifurcation direction for the finite deformation example. The authors are also investigating a single stage stochastic-based approach, which will be published in a future work.</w:t>
+        <w:t>added in the revised manuscript above Table 4</w:t>
+      </w:r>
+      <w:r>
+        <w:rPr>
+          <w:i/>
+          <w:color w:val="0000FF"/>
+        </w:rPr>
+        <w:t>.</w:t>
+      </w:r>
+      <w:bookmarkStart w:id="0" w:name="_GoBack"/>
+      <w:bookmarkEnd w:id="0"/>
+    </w:p>
+    <w:p>
+      <w:pPr>
+        <w:ind w:left="360"/>
+        <w:jc w:val="both"/>
+        <w:rPr>
+          <w:i/>
+          <w:color w:val="0000FF"/>
+        </w:rPr>
+      </w:pPr>
+    </w:p>
+    <w:p>
+      <w:pPr>
+        <w:ind w:left="360"/>
+        <w:jc w:val="both"/>
+        <w:rPr>
+          <w:i/>
+          <w:color w:val="0000FF"/>
+        </w:rPr>
+      </w:pPr>
+      <w:r>
+        <w:rPr>
+          <w:i/>
+          <w:color w:val="0000FF"/>
+        </w:rPr>
+        <w:t>As the reviewer pointed out all parametrizations, including the proposed Cartesian one, require a two-stage solution approach (i.e., initial sampling and iterative Newton’s solve). When the intial sampling stage is skipped, see results in Tables 2 and 5, the Cartesian parametrization remains the most efficient and robust (in terms of success rate). In addition, we have performed analysis using Oliver’s method and found that the Oliver’s method is able to correctly detect material bifurcation for the small deformation example and is much more efficient (averaged run time of merely 10 microseconds out of 1000 trials, each with a random initial guess for the eigenvector). However, Oliver’s method cannot correctly detect bifurcation time nor bifurcation direction for the finite deformation example. The authors are also investigating a single stage stochastic-based approach, which will be published in a future work.</w:t>
       </w:r>
     </w:p>
     <w:p>
@@ -1288,55 +940,21 @@
           <w:i/>
           <w:color w:val="0000FF"/>
         </w:rPr>
-        <w:t xml:space="preserve">This first example illustrates the performance of different </w:t>
-      </w:r>
-      <w:proofErr w:type="spellStart"/>
-      <w:r>
-        <w:rPr>
-          <w:i/>
-          <w:color w:val="0000FF"/>
-        </w:rPr>
-        <w:t>parametrizations</w:t>
-      </w:r>
-      <w:proofErr w:type="spellEnd"/>
-      <w:r>
-        <w:rPr>
-          <w:i/>
-          <w:color w:val="0000FF"/>
-        </w:rPr>
-        <w:t xml:space="preserve"> on a very simple small deformation material model with tangents possessing both major and minor symmetries. For such material model, an alternative single stage approach as in \</w:t>
-      </w:r>
-      <w:proofErr w:type="gramStart"/>
-      <w:r>
-        <w:rPr>
-          <w:i/>
-          <w:color w:val="0000FF"/>
-        </w:rPr>
-        <w:t>cite{</w:t>
-      </w:r>
-      <w:proofErr w:type="gramEnd"/>
-      <w:r>
-        <w:rPr>
-          <w:i/>
-          <w:color w:val="0000FF"/>
-        </w:rPr>
-        <w:t>Oliver.etal:2010} could also be applied, which is based on the solution of a coupled eigenvalue problem in terms of the acoustic tensor. A preliminary analysis shows that the approach in \</w:t>
-      </w:r>
-      <w:proofErr w:type="gramStart"/>
-      <w:r>
-        <w:rPr>
-          <w:i/>
-          <w:color w:val="0000FF"/>
-        </w:rPr>
-        <w:t>cite{</w:t>
-      </w:r>
-      <w:proofErr w:type="gramEnd"/>
-      <w:r>
-        <w:rPr>
-          <w:i/>
-          <w:color w:val="0000FF"/>
-        </w:rPr>
-        <w:t>Oliver.etal:2010} is able to correctly detect bifurcation and is more computationally efficient than the two-stage approach (initial sampling and iterative Newton's solve). More complex material tangents, such as finite deformation models, will be investigated next.</w:t>
+        <w:t>“</w:t>
+      </w:r>
+      <w:r>
+        <w:rPr>
+          <w:i/>
+          <w:color w:val="0000FF"/>
+        </w:rPr>
+        <w:t>This first example illustrates the performance of different parametrizations on a very simple small deformation material model with tangents possessing both major and minor symmetries. For such material models, an alternative single stage approach as in Oliver et al. [25] could also be applied, which is based on the solution of a coupled eigenvalue problem in terms of the acoustic tensor. A preliminary analysis shows that this approach is able to correctly detect bifurcation and is more computationally efficient than the two-stage approach advanced herein for this type of material models. Our focus, however, is in the full finite-deformation case and therefore more complex material tangents that do not posses minor symmetries will be investigated next.</w:t>
+      </w:r>
+      <w:r>
+        <w:rPr>
+          <w:i/>
+          <w:color w:val="0000FF"/>
+        </w:rPr>
+        <w:t>”</w:t>
       </w:r>
     </w:p>
     <w:p>
@@ -1380,26 +998,21 @@
           <w:i/>
           <w:color w:val="0000FF"/>
         </w:rPr>
-        <w:t>It should be noted that, in this finite 
-deformation example, the single-stage approach \</w:t>
-      </w:r>
-      <w:proofErr w:type="gramStart"/>
-      <w:r>
-        <w:rPr>
-          <w:i/>
-          <w:color w:val="0000FF"/>
-        </w:rPr>
-        <w:t>cite{</w:t>
-      </w:r>
-      <w:proofErr w:type="gramEnd"/>
-      <w:r>
-        <w:rPr>
-          <w:i/>
-          <w:color w:val="0000FF"/>
-        </w:rPr>
-        <w:t>Oliver.etal:2010} 
-cannot correctly detect the bifurcation time nor the bifurcation 
-direction.</w:t>
+        <w:t>“</w:t>
+      </w:r>
+      <w:r>
+        <w:rPr>
+          <w:i/>
+          <w:color w:val="0000FF"/>
+        </w:rPr>
+        <w:t>We note that for this finite deformation example, the single-stage approach of Oliver et al. [25] cannot correctly detect the bifurcation time nor the bifurcation direction. The Cartesian parametrization thus provides a valuable tool in numerical bifurcation analysis.</w:t>
+      </w:r>
+      <w:r>
+        <w:rPr>
+          <w:i/>
+          <w:color w:val="0000FF"/>
+        </w:rPr>
+        <w:t>”</w:t>
       </w:r>
     </w:p>
     <w:p>
@@ -1415,44 +1028,7 @@
         <w:t>(</w:t>
       </w:r>
       <w:r>
-        <w:t>3) The presented numerical examples do not challenge very much the proposed algorithm. In my opinion the challenge of the material bifurcation problem does not lie on the large-strain character of the kinematics or on the complexity of the considered constitutive problem, but rather on the complexity of the stress/strain field that the material is subjected to. In spite that the proposed approach seems to be 3D, and general for symmetric/</w:t>
-      </w:r>
-      <w:proofErr w:type="spellStart"/>
-      <w:r>
-        <w:t>unsymmetric</w:t>
-      </w:r>
-      <w:proofErr w:type="spellEnd"/>
-      <w:r>
-        <w:t xml:space="preserve"> models, </w:t>
-      </w:r>
-      <w:proofErr w:type="gramStart"/>
-      <w:r>
-        <w:t xml:space="preserve">the </w:t>
-      </w:r>
-      <w:proofErr w:type="spellStart"/>
-      <w:r>
-        <w:t>the</w:t>
-      </w:r>
-      <w:proofErr w:type="spellEnd"/>
-      <w:proofErr w:type="gramEnd"/>
-      <w:r>
-        <w:t xml:space="preserve"> considered tangent operators are symmetric (see </w:t>
-      </w:r>
-      <w:proofErr w:type="spellStart"/>
-      <w:r>
-        <w:t>eqs</w:t>
-      </w:r>
-      <w:proofErr w:type="spellEnd"/>
-      <w:r>
-        <w:t xml:space="preserve">. 5.5 and 5.10) and, in addition, “in-plane” solutions are enforced (in all cases the z-component of the </w:t>
-      </w:r>
-      <w:proofErr w:type="spellStart"/>
-      <w:r>
-        <w:t>normals</w:t>
-      </w:r>
-      <w:proofErr w:type="spellEnd"/>
-      <w:r>
-        <w:t xml:space="preserve"> are zero). In my opinion, the benefits of the proposed approach in terms of robustness would be much more convincing if an additional numerical example with a more general character (unsymmetrical model and full 3D solution) was included.  +        <w:t>3) The presented numerical examples do not challenge very much the proposed algorithm. In my opinion the challenge of the material bifurcation problem does not lie on the large-strain character of the kinematics or on the complexity of the considered constitutive problem, but rather on the complexity of the stress/strain field that the material is subjected to. In spite that the proposed approach seems to be 3D, and general for symmetric/unsymmetric models, the the considered tangent operators are symmetric (see eqs. 5.5 and 5.10) and, in addition, “in-plane” solutions are enforced (in all cases the z-component of the normals are zero). In my opinion, the benefits of the proposed approach in terms of robustness would be much more convincing if an additional numerical example with a more general character (unsymmetrical model and full 3D solution) was included.     </w:t>
       </w:r>
@@ -1478,8 +1054,6 @@
         </w:rPr>
         <w:t>…</w:t>
       </w:r>
-      <w:bookmarkStart w:id="0" w:name="_GoBack"/>
-      <w:bookmarkEnd w:id="0"/>
     </w:p>
     <w:p>
       <w:pPr>
@@ -1517,15 +1091,7 @@
         <w:jc w:val="both"/>
       </w:pPr>
       <w:r>
-        <w:t xml:space="preserve">• </w:t>
-      </w:r>
-      <w:proofErr w:type="gramStart"/>
-      <w:r>
-        <w:t>line</w:t>
-      </w:r>
-      <w:proofErr w:type="gramEnd"/>
-      <w:r>
-        <w:t xml:space="preserve"> 206 the intervals [-pi/2,pi/2] should be [-1,1].  +        <w:t>• line 206 the intervals [-pi/2,pi/2] should be [-1,1].   </w:t>
       </w:r>
     </w:p>
@@ -1553,39 +1119,7 @@
           <w:i/>
           <w:color w:val="0000FF"/>
         </w:rPr>
-        <w:t xml:space="preserve">For tangent </w:t>
-      </w:r>
-      <w:proofErr w:type="spellStart"/>
-      <w:r>
-        <w:rPr>
-          <w:i/>
-          <w:color w:val="0000FF"/>
-        </w:rPr>
-        <w:t>parametrization</w:t>
-      </w:r>
-      <w:proofErr w:type="spellEnd"/>
-      <w:r>
-        <w:rPr>
-          <w:i/>
-          <w:color w:val="0000FF"/>
-        </w:rPr>
-        <w:t xml:space="preserve"> eq</w:t>
-      </w:r>
-      <w:proofErr w:type="gramStart"/>
-      <w:r>
-        <w:rPr>
-          <w:i/>
-          <w:color w:val="0000FF"/>
-        </w:rPr>
-        <w:t>.(</w:t>
-      </w:r>
-      <w:proofErr w:type="gramEnd"/>
-      <w:r>
-        <w:rPr>
-          <w:i/>
-          <w:color w:val="0000FF"/>
-        </w:rPr>
-        <w:t xml:space="preserve">3.7), </w:t>
+        <w:t xml:space="preserve">For tangent parametrization eq.(3.7), </w:t>
       </w:r>
       <w:r>
         <w:rPr>
@@ -1660,48 +1194,7 @@
           <w:i/>
           <w:color w:val="0000FF"/>
         </w:rPr>
-        <w:t xml:space="preserve">The confusion might come from the use of canonical basis </w:t>
-      </w:r>
-      <w:proofErr w:type="spellStart"/>
-      <w:r>
-        <w:rPr>
-          <w:i/>
-          <w:color w:val="0000FF"/>
-        </w:rPr>
-        <w:t>x</w:t>
-      </w:r>
-      <w:proofErr w:type="gramStart"/>
-      <w:r>
-        <w:rPr>
-          <w:i/>
-          <w:color w:val="0000FF"/>
-        </w:rPr>
-        <w:t>,y</w:t>
-      </w:r>
-      <w:proofErr w:type="spellEnd"/>
-      <w:proofErr w:type="gramEnd"/>
-      <w:r>
-        <w:rPr>
-          <w:i/>
-          <w:color w:val="0000FF"/>
-        </w:rPr>
-        <w:t xml:space="preserve"> to </w:t>
-      </w:r>
-      <w:proofErr w:type="spellStart"/>
-      <w:r>
-        <w:rPr>
-          <w:i/>
-          <w:color w:val="0000FF"/>
-        </w:rPr>
-        <w:t>parametrize</w:t>
-      </w:r>
-      <w:proofErr w:type="spellEnd"/>
-      <w:r>
-        <w:rPr>
-          <w:i/>
-          <w:color w:val="0000FF"/>
-        </w:rPr>
-        <w:t xml:space="preserve"> </w:t>
+        <w:t xml:space="preserve">The confusion might come from the use of canonical basis x,y to parametrize </w:t>
       </w:r>
       <w:r>
         <w:rPr>
@@ -1757,23 +1250,7 @@
           <w:i/>
           <w:color w:val="0000FF"/>
         </w:rPr>
-        <w:t xml:space="preserve">Note that though the normal vector $~n$ is a unit vector, the position vector on the </w:t>
-      </w:r>
-      <w:proofErr w:type="gramStart"/>
-      <w:r>
-        <w:rPr>
-          <w:i/>
-          <w:color w:val="0000FF"/>
-        </w:rPr>
-        <w:t>tangent  plane</w:t>
-      </w:r>
-      <w:proofErr w:type="gramEnd"/>
-      <w:r>
-        <w:rPr>
-          <w:i/>
-          <w:color w:val="0000FF"/>
-        </w:rPr>
-        <w:t xml:space="preserve"> $~u =[x,y,0]^T$ is not subjected to the constraint  $x^2+y^2+z^2 = 1$ and the range $[-\pi / 2, \pi / 2]$ is sufficient for  the position vector to cover all points on the plane.</w:t>
+        <w:t>Note that though the normal vector $~n$ is a unit vector, the position vector on the tangent  plane $~u =[x,y,0]^T$ is not subjected to the constraint  $x^2+y^2+z^2 = 1$ and the range $[-\pi / 2, \pi / 2]$ is sufficient for  the position vector to cover all points on the plane.</w:t>
       </w:r>
       <w:r>
         <w:rPr>

</xml_diff>

<commit_message>
acpami: write some garbage in the response to reviewer 2
Jay will pick this up.  Thanks Jay
I'll get another shot at this later.
</commit_message>
<xml_diff>
--- a/Bifurcation/ResponseToReview.docx
+++ b/Bifurcation/ResponseToReview.docx
@@ -98,8 +98,13 @@
       <w:r>
         <w:t xml:space="preserve">(1) </w:t>
       </w:r>
-      <w:r>
-        <w:t>in section 2.1, it would be interesting that the authors motivate their specific choice for the</w:t>
+      <w:proofErr w:type="gramStart"/>
+      <w:r>
+        <w:t>in</w:t>
+      </w:r>
+      <w:proofErr w:type="gramEnd"/>
+      <w:r>
+        <w:t xml:space="preserve"> section 2.1, it would be interesting that the authors motivate their specific choice for the</w:t>
       </w:r>
       <w:r>
         <w:t xml:space="preserve"> interpolation of F (eq. 2.10)</w:t>
@@ -262,7 +267,55 @@
           <w:i/>
           <w:color w:val="0000FF"/>
         </w:rPr>
-        <w:t xml:space="preserve">A. Mota, W. Sun, J. T. Ostien, J. W. Foulk III, and K. N. Long. Lie-group interpolation and variational recovery for internal variables. Computational Mechanics, 52(6):1281– 1299, Dec 2013. ISSN 0178-7675. </w:t>
+        <w:t xml:space="preserve">A. Mota, W. Sun, J. T. Ostien, J. W. Foulk III, and K. N. Long. </w:t>
+      </w:r>
+      <w:proofErr w:type="gramStart"/>
+      <w:r>
+        <w:rPr>
+          <w:i/>
+          <w:color w:val="0000FF"/>
+        </w:rPr>
+        <w:t xml:space="preserve">Lie-group interpolation and </w:t>
+      </w:r>
+      <w:proofErr w:type="spellStart"/>
+      <w:r>
+        <w:rPr>
+          <w:i/>
+          <w:color w:val="0000FF"/>
+        </w:rPr>
+        <w:t>variational</w:t>
+      </w:r>
+      <w:proofErr w:type="spellEnd"/>
+      <w:r>
+        <w:rPr>
+          <w:i/>
+          <w:color w:val="0000FF"/>
+        </w:rPr>
+        <w:t xml:space="preserve"> recovery for internal variables.</w:t>
+      </w:r>
+      <w:proofErr w:type="gramEnd"/>
+      <w:r>
+        <w:rPr>
+          <w:i/>
+          <w:color w:val="0000FF"/>
+        </w:rPr>
+        <w:t xml:space="preserve"> Computational Mechanics, 52(6)</w:t>
+      </w:r>
+      <w:proofErr w:type="gramStart"/>
+      <w:r>
+        <w:rPr>
+          <w:i/>
+          <w:color w:val="0000FF"/>
+        </w:rPr>
+        <w:t>:1281</w:t>
+      </w:r>
+      <w:proofErr w:type="gramEnd"/>
+      <w:r>
+        <w:rPr>
+          <w:i/>
+          <w:color w:val="0000FF"/>
+        </w:rPr>
+        <w:t xml:space="preserve">– 1299, Dec 2013. ISSN 0178-7675. </w:t>
       </w:r>
     </w:p>
     <w:p>
@@ -277,8 +330,29 @@
       <w:r>
         <w:t xml:space="preserve">(2) </w:t>
       </w:r>
-      <w:r>
-        <w:t>in the uniaxial tension test at finite strains, two global minima appear: with the cartesian parametrization, they are separated by a quite small ridge. Can the authors comment on numerical difficulties (if any) associated to that 'weak' separation of two different solutions?  +      <w:proofErr w:type="gramStart"/>
+      <w:r>
+        <w:t>in</w:t>
+      </w:r>
+      <w:proofErr w:type="gramEnd"/>
+      <w:r>
+        <w:t xml:space="preserve"> the uniaxial tension test at finite strains, two global minima appear: with the </w:t>
+      </w:r>
+      <w:proofErr w:type="spellStart"/>
+      <w:r>
+        <w:t>cartesian</w:t>
+      </w:r>
+      <w:proofErr w:type="spellEnd"/>
+      <w:r>
+        <w:t xml:space="preserve"> </w:t>
+      </w:r>
+      <w:proofErr w:type="spellStart"/>
+      <w:r>
+        <w:t>parametrization</w:t>
+      </w:r>
+      <w:proofErr w:type="spellEnd"/>
+      <w:r>
+        <w:t>, they are separated by a quite small ridge. Can the authors comment on numerical difficulties (if any) associated to that 'weak' separation of two different solutions?   </w:t>
       </w:r>
     </w:p>
@@ -461,7 +535,23 @@
           <w:i/>
           <w:color w:val="0000FF"/>
         </w:rPr>
-        <w:t>for the Cartesian parametrization, the two global minima are separated by a very small ridge. T</w:t>
+        <w:t xml:space="preserve">for the Cartesian </w:t>
+      </w:r>
+      <w:proofErr w:type="spellStart"/>
+      <w:r>
+        <w:rPr>
+          <w:i/>
+          <w:color w:val="0000FF"/>
+        </w:rPr>
+        <w:t>parametrization</w:t>
+      </w:r>
+      <w:proofErr w:type="spellEnd"/>
+      <w:r>
+        <w:rPr>
+          <w:i/>
+          <w:color w:val="0000FF"/>
+        </w:rPr>
+        <w:t>, the two global minima are separated by a very small ridge. T</w:t>
       </w:r>
       <w:r>
         <w:rPr>
@@ -552,7 +642,15 @@
         <w:jc w:val="both"/>
       </w:pPr>
       <w:r>
-        <w:t>The work considers the problem of the bifurcation of the constitutive behaviour of dissipative materials, identified as a material instability. It mainly focuses on analyzing the incidence, of the parameterization of the normal to the strain discontinuity path, in the performance of one of the possible strategies for the numerical resolution of the material bifurcation problem.  +        <w:t xml:space="preserve">The work considers the problem of the bifurcation of the constitutive </w:t>
+      </w:r>
+      <w:proofErr w:type="spellStart"/>
+      <w:r>
+        <w:t>behaviour</w:t>
+      </w:r>
+      <w:proofErr w:type="spellEnd"/>
+      <w:r>
+        <w:t xml:space="preserve"> of dissipative materials, identified as a material instability. It mainly focuses on analyzing the incidence, of the parameterization of the normal to the strain discontinuity path, in the performance of one of the possible strategies for the numerical resolution of the material bifurcation problem.   </w:t>
       </w:r>
     </w:p>
@@ -566,7 +664,23 @@
         <w:jc w:val="both"/>
       </w:pPr>
       <w:r>
-        <w:t>The problem is the classical one in non-linear solids mechanics, consisting of finding the polarization vectors of the “acoustic” tensor, by minimization of its determinant. The considered numerical strategy is based on two stages: a) sampling, in the exploration domain determined by every parametrization in the tridimensional space, in order to (possibly) fall on the convex set around the minimum, and b) and iterative (possibly Newton-like) procedure, in the proposed algorithm, to set its exact value. The performance of different parameterizations (including the one proposed by the authors and termed “Cartesian parametrization”) is then analyzed and compared in terms of the robustness and the associate computational cost.  +        <w:t xml:space="preserve">The problem is the classical one in non-linear solids mechanics, consisting of finding the polarization vectors of the “acoustic” tensor, by minimization of its determinant. The considered numerical strategy is based on two stages: a) sampling, in the exploration domain determined by every </w:t>
+      </w:r>
+      <w:proofErr w:type="spellStart"/>
+      <w:r>
+        <w:t>parametrization</w:t>
+      </w:r>
+      <w:proofErr w:type="spellEnd"/>
+      <w:r>
+        <w:t xml:space="preserve"> in the tridimensional space, in order to (possibly) fall on the convex set around the minimum, and b) and iterative (possibly Newton-like) procedure, in the proposed algorithm, to set its exact value. The performance of different parameterizations (including the one proposed by the authors and termed “Cartesian </w:t>
+      </w:r>
+      <w:proofErr w:type="spellStart"/>
+      <w:r>
+        <w:t>parametrization</w:t>
+      </w:r>
+      <w:proofErr w:type="spellEnd"/>
+      <w:r>
+        <w:t>”) is then analyzed and compared in terms of the robustness and the associate computational cost.   </w:t>
       </w:r>
     </w:p>
@@ -644,7 +758,15 @@
         <w:t>(</w:t>
       </w:r>
       <w:r>
-        <w:t>1) It seems to me that section 2.1 “Variational constitutive updates” is here superfluous. I do not claim it is wrong, I just claim that the proposed algorithm could be retrieved directly from the chosen constitutive equation (2.13) and, thus, that the derivations in equations 2.1 to 2.12 could be skipped (or sent to an Appendix) in order to not distract the reader’s attention from the main topic of the work.  +        <w:t>1) It seems to me that section 2.1 “</w:t>
+      </w:r>
+      <w:proofErr w:type="spellStart"/>
+      <w:r>
+        <w:t>Variational</w:t>
+      </w:r>
+      <w:proofErr w:type="spellEnd"/>
+      <w:r>
+        <w:t xml:space="preserve"> constitutive updates” is here superfluous. I do not claim it is wrong, I just claim that the proposed algorithm could be retrieved directly from the chosen constitutive equation (2.13) and, thus, that the derivations in equations 2.1 to 2.12 could be skipped (or sent to an Appendix) in order to not distract the reader’s attention from the main topic of the work.     </w:t>
       </w:r>
@@ -668,7 +790,23 @@
           <w:i/>
           <w:color w:val="0000FF"/>
         </w:rPr>
-        <w:t xml:space="preserve">The “Variational constitutive updates” section has been moved to an Appendix. </w:t>
+        <w:t>The “</w:t>
+      </w:r>
+      <w:proofErr w:type="spellStart"/>
+      <w:r>
+        <w:rPr>
+          <w:i/>
+          <w:color w:val="0000FF"/>
+        </w:rPr>
+        <w:t>Variational</w:t>
+      </w:r>
+      <w:proofErr w:type="spellEnd"/>
+      <w:r>
+        <w:rPr>
+          <w:i/>
+          <w:color w:val="0000FF"/>
+        </w:rPr>
+        <w:t xml:space="preserve"> constitutive updates” section has been moved to an Appendix. </w:t>
       </w:r>
     </w:p>
     <w:p>
@@ -684,7 +822,31 @@
         <w:t>(</w:t>
       </w:r>
       <w:r>
-        <w:t>2) It is clear that the proposed parametrization (Cartesian parametrization) is the one best performing out of the four compared. However, it is still requiring the two-stages (space-sampling + iteration) strategy. The sampling stage shows necessary, since even with the authors’ proposed parametrization, the algorithm is not converging in some cases (see last row in Table 4). I assume that this stage is also responsible for a large part of the computational cost in many cases. This would make interesting for the reader, that the work elucidated (either by providing some additional information or by performing some additional numerical simulations) the following aspects:  +        <w:t xml:space="preserve">2) It is clear that the proposed </w:t>
+      </w:r>
+      <w:proofErr w:type="spellStart"/>
+      <w:r>
+        <w:t>parametrization</w:t>
+      </w:r>
+      <w:proofErr w:type="spellEnd"/>
+      <w:r>
+        <w:t xml:space="preserve"> (Cartesian </w:t>
+      </w:r>
+      <w:proofErr w:type="spellStart"/>
+      <w:r>
+        <w:t>parametrization</w:t>
+      </w:r>
+      <w:proofErr w:type="spellEnd"/>
+      <w:r>
+        <w:t xml:space="preserve">) is the one best performing out of the four compared. However, it is still requiring the two-stages (space-sampling + iteration) strategy. The sampling stage shows necessary, since even with the authors’ proposed </w:t>
+      </w:r>
+      <w:proofErr w:type="spellStart"/>
+      <w:r>
+        <w:t>parametrization</w:t>
+      </w:r>
+      <w:proofErr w:type="spellEnd"/>
+      <w:r>
+        <w:t>, the algorithm is not converging in some cases (see last row in Table 4). I assume that this stage is also responsible for a large part of the computational cost in many cases. This would make interesting for the reader, that the work elucidated (either by providing some additional information or by performing some additional numerical simulations) the following aspects:   </w:t>
       </w:r>
     </w:p>
@@ -702,8 +864,16 @@
         <w:jc w:val="both"/>
       </w:pPr>
       <w:r>
-        <w:t>•Provide some comparison, in terms of robustness and computational cost, with strategies skipping the sampling stage (the one of reference [25] for instance), in order to elucidate if further research on the topic should be addressed on skipping the first stage rather than on improving the efficiency of the second.  -In any case, I think that some additional considerations on the single/double stage strategies for the numerical solution of the material bifurcation problem, and their associated benefits/disadvantages, should be made in the work (may be in the “Conclusions” section ?).  +        <w:t xml:space="preserve">•Provide some comparison, in terms of robustness and computational cost, with strategies skipping the sampling stage (the one of reference [25] for instance), in order to elucidate if further research on the topic should be addressed on skipping the first stage rather than on improving the efficiency of the second.  +In any case, I think that some additional considerations on the single/double stage strategies for the numerical solution of the material bifurcation problem, and their associated benefits/disadvantages, should be made in the work (may be in the “Conclusions” </w:t>
+      </w:r>
+      <w:proofErr w:type="gramStart"/>
+      <w:r>
+        <w:t>section ?</w:t>
+      </w:r>
+      <w:proofErr w:type="gramEnd"/>
+      <w:r>
+        <w:t>).     </w:t>
       </w:r>
@@ -812,7 +982,23 @@
           <w:i/>
           <w:color w:val="0000FF"/>
         </w:rPr>
-        <w:t>al=0.05), most of the computation time is spent on the iterative Newton’s solve and that is where the proposed Cartesian parametrization excels.</w:t>
+        <w:t xml:space="preserve">al=0.05), most of the computation time is spent on the iterative Newton’s solve and that is where the proposed Cartesian </w:t>
+      </w:r>
+      <w:proofErr w:type="spellStart"/>
+      <w:r>
+        <w:rPr>
+          <w:i/>
+          <w:color w:val="0000FF"/>
+        </w:rPr>
+        <w:t>parametrization</w:t>
+      </w:r>
+      <w:proofErr w:type="spellEnd"/>
+      <w:r>
+        <w:rPr>
+          <w:i/>
+          <w:color w:val="0000FF"/>
+        </w:rPr>
+        <w:t xml:space="preserve"> excels.</w:t>
       </w:r>
       <w:r>
         <w:rPr>
@@ -841,218 +1027,535 @@
           <w:color w:val="0000FF"/>
         </w:rPr>
         <w:t>.</w:t>
+      </w:r>
+    </w:p>
+    <w:p>
+      <w:pPr>
+        <w:ind w:left="360"/>
+        <w:jc w:val="both"/>
+        <w:rPr>
+          <w:i/>
+          <w:color w:val="0000FF"/>
+        </w:rPr>
+      </w:pPr>
+    </w:p>
+    <w:p>
+      <w:pPr>
+        <w:ind w:left="360"/>
+        <w:jc w:val="both"/>
+        <w:rPr>
+          <w:i/>
+          <w:color w:val="0000FF"/>
+        </w:rPr>
+      </w:pPr>
+      <w:r>
+        <w:rPr>
+          <w:i/>
+          <w:color w:val="0000FF"/>
+        </w:rPr>
+        <w:t xml:space="preserve">As the reviewer pointed out all </w:t>
+      </w:r>
+      <w:proofErr w:type="spellStart"/>
+      <w:r>
+        <w:rPr>
+          <w:i/>
+          <w:color w:val="0000FF"/>
+        </w:rPr>
+        <w:t>parametrizations</w:t>
+      </w:r>
+      <w:proofErr w:type="spellEnd"/>
+      <w:r>
+        <w:rPr>
+          <w:i/>
+          <w:color w:val="0000FF"/>
+        </w:rPr>
+        <w:t xml:space="preserve">, including the proposed Cartesian one, require a two-stage solution approach (i.e., initial sampling and iterative Newton’s solve). When the </w:t>
+      </w:r>
+      <w:proofErr w:type="spellStart"/>
+      <w:r>
+        <w:rPr>
+          <w:i/>
+          <w:color w:val="0000FF"/>
+        </w:rPr>
+        <w:t>intial</w:t>
+      </w:r>
+      <w:proofErr w:type="spellEnd"/>
+      <w:r>
+        <w:rPr>
+          <w:i/>
+          <w:color w:val="0000FF"/>
+        </w:rPr>
+        <w:t xml:space="preserve"> sampling stage is skipped, see </w:t>
+      </w:r>
+      <w:proofErr w:type="gramStart"/>
+      <w:r>
+        <w:rPr>
+          <w:i/>
+          <w:color w:val="0000FF"/>
+        </w:rPr>
+        <w:t xml:space="preserve">results in Tables 2 and 5, the Cartesian </w:t>
+      </w:r>
+      <w:proofErr w:type="spellStart"/>
+      <w:r>
+        <w:rPr>
+          <w:i/>
+          <w:color w:val="0000FF"/>
+        </w:rPr>
+        <w:t>parametrization</w:t>
+      </w:r>
+      <w:proofErr w:type="spellEnd"/>
+      <w:r>
+        <w:rPr>
+          <w:i/>
+          <w:color w:val="0000FF"/>
+        </w:rPr>
+        <w:t xml:space="preserve"> remains</w:t>
+      </w:r>
+      <w:proofErr w:type="gramEnd"/>
+      <w:r>
+        <w:rPr>
+          <w:i/>
+          <w:color w:val="0000FF"/>
+        </w:rPr>
+        <w:t xml:space="preserve"> the most efficient and robust (in terms of success rate). In addition, we have performed analysis using Oliver’s method and found that the Oliver’s method is able to correctly detect material bifurcation for the small deformation example and is much more efficient (averaged run time of merely 10 microseconds out of 1000 trials, each with a random initial guess for the eigenvector). However, Oliver’s method cannot correctly detect bifurcation time nor bifurcation direction for the finite deformation example. The authors are also investigating a single stage stochastic-based approach, which will be published in a future work.</w:t>
+      </w:r>
+    </w:p>
+    <w:p>
+      <w:pPr>
+        <w:ind w:left="360"/>
+        <w:jc w:val="both"/>
+        <w:rPr>
+          <w:i/>
+          <w:color w:val="0000FF"/>
+        </w:rPr>
+      </w:pPr>
+    </w:p>
+    <w:p>
+      <w:pPr>
+        <w:ind w:left="360"/>
+        <w:jc w:val="both"/>
+        <w:rPr>
+          <w:i/>
+          <w:color w:val="0000FF"/>
+        </w:rPr>
+      </w:pPr>
+      <w:r>
+        <w:rPr>
+          <w:i/>
+          <w:color w:val="0000FF"/>
+        </w:rPr>
+        <w:t>The following comments have been added at the end of Section 5.1 and Section 5.2</w:t>
+      </w:r>
+    </w:p>
+    <w:p>
+      <w:pPr>
+        <w:ind w:left="360"/>
+        <w:jc w:val="both"/>
+        <w:rPr>
+          <w:i/>
+          <w:color w:val="0000FF"/>
+        </w:rPr>
+      </w:pPr>
+    </w:p>
+    <w:p>
+      <w:pPr>
+        <w:ind w:left="360"/>
+        <w:jc w:val="both"/>
+        <w:rPr>
+          <w:i/>
+          <w:color w:val="0000FF"/>
+        </w:rPr>
+      </w:pPr>
+      <w:r>
+        <w:rPr>
+          <w:i/>
+          <w:color w:val="0000FF"/>
+        </w:rPr>
+        <w:t>At the end of Section 5.1</w:t>
+      </w:r>
+    </w:p>
+    <w:p>
+      <w:pPr>
+        <w:ind w:left="360"/>
+        <w:jc w:val="both"/>
+        <w:rPr>
+          <w:i/>
+          <w:color w:val="0000FF"/>
+        </w:rPr>
+      </w:pPr>
+      <w:r>
+        <w:rPr>
+          <w:i/>
+          <w:color w:val="0000FF"/>
+        </w:rPr>
+        <w:t>“</w:t>
+      </w:r>
+      <w:r>
+        <w:rPr>
+          <w:i/>
+          <w:color w:val="0000FF"/>
+        </w:rPr>
+        <w:t xml:space="preserve">This first example illustrates the performance of different </w:t>
+      </w:r>
+      <w:proofErr w:type="spellStart"/>
+      <w:r>
+        <w:rPr>
+          <w:i/>
+          <w:color w:val="0000FF"/>
+        </w:rPr>
+        <w:t>parametrizations</w:t>
+      </w:r>
+      <w:proofErr w:type="spellEnd"/>
+      <w:r>
+        <w:rPr>
+          <w:i/>
+          <w:color w:val="0000FF"/>
+        </w:rPr>
+        <w:t xml:space="preserve"> on a very simple small deformation material model with tangents possessing both major and minor symmetries. For such material models, an alternative single stage approach as in Oliver et al. [25] could also be applied, which is based on the solution of a coupled eigenvalue problem in terms of the acoustic tensor. A preliminary analysis shows that this approach is able to correctly detect bifurcation and is more computationally efficient than the two-stage approach advanced herein for this type of material models. Our focus, however, is in the full finite-deformation case and therefore more complex material tangents that do not posses minor symmetries will be investigated next.</w:t>
+      </w:r>
+      <w:r>
+        <w:rPr>
+          <w:i/>
+          <w:color w:val="0000FF"/>
+        </w:rPr>
+        <w:t>”</w:t>
+      </w:r>
+    </w:p>
+    <w:p>
+      <w:pPr>
+        <w:ind w:left="360"/>
+        <w:jc w:val="both"/>
+        <w:rPr>
+          <w:i/>
+          <w:color w:val="0000FF"/>
+        </w:rPr>
+      </w:pPr>
+    </w:p>
+    <w:p>
+      <w:pPr>
+        <w:ind w:left="360"/>
+        <w:jc w:val="both"/>
+        <w:rPr>
+          <w:i/>
+          <w:color w:val="0000FF"/>
+        </w:rPr>
+      </w:pPr>
+      <w:r>
+        <w:rPr>
+          <w:i/>
+          <w:color w:val="0000FF"/>
+        </w:rPr>
+        <w:t>Ate the end of Section 5.2</w:t>
+      </w:r>
+    </w:p>
+    <w:p>
+      <w:pPr>
+        <w:ind w:left="360"/>
+        <w:jc w:val="both"/>
+        <w:rPr>
+          <w:i/>
+          <w:color w:val="0000FF"/>
+        </w:rPr>
+      </w:pPr>
+      <w:r>
+        <w:rPr>
+          <w:i/>
+          <w:color w:val="0000FF"/>
+        </w:rPr>
+        <w:t>“</w:t>
+      </w:r>
+      <w:r>
+        <w:rPr>
+          <w:i/>
+          <w:color w:val="0000FF"/>
+        </w:rPr>
+        <w:t xml:space="preserve">We note that for this finite deformation example, the single-stage approach of Oliver et al. [25] cannot correctly detect the bifurcation time nor the bifurcation direction. The Cartesian </w:t>
+      </w:r>
+      <w:proofErr w:type="spellStart"/>
+      <w:r>
+        <w:rPr>
+          <w:i/>
+          <w:color w:val="0000FF"/>
+        </w:rPr>
+        <w:t>parametrization</w:t>
+      </w:r>
+      <w:proofErr w:type="spellEnd"/>
+      <w:r>
+        <w:rPr>
+          <w:i/>
+          <w:color w:val="0000FF"/>
+        </w:rPr>
+        <w:t xml:space="preserve"> thus provides a valuable tool in numerical bifurcation analysis.</w:t>
+      </w:r>
+      <w:r>
+        <w:rPr>
+          <w:i/>
+          <w:color w:val="0000FF"/>
+        </w:rPr>
+        <w:t>”</w:t>
+      </w:r>
+    </w:p>
+    <w:p>
+      <w:pPr>
+        <w:jc w:val="both"/>
+      </w:pPr>
+    </w:p>
+    <w:p>
+      <w:pPr>
+        <w:jc w:val="both"/>
+      </w:pPr>
+      <w:r>
+        <w:t>(</w:t>
+      </w:r>
+      <w:r>
+        <w:t>3) The presented numerical examples do not challenge very much the proposed algorithm. In my opinion the challenge of the material bifurcation problem does not lie on the large-strain character of the kinematics or on the complexity of the considered constitutive problem, but rather on the complexity of the stress/strain field that the material is subjected to. In spite that the proposed approach seems to be 3D, and general for sy</w:t>
+      </w:r>
+      <w:r>
+        <w:t>mmetric/</w:t>
+      </w:r>
+      <w:proofErr w:type="spellStart"/>
+      <w:r>
+        <w:t>unsymmetric</w:t>
+      </w:r>
+      <w:proofErr w:type="spellEnd"/>
+      <w:r>
+        <w:t xml:space="preserve"> models, </w:t>
+      </w:r>
+      <w:r>
+        <w:t xml:space="preserve">the considered tangent operators are symmetric (see </w:t>
+      </w:r>
+      <w:proofErr w:type="spellStart"/>
+      <w:r>
+        <w:t>eqs</w:t>
+      </w:r>
+      <w:proofErr w:type="spellEnd"/>
+      <w:r>
+        <w:t xml:space="preserve">. 5.5 and 5.10) and, in addition, “in-plane” solutions are enforced (in all cases the z-component of the </w:t>
+      </w:r>
+      <w:proofErr w:type="spellStart"/>
+      <w:r>
+        <w:t>normals</w:t>
+      </w:r>
+      <w:proofErr w:type="spellEnd"/>
+      <w:r>
+        <w:t xml:space="preserve"> are zero). In my opinion, the benefits of the proposed approach in terms of robustness would be much more convincing if an additional numerical example with a more general character (unsymmetrical model and full 3D solution) was included.  + +</w:t>
+      </w:r>
+    </w:p>
+    <w:p>
+      <w:pPr>
+        <w:jc w:val="both"/>
+      </w:pPr>
+    </w:p>
+    <w:p>
+      <w:pPr>
+        <w:ind w:left="360"/>
+        <w:jc w:val="both"/>
+        <w:rPr>
+          <w:i/>
+          <w:color w:val="0000FF"/>
+        </w:rPr>
+      </w:pPr>
+      <w:r>
+        <w:rPr>
+          <w:i/>
+          <w:color w:val="0000FF"/>
+        </w:rPr>
+        <w:t xml:space="preserve">We first would like to acknowledge the reviewer’s, correctly stated, viewpoint that ultimately the benefit of the current research will manifest as tools and capabilities to analyze general 3D material behavior in the failure regime. To that end, the contribution of this paper lies in developing the understanding </w:t>
+      </w:r>
+      <w:r>
+        <w:rPr>
+          <w:i/>
+          <w:color w:val="0000FF"/>
+        </w:rPr>
+        <w:t xml:space="preserve">impact of the par on the illustrated landscapes. Even with idealized models and loadings, the landscapes of the minimization procedure are quite complex. </w:t>
+      </w:r>
+      <w:proofErr w:type="gramStart"/>
+      <w:r>
+        <w:rPr>
+          <w:i/>
+          <w:color w:val="0000FF"/>
+        </w:rPr>
+        <w:t>of</w:t>
+      </w:r>
+      <w:proofErr w:type="gramEnd"/>
+      <w:r>
+        <w:rPr>
+          <w:i/>
+          <w:color w:val="0000FF"/>
+        </w:rPr>
+        <w:t xml:space="preserve"> the character of the parameterizations for idealized models and loadings </w:t>
+      </w:r>
+      <w:r>
+        <w:rPr>
+          <w:i/>
+          <w:color w:val="0000FF"/>
+        </w:rPr>
+        <w:t xml:space="preserve">necessary </w:t>
+      </w:r>
+      <w:r>
+        <w:rPr>
+          <w:i/>
+          <w:color w:val="0000FF"/>
+        </w:rPr>
+        <w:t>to evaluate different parameterizations used within the bifurcation detection al</w:t>
+      </w:r>
+      <w:r>
+        <w:rPr>
+          <w:i/>
+          <w:color w:val="0000FF"/>
+        </w:rPr>
+        <w:t>gorithm. Focusing on the evaluation of the character of</w:t>
+      </w:r>
+      <w:r>
+        <w:rPr>
+          <w:i/>
+          <w:color w:val="0000FF"/>
+        </w:rPr>
+        <w:t xml:space="preserve">, the numerical examples were intentionally picked as </w:t>
+      </w:r>
+      <w:r>
+        <w:rPr>
+          <w:i/>
+          <w:color w:val="0000FF"/>
+        </w:rPr>
+        <w:t>idealized</w:t>
+      </w:r>
+      <w:r>
+        <w:rPr>
+          <w:i/>
+          <w:color w:val="0000FF"/>
+        </w:rPr>
+        <w:t xml:space="preserve"> </w:t>
+      </w:r>
+      <w:r>
+        <w:rPr>
+          <w:i/>
+          <w:color w:val="0000FF"/>
+        </w:rPr>
+        <w:t xml:space="preserve">models and </w:t>
+      </w:r>
+      <w:r>
+        <w:rPr>
+          <w:i/>
+          <w:color w:val="0000FF"/>
+        </w:rPr>
+        <w:t>boundary value problems. Even so the landscapes produced were sufficiently rich and diverse such that meaningful, quantified evaluations of the parameterizations could be made. At this time we feel that additional complexity in the boundary value problems studied would provide no further insight into the evaluation of the proposed methods in terms of the comparisons. Howe</w:t>
+      </w:r>
+      <w:r>
+        <w:rPr>
+          <w:i/>
+          <w:color w:val="0000FF"/>
+        </w:rPr>
+        <w:t xml:space="preserve">ver, as stated above, the </w:t>
+      </w:r>
+      <w:proofErr w:type="gramStart"/>
+      <w:r>
+        <w:rPr>
+          <w:i/>
+          <w:color w:val="0000FF"/>
+        </w:rPr>
+        <w:t>long</w:t>
+      </w:r>
+      <w:r>
+        <w:rPr>
+          <w:i/>
+          <w:color w:val="0000FF"/>
+        </w:rPr>
+        <w:t xml:space="preserve"> term</w:t>
+      </w:r>
+      <w:proofErr w:type="gramEnd"/>
+      <w:r>
+        <w:rPr>
+          <w:i/>
+          <w:color w:val="0000FF"/>
+        </w:rPr>
+        <w:t xml:space="preserve"> vision of this work is to employ these methods to detect material bifurcation in general loadings, and this is p</w:t>
+      </w:r>
+      <w:r>
+        <w:rPr>
+          <w:i/>
+          <w:color w:val="0000FF"/>
+        </w:rPr>
+        <w:t>recisely the future direction of</w:t>
+      </w:r>
+      <w:r>
+        <w:rPr>
+          <w:i/>
+          <w:color w:val="0000FF"/>
+        </w:rPr>
+        <w:t xml:space="preserve"> our research.</w:t>
+      </w:r>
+    </w:p>
+    <w:p>
+      <w:pPr>
+        <w:ind w:left="360"/>
+        <w:jc w:val="both"/>
+        <w:rPr>
+          <w:i/>
+          <w:color w:val="0000FF"/>
+        </w:rPr>
+      </w:pPr>
+    </w:p>
+    <w:p>
+      <w:pPr>
+        <w:ind w:left="360"/>
+        <w:jc w:val="both"/>
+        <w:rPr>
+          <w:i/>
+          <w:color w:val="0000FF"/>
+        </w:rPr>
+      </w:pPr>
+      <w:r>
+        <w:rPr>
+          <w:i/>
+          <w:color w:val="0000FF"/>
+        </w:rPr>
+        <w:t>Conclusion bullet: Idealized models and loadings provided sufficient complexity to evaluate the proposed parameterizations…</w:t>
+      </w:r>
+    </w:p>
+    <w:p>
+      <w:pPr>
+        <w:ind w:left="360"/>
+        <w:jc w:val="both"/>
+        <w:rPr>
+          <w:i/>
+          <w:color w:val="0000FF"/>
+        </w:rPr>
+      </w:pPr>
+      <w:r>
+        <w:rPr>
+          <w:i/>
+          <w:color w:val="0000FF"/>
+        </w:rPr>
+        <w:t>Put a future work blurb after the bullets.</w:t>
+      </w:r>
+    </w:p>
+    <w:p>
+      <w:pPr>
+        <w:ind w:left="360"/>
+        <w:jc w:val="both"/>
+        <w:rPr>
+          <w:i/>
+          <w:color w:val="0000FF"/>
+        </w:rPr>
+      </w:pPr>
+      <w:r>
+        <w:rPr>
+          <w:i/>
+          <w:color w:val="0000FF"/>
+        </w:rPr>
+        <w:t>Put a foreshadowing</w:t>
       </w:r>
       <w:bookmarkStart w:id="0" w:name="_GoBack"/>
       <w:bookmarkEnd w:id="0"/>
-    </w:p>
-    <w:p>
-      <w:pPr>
-        <w:ind w:left="360"/>
-        <w:jc w:val="both"/>
-        <w:rPr>
-          <w:i/>
-          <w:color w:val="0000FF"/>
-        </w:rPr>
-      </w:pPr>
-    </w:p>
-    <w:p>
-      <w:pPr>
-        <w:ind w:left="360"/>
-        <w:jc w:val="both"/>
-        <w:rPr>
-          <w:i/>
-          <w:color w:val="0000FF"/>
-        </w:rPr>
-      </w:pPr>
-      <w:r>
-        <w:rPr>
-          <w:i/>
-          <w:color w:val="0000FF"/>
-        </w:rPr>
-        <w:t>As the reviewer pointed out all parametrizations, including the proposed Cartesian one, require a two-stage solution approach (i.e., initial sampling and iterative Newton’s solve). When the intial sampling stage is skipped, see results in Tables 2 and 5, the Cartesian parametrization remains the most efficient and robust (in terms of success rate). In addition, we have performed analysis using Oliver’s method and found that the Oliver’s method is able to correctly detect material bifurcation for the small deformation example and is much more efficient (averaged run time of merely 10 microseconds out of 1000 trials, each with a random initial guess for the eigenvector). However, Oliver’s method cannot correctly detect bifurcation time nor bifurcation direction for the finite deformation example. The authors are also investigating a single stage stochastic-based approach, which will be published in a future work.</w:t>
-      </w:r>
-    </w:p>
-    <w:p>
-      <w:pPr>
-        <w:ind w:left="360"/>
-        <w:jc w:val="both"/>
-        <w:rPr>
-          <w:i/>
-          <w:color w:val="0000FF"/>
-        </w:rPr>
-      </w:pPr>
-    </w:p>
-    <w:p>
-      <w:pPr>
-        <w:ind w:left="360"/>
-        <w:jc w:val="both"/>
-        <w:rPr>
-          <w:i/>
-          <w:color w:val="0000FF"/>
-        </w:rPr>
-      </w:pPr>
-      <w:r>
-        <w:rPr>
-          <w:i/>
-          <w:color w:val="0000FF"/>
-        </w:rPr>
-        <w:t>The following comments have been added at the end of Section 5.1 and Section 5.2</w:t>
-      </w:r>
-    </w:p>
-    <w:p>
-      <w:pPr>
-        <w:ind w:left="360"/>
-        <w:jc w:val="both"/>
-        <w:rPr>
-          <w:i/>
-          <w:color w:val="0000FF"/>
-        </w:rPr>
-      </w:pPr>
-    </w:p>
-    <w:p>
-      <w:pPr>
-        <w:ind w:left="360"/>
-        <w:jc w:val="both"/>
-        <w:rPr>
-          <w:i/>
-          <w:color w:val="0000FF"/>
-        </w:rPr>
-      </w:pPr>
-      <w:r>
-        <w:rPr>
-          <w:i/>
-          <w:color w:val="0000FF"/>
-        </w:rPr>
-        <w:t>At the end of Section 5.1</w:t>
-      </w:r>
-    </w:p>
-    <w:p>
-      <w:pPr>
-        <w:ind w:left="360"/>
-        <w:jc w:val="both"/>
-        <w:rPr>
-          <w:i/>
-          <w:color w:val="0000FF"/>
-        </w:rPr>
-      </w:pPr>
-      <w:r>
-        <w:rPr>
-          <w:i/>
-          <w:color w:val="0000FF"/>
-        </w:rPr>
-        <w:t>“</w:t>
-      </w:r>
-      <w:r>
-        <w:rPr>
-          <w:i/>
-          <w:color w:val="0000FF"/>
-        </w:rPr>
-        <w:t>This first example illustrates the performance of different parametrizations on a very simple small deformation material model with tangents possessing both major and minor symmetries. For such material models, an alternative single stage approach as in Oliver et al. [25] could also be applied, which is based on the solution of a coupled eigenvalue problem in terms of the acoustic tensor. A preliminary analysis shows that this approach is able to correctly detect bifurcation and is more computationally efficient than the two-stage approach advanced herein for this type of material models. Our focus, however, is in the full finite-deformation case and therefore more complex material tangents that do not posses minor symmetries will be investigated next.</w:t>
-      </w:r>
-      <w:r>
-        <w:rPr>
-          <w:i/>
-          <w:color w:val="0000FF"/>
-        </w:rPr>
-        <w:t>”</w:t>
-      </w:r>
-    </w:p>
-    <w:p>
-      <w:pPr>
-        <w:ind w:left="360"/>
-        <w:jc w:val="both"/>
-        <w:rPr>
-          <w:i/>
-          <w:color w:val="0000FF"/>
-        </w:rPr>
-      </w:pPr>
-    </w:p>
-    <w:p>
-      <w:pPr>
-        <w:ind w:left="360"/>
-        <w:jc w:val="both"/>
-        <w:rPr>
-          <w:i/>
-          <w:color w:val="0000FF"/>
-        </w:rPr>
-      </w:pPr>
-      <w:r>
-        <w:rPr>
-          <w:i/>
-          <w:color w:val="0000FF"/>
-        </w:rPr>
-        <w:t>Ate the end of Section 5.2</w:t>
-      </w:r>
-    </w:p>
-    <w:p>
-      <w:pPr>
-        <w:ind w:left="360"/>
-        <w:jc w:val="both"/>
-        <w:rPr>
-          <w:i/>
-          <w:color w:val="0000FF"/>
-        </w:rPr>
-      </w:pPr>
-      <w:r>
-        <w:rPr>
-          <w:i/>
-          <w:color w:val="0000FF"/>
-        </w:rPr>
-        <w:t>“</w:t>
-      </w:r>
-      <w:r>
-        <w:rPr>
-          <w:i/>
-          <w:color w:val="0000FF"/>
-        </w:rPr>
-        <w:t>We note that for this finite deformation example, the single-stage approach of Oliver et al. [25] cannot correctly detect the bifurcation time nor the bifurcation direction. The Cartesian parametrization thus provides a valuable tool in numerical bifurcation analysis.</w:t>
-      </w:r>
-      <w:r>
-        <w:rPr>
-          <w:i/>
-          <w:color w:val="0000FF"/>
-        </w:rPr>
-        <w:t>”</w:t>
-      </w:r>
-    </w:p>
-    <w:p>
-      <w:pPr>
-        <w:jc w:val="both"/>
-      </w:pPr>
-    </w:p>
-    <w:p>
-      <w:pPr>
-        <w:jc w:val="both"/>
-      </w:pPr>
-      <w:r>
-        <w:t>(</w:t>
-      </w:r>
-      <w:r>
-        <w:t>3) The presented numerical examples do not challenge very much the proposed algorithm. In my opinion the challenge of the material bifurcation problem does not lie on the large-strain character of the kinematics or on the complexity of the considered constitutive problem, but rather on the complexity of the stress/strain field that the material is subjected to. In spite that the proposed approach seems to be 3D, and general for symmetric/unsymmetric models, the the considered tangent operators are symmetric (see eqs. 5.5 and 5.10) and, in addition, “in-plane” solutions are enforced (in all cases the z-component of the normals are zero). In my opinion, the benefits of the proposed approach in terms of robustness would be much more convincing if an additional numerical example with a more general character (unsymmetrical model and full 3D solution) was included.  - -</w:t>
-      </w:r>
-    </w:p>
-    <w:p>
-      <w:pPr>
-        <w:jc w:val="both"/>
-      </w:pPr>
-    </w:p>
-    <w:p>
-      <w:pPr>
-        <w:ind w:left="360"/>
-        <w:jc w:val="both"/>
-        <w:rPr>
-          <w:i/>
-          <w:color w:val="0000FF"/>
-        </w:rPr>
-      </w:pPr>
-      <w:r>
-        <w:rPr>
-          <w:i/>
-          <w:color w:val="0000FF"/>
-        </w:rPr>
-        <w:t>…</w:t>
+      <w:r>
+        <w:rPr>
+          <w:i/>
+          <w:color w:val="0000FF"/>
+        </w:rPr>
+        <w:t xml:space="preserve"> statement in the intro…</w:t>
       </w:r>
     </w:p>
     <w:p>
@@ -1091,7 +1594,15 @@
         <w:jc w:val="both"/>
       </w:pPr>
       <w:r>
-        <w:t>• line 206 the intervals [-pi/2,pi/2] should be [-1,1].  +        <w:t xml:space="preserve">• </w:t>
+      </w:r>
+      <w:proofErr w:type="gramStart"/>
+      <w:r>
+        <w:t>line</w:t>
+      </w:r>
+      <w:proofErr w:type="gramEnd"/>
+      <w:r>
+        <w:t xml:space="preserve"> 206 the intervals [-pi/2,pi/2] should be [-1,1].   </w:t>
       </w:r>
     </w:p>
@@ -1119,7 +1630,39 @@
           <w:i/>
           <w:color w:val="0000FF"/>
         </w:rPr>
-        <w:t xml:space="preserve">For tangent parametrization eq.(3.7), </w:t>
+        <w:t xml:space="preserve">For tangent </w:t>
+      </w:r>
+      <w:proofErr w:type="spellStart"/>
+      <w:r>
+        <w:rPr>
+          <w:i/>
+          <w:color w:val="0000FF"/>
+        </w:rPr>
+        <w:t>parametrization</w:t>
+      </w:r>
+      <w:proofErr w:type="spellEnd"/>
+      <w:r>
+        <w:rPr>
+          <w:i/>
+          <w:color w:val="0000FF"/>
+        </w:rPr>
+        <w:t xml:space="preserve"> eq</w:t>
+      </w:r>
+      <w:proofErr w:type="gramStart"/>
+      <w:r>
+        <w:rPr>
+          <w:i/>
+          <w:color w:val="0000FF"/>
+        </w:rPr>
+        <w:t>.(</w:t>
+      </w:r>
+      <w:proofErr w:type="gramEnd"/>
+      <w:r>
+        <w:rPr>
+          <w:i/>
+          <w:color w:val="0000FF"/>
+        </w:rPr>
+        <w:t xml:space="preserve">3.7), </w:t>
       </w:r>
       <w:r>
         <w:rPr>
@@ -1194,7 +1737,48 @@
           <w:i/>
           <w:color w:val="0000FF"/>
         </w:rPr>
-        <w:t xml:space="preserve">The confusion might come from the use of canonical basis x,y to parametrize </w:t>
+        <w:t xml:space="preserve">The confusion might come from the use of canonical basis </w:t>
+      </w:r>
+      <w:proofErr w:type="spellStart"/>
+      <w:r>
+        <w:rPr>
+          <w:i/>
+          <w:color w:val="0000FF"/>
+        </w:rPr>
+        <w:t>x</w:t>
+      </w:r>
+      <w:proofErr w:type="gramStart"/>
+      <w:r>
+        <w:rPr>
+          <w:i/>
+          <w:color w:val="0000FF"/>
+        </w:rPr>
+        <w:t>,y</w:t>
+      </w:r>
+      <w:proofErr w:type="spellEnd"/>
+      <w:proofErr w:type="gramEnd"/>
+      <w:r>
+        <w:rPr>
+          <w:i/>
+          <w:color w:val="0000FF"/>
+        </w:rPr>
+        <w:t xml:space="preserve"> to </w:t>
+      </w:r>
+      <w:proofErr w:type="spellStart"/>
+      <w:r>
+        <w:rPr>
+          <w:i/>
+          <w:color w:val="0000FF"/>
+        </w:rPr>
+        <w:t>parametrize</w:t>
+      </w:r>
+      <w:proofErr w:type="spellEnd"/>
+      <w:r>
+        <w:rPr>
+          <w:i/>
+          <w:color w:val="0000FF"/>
+        </w:rPr>
+        <w:t xml:space="preserve"> </w:t>
       </w:r>
       <w:r>
         <w:rPr>
@@ -1250,7 +1834,23 @@
           <w:i/>
           <w:color w:val="0000FF"/>
         </w:rPr>
-        <w:t>Note that though the normal vector $~n$ is a unit vector, the position vector on the tangent  plane $~u =[x,y,0]^T$ is not subjected to the constraint  $x^2+y^2+z^2 = 1$ and the range $[-\pi / 2, \pi / 2]$ is sufficient for  the position vector to cover all points on the plane.</w:t>
+        <w:t xml:space="preserve">Note that though the normal vector $~n$ is a unit vector, the position vector on the </w:t>
+      </w:r>
+      <w:proofErr w:type="gramStart"/>
+      <w:r>
+        <w:rPr>
+          <w:i/>
+          <w:color w:val="0000FF"/>
+        </w:rPr>
+        <w:t>tangent  plane</w:t>
+      </w:r>
+      <w:proofErr w:type="gramEnd"/>
+      <w:r>
+        <w:rPr>
+          <w:i/>
+          <w:color w:val="0000FF"/>
+        </w:rPr>
+        <w:t xml:space="preserve"> $~u =[x,y,0]^T$ is not subjected to the constraint  $x^2+y^2+z^2 = 1$ and the range $[-\pi / 2, \pi / 2]$ is sufficient for  the position vector to cover all points on the plane.</w:t>
       </w:r>
       <w:r>
         <w:rPr>

</xml_diff>

<commit_message>
Modified letter and revised introduction and conclusion
</commit_message>
<xml_diff>
--- a/Bifurcation/ResponseToReview.docx
+++ b/Bifurcation/ResponseToReview.docx
@@ -1362,130 +1362,339 @@
           <w:i/>
           <w:color w:val="0000FF"/>
         </w:rPr>
-        <w:t xml:space="preserve">We first would like to acknowledge the reviewer’s, correctly stated, viewpoint that ultimately the benefit of the current research will manifest as tools and capabilities to analyze general 3D material behavior in the failure regime. To that end, the contribution of this paper lies in developing the understanding </w:t>
-      </w:r>
-      <w:r>
-        <w:rPr>
-          <w:i/>
-          <w:color w:val="0000FF"/>
-        </w:rPr>
-        <w:t xml:space="preserve">impact of the par on the illustrated landscapes. Even with idealized models and loadings, the landscapes of the minimization procedure are quite complex. </w:t>
-      </w:r>
+        <w:t xml:space="preserve">We first would like to acknowledge the reviewer’s, correctly stated, viewpoint that ultimately the benefit of the current research will </w:t>
+      </w:r>
+      <w:r>
+        <w:rPr>
+          <w:i/>
+          <w:color w:val="0000FF"/>
+        </w:rPr>
+        <w:t xml:space="preserve">be </w:t>
+      </w:r>
+      <w:r>
+        <w:rPr>
+          <w:i/>
+          <w:color w:val="0000FF"/>
+        </w:rPr>
+        <w:t>ma</w:t>
+      </w:r>
+      <w:r>
+        <w:rPr>
+          <w:i/>
+          <w:color w:val="0000FF"/>
+        </w:rPr>
+        <w:t>nifest as generalized tools</w:t>
+      </w:r>
+      <w:r>
+        <w:rPr>
+          <w:i/>
+          <w:color w:val="0000FF"/>
+        </w:rPr>
+        <w:t xml:space="preserve"> to analyze </w:t>
+      </w:r>
+      <w:r>
+        <w:rPr>
+          <w:i/>
+          <w:color w:val="0000FF"/>
+        </w:rPr>
+        <w:t xml:space="preserve">classes of constitutive models subjected to complex load histories that result in the fracture/failure of indeterminate structures. </w:t>
+      </w:r>
+      <w:r>
+        <w:rPr>
+          <w:i/>
+          <w:color w:val="0000FF"/>
+        </w:rPr>
+        <w:t>To that end, the contribution of th</w:t>
+      </w:r>
+      <w:r>
+        <w:rPr>
+          <w:i/>
+          <w:color w:val="0000FF"/>
+        </w:rPr>
+        <w:t xml:space="preserve">is paper lies in obtaining a detailed </w:t>
+      </w:r>
+      <w:r>
+        <w:rPr>
+          <w:i/>
+          <w:color w:val="0000FF"/>
+        </w:rPr>
+        <w:t xml:space="preserve">understanding </w:t>
+      </w:r>
+      <w:r>
+        <w:rPr>
+          <w:i/>
+          <w:color w:val="0000FF"/>
+        </w:rPr>
+        <w:t xml:space="preserve">of the impact of various </w:t>
+      </w:r>
+      <w:proofErr w:type="spellStart"/>
+      <w:r>
+        <w:rPr>
+          <w:i/>
+          <w:color w:val="0000FF"/>
+        </w:rPr>
+        <w:t>parametrizations</w:t>
+      </w:r>
+      <w:proofErr w:type="spellEnd"/>
+      <w:r>
+        <w:rPr>
+          <w:i/>
+          <w:color w:val="0000FF"/>
+        </w:rPr>
+        <w:t xml:space="preserve"> on the landscape of the determinant</w:t>
+      </w:r>
+      <w:r>
+        <w:rPr>
+          <w:i/>
+          <w:color w:val="0000FF"/>
+        </w:rPr>
+        <w:t>.</w:t>
+      </w:r>
+      <w:r>
+        <w:rPr>
+          <w:i/>
+          <w:color w:val="0000FF"/>
+        </w:rPr>
+        <w:t xml:space="preserve"> Even with idealized models and simplified </w:t>
+      </w:r>
+      <w:r>
+        <w:rPr>
+          <w:i/>
+          <w:color w:val="0000FF"/>
+        </w:rPr>
+        <w:t xml:space="preserve">loadings, the </w:t>
+      </w:r>
+      <w:r>
+        <w:rPr>
+          <w:i/>
+          <w:color w:val="0000FF"/>
+        </w:rPr>
+        <w:t xml:space="preserve">resulting landscapes for minimization </w:t>
+      </w:r>
+      <w:r>
+        <w:rPr>
+          <w:i/>
+          <w:color w:val="0000FF"/>
+        </w:rPr>
+        <w:t xml:space="preserve">are quite complex. </w:t>
+      </w:r>
+      <w:r>
+        <w:rPr>
+          <w:i/>
+          <w:color w:val="0000FF"/>
+        </w:rPr>
+        <w:t xml:space="preserve">We believe that the isolated landscapes to be sufficiently rich and differentiating such that meaningful, quantified evaluations of the </w:t>
+      </w:r>
+      <w:proofErr w:type="spellStart"/>
+      <w:r>
+        <w:rPr>
+          <w:i/>
+          <w:color w:val="0000FF"/>
+        </w:rPr>
+        <w:t>parametrizations</w:t>
+      </w:r>
+      <w:proofErr w:type="spellEnd"/>
+      <w:r>
+        <w:rPr>
+          <w:i/>
+          <w:color w:val="0000FF"/>
+        </w:rPr>
+        <w:t xml:space="preserve"> could be obtained. Moreover, </w:t>
+      </w:r>
+      <w:r>
+        <w:rPr>
+          <w:i/>
+          <w:color w:val="0000FF"/>
+        </w:rPr>
+        <w:t xml:space="preserve">we feel that </w:t>
+      </w:r>
+      <w:r>
+        <w:rPr>
+          <w:i/>
+          <w:color w:val="0000FF"/>
+        </w:rPr>
+        <w:t xml:space="preserve">the </w:t>
+      </w:r>
+      <w:r>
+        <w:rPr>
+          <w:i/>
+          <w:color w:val="0000FF"/>
+        </w:rPr>
+        <w:t>additional complexit</w:t>
+      </w:r>
+      <w:r>
+        <w:rPr>
+          <w:i/>
+          <w:color w:val="0000FF"/>
+        </w:rPr>
+        <w:t xml:space="preserve">y introduced through </w:t>
+      </w:r>
+      <w:r>
+        <w:rPr>
+          <w:i/>
+          <w:color w:val="0000FF"/>
+        </w:rPr>
+        <w:t xml:space="preserve">a multitude of </w:t>
+      </w:r>
+      <w:r>
+        <w:rPr>
+          <w:i/>
+          <w:color w:val="0000FF"/>
+        </w:rPr>
+        <w:t xml:space="preserve">loadings </w:t>
+      </w:r>
+      <w:r>
+        <w:rPr>
+          <w:i/>
+          <w:color w:val="0000FF"/>
+        </w:rPr>
+        <w:t xml:space="preserve">would </w:t>
+      </w:r>
+      <w:r>
+        <w:rPr>
+          <w:i/>
+          <w:color w:val="0000FF"/>
+        </w:rPr>
+        <w:t xml:space="preserve">not provide additional </w:t>
+      </w:r>
+      <w:r>
+        <w:rPr>
+          <w:i/>
+          <w:color w:val="0000FF"/>
+        </w:rPr>
+        <w:t>insight</w:t>
+      </w:r>
+      <w:r>
+        <w:rPr>
+          <w:i/>
+          <w:color w:val="0000FF"/>
+        </w:rPr>
+        <w:t xml:space="preserve"> for the reader to evaluate the</w:t>
+      </w:r>
+      <w:r>
+        <w:rPr>
+          <w:i/>
+          <w:color w:val="0000FF"/>
+        </w:rPr>
+        <w:t xml:space="preserve"> spherical, stereographic, projective, tangent, and </w:t>
+      </w:r>
+      <w:proofErr w:type="spellStart"/>
       <w:proofErr w:type="gramStart"/>
       <w:r>
         <w:rPr>
           <w:i/>
           <w:color w:val="0000FF"/>
         </w:rPr>
-        <w:t>of</w:t>
-      </w:r>
+        <w:t>cartesian</w:t>
+      </w:r>
+      <w:proofErr w:type="spellEnd"/>
       <w:proofErr w:type="gramEnd"/>
       <w:r>
         <w:rPr>
           <w:i/>
           <w:color w:val="0000FF"/>
         </w:rPr>
-        <w:t xml:space="preserve"> the character of the parameterizations for idealized models and loadings </w:t>
-      </w:r>
-      <w:r>
-        <w:rPr>
-          <w:i/>
-          <w:color w:val="0000FF"/>
-        </w:rPr>
-        <w:t xml:space="preserve">necessary </w:t>
-      </w:r>
-      <w:r>
-        <w:rPr>
-          <w:i/>
-          <w:color w:val="0000FF"/>
-        </w:rPr>
-        <w:t>to evaluate different parameterizations used within the bifurcation detection al</w:t>
-      </w:r>
-      <w:r>
-        <w:rPr>
-          <w:i/>
-          <w:color w:val="0000FF"/>
-        </w:rPr>
-        <w:t>gorithm. Focusing on the evaluation of the character of</w:t>
-      </w:r>
-      <w:r>
-        <w:rPr>
-          <w:i/>
-          <w:color w:val="0000FF"/>
-        </w:rPr>
-        <w:t xml:space="preserve">, the numerical examples were intentionally picked as </w:t>
-      </w:r>
-      <w:r>
-        <w:rPr>
-          <w:i/>
-          <w:color w:val="0000FF"/>
-        </w:rPr>
-        <w:t>idealized</w:t>
-      </w:r>
-      <w:r>
-        <w:rPr>
-          <w:i/>
-          <w:color w:val="0000FF"/>
-        </w:rPr>
         <w:t xml:space="preserve"> </w:t>
       </w:r>
-      <w:r>
-        <w:rPr>
-          <w:i/>
-          <w:color w:val="0000FF"/>
-        </w:rPr>
-        <w:t xml:space="preserve">models and </w:t>
-      </w:r>
-      <w:r>
-        <w:rPr>
-          <w:i/>
-          <w:color w:val="0000FF"/>
-        </w:rPr>
-        <w:t>boundary value problems. Even so the landscapes produced were sufficiently rich and diverse such that meaningful, quantified evaluations of the parameterizations could be made. At this time we feel that additional complexity in the boundary value problems studied would provide no further insight into the evaluation of the proposed methods in terms of the comparisons. Howe</w:t>
-      </w:r>
-      <w:r>
-        <w:rPr>
-          <w:i/>
-          <w:color w:val="0000FF"/>
-        </w:rPr>
-        <w:t xml:space="preserve">ver, as stated above, the </w:t>
-      </w:r>
-      <w:proofErr w:type="gramStart"/>
-      <w:r>
-        <w:rPr>
-          <w:i/>
-          <w:color w:val="0000FF"/>
-        </w:rPr>
-        <w:t>long</w:t>
-      </w:r>
-      <w:r>
-        <w:rPr>
-          <w:i/>
-          <w:color w:val="0000FF"/>
-        </w:rPr>
-        <w:t xml:space="preserve"> term</w:t>
-      </w:r>
-      <w:proofErr w:type="gramEnd"/>
-      <w:r>
-        <w:rPr>
-          <w:i/>
-          <w:color w:val="0000FF"/>
-        </w:rPr>
-        <w:t xml:space="preserve"> vision of this work is to employ these methods to detect material bifurcation in general loadings, and this is p</w:t>
-      </w:r>
-      <w:r>
-        <w:rPr>
-          <w:i/>
-          <w:color w:val="0000FF"/>
-        </w:rPr>
-        <w:t>recisely the future direction of</w:t>
-      </w:r>
-      <w:r>
-        <w:rPr>
-          <w:i/>
-          <w:color w:val="0000FF"/>
-        </w:rPr>
-        <w:t xml:space="preserve"> our research.</w:t>
+      <w:proofErr w:type="spellStart"/>
+      <w:r>
+        <w:rPr>
+          <w:i/>
+          <w:color w:val="0000FF"/>
+        </w:rPr>
+        <w:t>parametrizations</w:t>
+      </w:r>
+      <w:proofErr w:type="spellEnd"/>
+      <w:r>
+        <w:rPr>
+          <w:i/>
+          <w:color w:val="0000FF"/>
+        </w:rPr>
+        <w:t xml:space="preserve">.  </w:t>
+      </w:r>
+      <w:r>
+        <w:rPr>
+          <w:i/>
+          <w:color w:val="0000FF"/>
+        </w:rPr>
+        <w:t>Howe</w:t>
+      </w:r>
+      <w:r>
+        <w:rPr>
+          <w:i/>
+          <w:color w:val="0000FF"/>
+        </w:rPr>
+        <w:t>ver, as stated above, the long</w:t>
+      </w:r>
+      <w:r>
+        <w:rPr>
+          <w:i/>
+          <w:color w:val="0000FF"/>
+        </w:rPr>
+        <w:t>-</w:t>
+      </w:r>
+      <w:r>
+        <w:rPr>
+          <w:i/>
+          <w:color w:val="0000FF"/>
+        </w:rPr>
+        <w:t>term vision of this work is to employ these methods t</w:t>
+      </w:r>
+      <w:r>
+        <w:rPr>
+          <w:i/>
+          <w:color w:val="0000FF"/>
+        </w:rPr>
+        <w:t>o detect material bifurcation for inelastic constitutive models undergoing large deformation</w:t>
+      </w:r>
+      <w:r>
+        <w:rPr>
+          <w:i/>
+          <w:color w:val="0000FF"/>
+        </w:rPr>
+        <w:t>s</w:t>
+      </w:r>
+      <w:r>
+        <w:rPr>
+          <w:i/>
+          <w:color w:val="0000FF"/>
+        </w:rPr>
+        <w:t xml:space="preserve"> subjected to heterogeneous loadings.</w:t>
+      </w:r>
+      <w:r>
+        <w:rPr>
+          <w:i/>
+          <w:color w:val="0000FF"/>
+        </w:rPr>
+        <w:t xml:space="preserve"> We appreciate the reviewer’</w:t>
+      </w:r>
+      <w:r>
+        <w:rPr>
+          <w:i/>
+          <w:color w:val="0000FF"/>
+        </w:rPr>
+        <w:t xml:space="preserve">s comment and we will properly caveat the conclusion and add an item </w:t>
+      </w:r>
+      <w:r>
+        <w:rPr>
+          <w:i/>
+          <w:color w:val="0000FF"/>
+        </w:rPr>
+        <w:t>describing</w:t>
+      </w:r>
+      <w:r>
+        <w:rPr>
+          <w:i/>
+          <w:color w:val="0000FF"/>
+        </w:rPr>
+        <w:t xml:space="preserve"> our</w:t>
+      </w:r>
+      <w:r>
+        <w:rPr>
+          <w:i/>
+          <w:color w:val="0000FF"/>
+        </w:rPr>
+        <w:t xml:space="preserve"> future work. </w:t>
       </w:r>
     </w:p>
     <w:p>
@@ -1512,41 +1721,56 @@
           <w:i/>
           <w:color w:val="0000FF"/>
         </w:rPr>
-        <w:t>Conclusion bullet: Idealized models and loadings provided sufficient complexity to evaluate the proposed parameterizations…</w:t>
-      </w:r>
-    </w:p>
-    <w:p>
-      <w:pPr>
-        <w:ind w:left="360"/>
-        <w:jc w:val="both"/>
-        <w:rPr>
-          <w:i/>
-          <w:color w:val="0000FF"/>
-        </w:rPr>
-      </w:pPr>
-      <w:r>
-        <w:rPr>
-          <w:i/>
-          <w:color w:val="0000FF"/>
-        </w:rPr>
-        <w:t>Put a future work blurb after the bullets.</w:t>
-      </w:r>
-    </w:p>
-    <w:p>
-      <w:pPr>
-        <w:ind w:left="360"/>
-        <w:jc w:val="both"/>
-        <w:rPr>
-          <w:i/>
-          <w:color w:val="0000FF"/>
-        </w:rPr>
-      </w:pPr>
-      <w:r>
-        <w:rPr>
-          <w:i/>
-          <w:color w:val="0000FF"/>
-        </w:rPr>
-        <w:t>Put a foreshadowing</w:t>
+        <w:t xml:space="preserve">Conclusion bullet: </w:t>
+      </w:r>
+      <w:r>
+        <w:rPr>
+          <w:i/>
+          <w:color w:val="0000FF"/>
+        </w:rPr>
+        <w:t>“</w:t>
+      </w:r>
+      <w:r>
+        <w:rPr>
+          <w:i/>
+          <w:color w:val="0000FF"/>
+        </w:rPr>
+        <w:t>Idealized isotropic and anisotropic damage models subjected</w:t>
+      </w:r>
+      <w:r>
+        <w:rPr>
+          <w:i/>
+          <w:color w:val="0000FF"/>
+        </w:rPr>
+        <w:t xml:space="preserve"> </w:t>
+      </w:r>
+      <w:r>
+        <w:rPr>
+          <w:i/>
+          <w:color w:val="0000FF"/>
+        </w:rPr>
+        <w:t>to simplified loadings provided sufficient complexity to</w:t>
+      </w:r>
+      <w:r>
+        <w:rPr>
+          <w:i/>
+          <w:color w:val="0000FF"/>
+        </w:rPr>
+        <w:t xml:space="preserve"> </w:t>
+      </w:r>
+      <w:r>
+        <w:rPr>
+          <w:i/>
+          <w:color w:val="0000FF"/>
+        </w:rPr>
+        <w:t xml:space="preserve">evaluate the proposed </w:t>
+      </w:r>
+      <w:r>
+        <w:rPr>
+          <w:i/>
+          <w:color w:val="0000FF"/>
+        </w:rPr>
+        <w:t>parametrizations</w:t>
       </w:r>
       <w:bookmarkStart w:id="0" w:name="_GoBack"/>
       <w:bookmarkEnd w:id="0"/>
@@ -1555,7 +1779,96 @@
           <w:i/>
           <w:color w:val="0000FF"/>
         </w:rPr>
-        <w:t xml:space="preserve"> statement in the intro…</w:t>
+        <w:t xml:space="preserve"> for minimization.</w:t>
+      </w:r>
+      <w:r>
+        <w:rPr>
+          <w:i/>
+          <w:color w:val="0000FF"/>
+        </w:rPr>
+        <w:t>”</w:t>
+      </w:r>
+    </w:p>
+    <w:p>
+      <w:pPr>
+        <w:jc w:val="both"/>
+        <w:rPr>
+          <w:i/>
+          <w:color w:val="0000FF"/>
+        </w:rPr>
+      </w:pPr>
+    </w:p>
+    <w:p>
+      <w:pPr>
+        <w:ind w:left="360"/>
+        <w:jc w:val="both"/>
+        <w:rPr>
+          <w:i/>
+          <w:color w:val="0000FF"/>
+        </w:rPr>
+      </w:pPr>
+      <w:r>
+        <w:rPr>
+          <w:i/>
+          <w:color w:val="0000FF"/>
+        </w:rPr>
+        <w:t>Future work: “</w:t>
+      </w:r>
+      <w:r>
+        <w:rPr>
+          <w:i/>
+          <w:color w:val="0000FF"/>
+        </w:rPr>
+        <w:t>Future work will develop the computatio</w:t>
+      </w:r>
+      <w:r>
+        <w:rPr>
+          <w:i/>
+          <w:color w:val="0000FF"/>
+        </w:rPr>
+        <w:t xml:space="preserve">nal infrastructure necessary to extend </w:t>
+      </w:r>
+      <w:r>
+        <w:rPr>
+          <w:i/>
+          <w:color w:val="0000FF"/>
+        </w:rPr>
+        <w:t xml:space="preserve">our current work on inelastic constitutive models undergoing large deformations </w:t>
+      </w:r>
+      <w:r>
+        <w:rPr>
+          <w:i/>
+          <w:color w:val="0000FF"/>
+        </w:rPr>
+        <w:t xml:space="preserve">to </w:t>
+      </w:r>
+      <w:r>
+        <w:rPr>
+          <w:i/>
+          <w:color w:val="0000FF"/>
+        </w:rPr>
+        <w:t>the</w:t>
+      </w:r>
+      <w:r>
+        <w:rPr>
+          <w:i/>
+          <w:color w:val="0000FF"/>
+        </w:rPr>
+        <w:t xml:space="preserve"> </w:t>
+      </w:r>
+      <w:r>
+        <w:rPr>
+          <w:i/>
+          <w:color w:val="0000FF"/>
+        </w:rPr>
+        <w:t>complex loadings that accompany the fracture and fail</w:t>
+      </w:r>
+      <w:r>
+        <w:rPr>
+          <w:i/>
+          <w:color w:val="0000FF"/>
+        </w:rPr>
+        <w:t>ure of engineering structures.”</w:t>
       </w:r>
     </w:p>
     <w:p>

</xml_diff>

<commit_message>
update ResponseToReview.docx according to the latest version of manuscript. add line numbers where revisions are made in the manuscript.
</commit_message>
<xml_diff>
--- a/Bifurcation/ResponseToReview.docx
+++ b/Bifurcation/ResponseToReview.docx
@@ -194,6 +194,13 @@
         </w:rPr>
         <w:t xml:space="preserve"> (previously (2.10)) in the appendix section</w:t>
       </w:r>
+      <w:r>
+        <w:rPr>
+          <w:i/>
+          <w:color w:val="0000FF"/>
+        </w:rPr>
+        <w:t xml:space="preserve"> (near line 530):</w:t>
+      </w:r>
     </w:p>
     <w:p>
       <w:pPr>
@@ -275,23 +282,7 @@
           <w:i/>
           <w:color w:val="0000FF"/>
         </w:rPr>
-        <w:t xml:space="preserve">Lie-group interpolation and </w:t>
-      </w:r>
-      <w:proofErr w:type="spellStart"/>
-      <w:r>
-        <w:rPr>
-          <w:i/>
-          <w:color w:val="0000FF"/>
-        </w:rPr>
-        <w:t>variational</w:t>
-      </w:r>
-      <w:proofErr w:type="spellEnd"/>
-      <w:r>
-        <w:rPr>
-          <w:i/>
-          <w:color w:val="0000FF"/>
-        </w:rPr>
-        <w:t xml:space="preserve"> recovery for internal variables.</w:t>
+        <w:t>Lie-group interpolation and variational recovery for internal variables.</w:t>
       </w:r>
       <w:proofErr w:type="gramEnd"/>
       <w:r>
@@ -487,7 +478,14 @@
           <w:i/>
           <w:color w:val="0000FF"/>
         </w:rPr>
-        <w:t>This comment has been added after Figure 13.</w:t>
+        <w:t>This comment has been added</w:t>
+      </w:r>
+      <w:r>
+        <w:rPr>
+          <w:i/>
+          <w:color w:val="0000FF"/>
+        </w:rPr>
+        <w:t xml:space="preserve"> in the revised manuscript (near line 449):</w:t>
       </w:r>
     </w:p>
     <w:p>
@@ -514,15 +512,24 @@
           <w:i/>
           <w:color w:val="0000FF"/>
         </w:rPr>
-        <w:t>“It should be pointed out that</w:t>
-      </w:r>
-      <w:r>
-        <w:rPr>
-          <w:i/>
-          <w:color w:val="0000FF"/>
-        </w:rPr>
-        <w:t>,</w:t>
-      </w:r>
+        <w:t>“</w:t>
+      </w:r>
+      <w:r>
+        <w:rPr>
+          <w:i/>
+          <w:color w:val="0000FF"/>
+        </w:rPr>
+        <w:t xml:space="preserve">Note that for the Cartesian </w:t>
+      </w:r>
+      <w:proofErr w:type="spellStart"/>
+      <w:r>
+        <w:rPr>
+          <w:i/>
+          <w:color w:val="0000FF"/>
+        </w:rPr>
+        <w:t>parametrization</w:t>
+      </w:r>
+      <w:proofErr w:type="spellEnd"/>
       <w:r>
         <w:rPr>
           <w:i/>
@@ -535,44 +542,7 @@
           <w:i/>
           <w:color w:val="0000FF"/>
         </w:rPr>
-        <w:t xml:space="preserve">for the Cartesian </w:t>
-      </w:r>
-      <w:proofErr w:type="spellStart"/>
-      <w:r>
-        <w:rPr>
-          <w:i/>
-          <w:color w:val="0000FF"/>
-        </w:rPr>
-        <w:t>parametrization</w:t>
-      </w:r>
-      <w:proofErr w:type="spellEnd"/>
-      <w:r>
-        <w:rPr>
-          <w:i/>
-          <w:color w:val="0000FF"/>
-        </w:rPr>
-        <w:t>, the two global minima are separated by a very small ridge. T</w:t>
-      </w:r>
-      <w:r>
-        <w:rPr>
-          <w:i/>
-          <w:color w:val="0000FF"/>
-        </w:rPr>
-        <w:t xml:space="preserve">hough the </w:t>
-      </w:r>
-      <w:r>
-        <w:rPr>
-          <w:i/>
-          <w:color w:val="0000FF"/>
-        </w:rPr>
-        <w:t xml:space="preserve">current </w:t>
-      </w:r>
-      <w:r>
-        <w:rPr>
-          <w:i/>
-          <w:color w:val="0000FF"/>
-        </w:rPr>
-        <w:t>algorithm</w:t>
+        <w:t>the two global minima are separated by a very small ridge. Although our method is able to</w:t>
       </w:r>
       <w:r>
         <w:rPr>
@@ -586,7 +556,21 @@
           <w:i/>
           <w:color w:val="0000FF"/>
         </w:rPr>
-        <w:t>could detect multiple global minima, it only returns the first of the multiple minima. For the purpose of identifying when bifurcation happens, such implementation is sufficient.</w:t>
+        <w:t>detect multiple global minima, the implementation stops when finding the first of the multiple</w:t>
+      </w:r>
+      <w:r>
+        <w:rPr>
+          <w:i/>
+          <w:color w:val="0000FF"/>
+        </w:rPr>
+        <w:t xml:space="preserve"> </w:t>
+      </w:r>
+      <w:r>
+        <w:rPr>
+          <w:i/>
+          <w:color w:val="0000FF"/>
+        </w:rPr>
+        <w:t>minima, which is sufficient for the purpose of identification of the bifurcation condition.</w:t>
       </w:r>
       <w:r>
         <w:rPr>
@@ -758,15 +742,7 @@
         <w:t>(</w:t>
       </w:r>
       <w:r>
-        <w:t>1) It seems to me that section 2.1 “</w:t>
-      </w:r>
-      <w:proofErr w:type="spellStart"/>
-      <w:r>
-        <w:t>Variational</w:t>
-      </w:r>
-      <w:proofErr w:type="spellEnd"/>
-      <w:r>
-        <w:t xml:space="preserve"> constitutive updates” is here superfluous. I do not claim it is wrong, I just claim that the proposed algorithm could be retrieved directly from the chosen constitutive equation (2.13) and, thus, that the derivations in equations 2.1 to 2.12 could be skipped (or sent to an Appendix) in order to not distract the reader’s attention from the main topic of the work.  +        <w:t>1) It seems to me that section 2.1 “Variational constitutive updates” is here superfluous. I do not claim it is wrong, I just claim that the proposed algorithm could be retrieved directly from the chosen constitutive equation (2.13) and, thus, that the derivations in equations 2.1 to 2.12 could be skipped (or sent to an Appendix) in order to not distract the reader’s attention from the main topic of the work.     </w:t>
       </w:r>
@@ -790,23 +766,21 @@
           <w:i/>
           <w:color w:val="0000FF"/>
         </w:rPr>
-        <w:t>The “</w:t>
-      </w:r>
-      <w:proofErr w:type="spellStart"/>
-      <w:r>
-        <w:rPr>
-          <w:i/>
-          <w:color w:val="0000FF"/>
-        </w:rPr>
-        <w:t>Variational</w:t>
-      </w:r>
-      <w:proofErr w:type="spellEnd"/>
-      <w:r>
-        <w:rPr>
-          <w:i/>
-          <w:color w:val="0000FF"/>
-        </w:rPr>
-        <w:t xml:space="preserve"> constitutive updates” section has been moved to an Appendix. </w:t>
+        <w:t>The “Variational constitutive updates” section has been moved to an Appendix</w:t>
+      </w:r>
+      <w:r>
+        <w:rPr>
+          <w:i/>
+          <w:color w:val="0000FF"/>
+        </w:rPr>
+        <w:t xml:space="preserve"> section</w:t>
+      </w:r>
+      <w:r>
+        <w:rPr>
+          <w:i/>
+          <w:color w:val="0000FF"/>
+        </w:rPr>
+        <w:t xml:space="preserve">. </w:t>
       </w:r>
     </w:p>
     <w:p>
@@ -1026,7 +1000,7 @@
           <w:i/>
           <w:color w:val="0000FF"/>
         </w:rPr>
-        <w:t>.</w:t>
+        <w:t xml:space="preserve"> (near line 424).</w:t>
       </w:r>
     </w:p>
     <w:p>
@@ -1085,7 +1059,44 @@
           <w:i/>
           <w:color w:val="0000FF"/>
         </w:rPr>
-        <w:t xml:space="preserve"> sampling stage is skipped, see </w:t>
+        <w:t xml:space="preserve"> sampling stage is skipped, </w:t>
+      </w:r>
+      <w:r>
+        <w:rPr>
+          <w:i/>
+          <w:color w:val="0000FF"/>
+        </w:rPr>
+        <w:t>referring to</w:t>
+      </w:r>
+      <w:r>
+        <w:rPr>
+          <w:i/>
+          <w:color w:val="0000FF"/>
+        </w:rPr>
+        <w:t xml:space="preserve"> results in Tables 2 and 5, the Cartesian </w:t>
+      </w:r>
+      <w:proofErr w:type="spellStart"/>
+      <w:r>
+        <w:rPr>
+          <w:i/>
+          <w:color w:val="0000FF"/>
+        </w:rPr>
+        <w:t>parametrization</w:t>
+      </w:r>
+      <w:proofErr w:type="spellEnd"/>
+      <w:r>
+        <w:rPr>
+          <w:i/>
+          <w:color w:val="0000FF"/>
+        </w:rPr>
+        <w:t xml:space="preserve"> remains the most efficient and robust (in terms of success rate). In addition, we have p</w:t>
+      </w:r>
+      <w:r>
+        <w:rPr>
+          <w:i/>
+          <w:color w:val="0000FF"/>
+        </w:rPr>
+        <w:t>erformed analysis using Oliver et al</w:t>
       </w:r>
       <w:proofErr w:type="gramStart"/>
       <w:r>
@@ -1093,7 +1104,107 @@
           <w:i/>
           <w:color w:val="0000FF"/>
         </w:rPr>
-        <w:t xml:space="preserve">results in Tables 2 and 5, the Cartesian </w:t>
+        <w:t>.[</w:t>
+      </w:r>
+      <w:proofErr w:type="gramEnd"/>
+      <w:r>
+        <w:rPr>
+          <w:i/>
+          <w:color w:val="0000FF"/>
+        </w:rPr>
+        <w:t>25]</w:t>
+      </w:r>
+      <w:r>
+        <w:rPr>
+          <w:i/>
+          <w:color w:val="0000FF"/>
+        </w:rPr>
+        <w:t xml:space="preserve"> method and found that the Oliver’s method is able to correctly detect material bifurcation for the small deformation example and is much more efficient (averaged run time of merely 10 microseconds out of 1000 trials, each with a random initial guess for the eigenvector). However, Oliver’s method cannot correctly detect bifurcation time nor bifurcation direction for the finite deformation example. The authors are also investigating a single stage stochastic-based approach, which will be published in a future work.</w:t>
+      </w:r>
+    </w:p>
+    <w:p>
+      <w:pPr>
+        <w:ind w:left="360"/>
+        <w:jc w:val="both"/>
+        <w:rPr>
+          <w:i/>
+          <w:color w:val="0000FF"/>
+        </w:rPr>
+      </w:pPr>
+    </w:p>
+    <w:p>
+      <w:pPr>
+        <w:ind w:left="360"/>
+        <w:jc w:val="both"/>
+        <w:rPr>
+          <w:i/>
+          <w:color w:val="0000FF"/>
+        </w:rPr>
+      </w:pPr>
+      <w:r>
+        <w:rPr>
+          <w:i/>
+          <w:color w:val="0000FF"/>
+        </w:rPr>
+        <w:t>The following comments have been added at the end of Section 5.1 and Section 5.2</w:t>
+      </w:r>
+    </w:p>
+    <w:p>
+      <w:pPr>
+        <w:ind w:left="360"/>
+        <w:jc w:val="both"/>
+        <w:rPr>
+          <w:i/>
+          <w:color w:val="0000FF"/>
+        </w:rPr>
+      </w:pPr>
+    </w:p>
+    <w:p>
+      <w:pPr>
+        <w:ind w:left="360"/>
+        <w:jc w:val="both"/>
+        <w:rPr>
+          <w:i/>
+          <w:color w:val="0000FF"/>
+        </w:rPr>
+      </w:pPr>
+      <w:r>
+        <w:rPr>
+          <w:i/>
+          <w:color w:val="0000FF"/>
+        </w:rPr>
+        <w:t>At the end of Section 5.1</w:t>
+      </w:r>
+      <w:r>
+        <w:rPr>
+          <w:i/>
+          <w:color w:val="0000FF"/>
+        </w:rPr>
+        <w:t xml:space="preserve"> (near line 360):</w:t>
+      </w:r>
+    </w:p>
+    <w:p>
+      <w:pPr>
+        <w:ind w:left="360"/>
+        <w:jc w:val="both"/>
+        <w:rPr>
+          <w:i/>
+          <w:color w:val="0000FF"/>
+        </w:rPr>
+      </w:pPr>
+      <w:r>
+        <w:rPr>
+          <w:i/>
+          <w:color w:val="0000FF"/>
+        </w:rPr>
+        <w:t>“</w:t>
+      </w:r>
+      <w:r>
+        <w:rPr>
+          <w:i/>
+          <w:color w:val="0000FF"/>
+        </w:rPr>
+        <w:t xml:space="preserve">This first example illustrates the performance of different </w:t>
       </w:r>
       <w:proofErr w:type="spellStart"/>
       <w:r>
@@ -1101,6 +1212,87 @@
           <w:i/>
           <w:color w:val="0000FF"/>
         </w:rPr>
+        <w:t>parametrizations</w:t>
+      </w:r>
+      <w:proofErr w:type="spellEnd"/>
+      <w:r>
+        <w:rPr>
+          <w:i/>
+          <w:color w:val="0000FF"/>
+        </w:rPr>
+        <w:t xml:space="preserve"> on a very simple small deformation material model with tangents possessing both major and minor symmetries. For such material models, an alternative single stage approach as in Oliver et al. [25] could also be applied, which is based on the solution of a coupled eigenvalue problem in terms of the acoustic tensor. A preliminary analysis shows that this approach is able to correctly detect bifurcation and is more computationally efficient than the two-stage approach advanced herein for this type of material models. Our focus, however, is in the full finite-deformation case and therefore more complex material tangents that do not posses minor symmetries will be investigated next.</w:t>
+      </w:r>
+      <w:r>
+        <w:rPr>
+          <w:i/>
+          <w:color w:val="0000FF"/>
+        </w:rPr>
+        <w:t>”</w:t>
+      </w:r>
+    </w:p>
+    <w:p>
+      <w:pPr>
+        <w:ind w:left="360"/>
+        <w:jc w:val="both"/>
+        <w:rPr>
+          <w:i/>
+          <w:color w:val="0000FF"/>
+        </w:rPr>
+      </w:pPr>
+    </w:p>
+    <w:p>
+      <w:pPr>
+        <w:ind w:left="360"/>
+        <w:jc w:val="both"/>
+        <w:rPr>
+          <w:i/>
+          <w:color w:val="0000FF"/>
+        </w:rPr>
+      </w:pPr>
+      <w:r>
+        <w:rPr>
+          <w:i/>
+          <w:color w:val="0000FF"/>
+        </w:rPr>
+        <w:t>Ate the end of Section 5.2</w:t>
+      </w:r>
+      <w:r>
+        <w:rPr>
+          <w:i/>
+          <w:color w:val="0000FF"/>
+        </w:rPr>
+        <w:t xml:space="preserve"> (near line 466):</w:t>
+      </w:r>
+    </w:p>
+    <w:p>
+      <w:pPr>
+        <w:ind w:left="360"/>
+        <w:jc w:val="both"/>
+        <w:rPr>
+          <w:i/>
+          <w:color w:val="0000FF"/>
+        </w:rPr>
+      </w:pPr>
+      <w:r>
+        <w:rPr>
+          <w:i/>
+          <w:color w:val="0000FF"/>
+        </w:rPr>
+        <w:t>“</w:t>
+      </w:r>
+      <w:r>
+        <w:rPr>
+          <w:i/>
+          <w:color w:val="0000FF"/>
+        </w:rPr>
+        <w:t xml:space="preserve">We note that for this finite deformation example, the single-stage approach of Oliver et al. [25] cannot correctly detect the bifurcation time nor the bifurcation direction. The Cartesian </w:t>
+      </w:r>
+      <w:proofErr w:type="spellStart"/>
+      <w:r>
+        <w:rPr>
+          <w:i/>
+          <w:color w:val="0000FF"/>
+        </w:rPr>
         <w:t>parametrization</w:t>
       </w:r>
       <w:proofErr w:type="spellEnd"/>
@@ -1109,7 +1301,88 @@
           <w:i/>
           <w:color w:val="0000FF"/>
         </w:rPr>
-        <w:t xml:space="preserve"> remains</w:t>
+        <w:t xml:space="preserve"> thus provides a valuable tool in numerical bifurcation analysis.</w:t>
+      </w:r>
+      <w:r>
+        <w:rPr>
+          <w:i/>
+          <w:color w:val="0000FF"/>
+        </w:rPr>
+        <w:t>”</w:t>
+      </w:r>
+    </w:p>
+    <w:p>
+      <w:pPr>
+        <w:ind w:left="360"/>
+        <w:jc w:val="both"/>
+        <w:rPr>
+          <w:i/>
+          <w:color w:val="0000FF"/>
+        </w:rPr>
+      </w:pPr>
+    </w:p>
+    <w:p>
+      <w:pPr>
+        <w:ind w:left="360"/>
+        <w:jc w:val="both"/>
+        <w:rPr>
+          <w:i/>
+          <w:color w:val="0000FF"/>
+        </w:rPr>
+      </w:pPr>
+      <w:r>
+        <w:rPr>
+          <w:i/>
+          <w:color w:val="0000FF"/>
+        </w:rPr>
+        <w:t>[</w:t>
+      </w:r>
+      <w:r>
+        <w:rPr>
+          <w:i/>
+          <w:color w:val="0000FF"/>
+        </w:rPr>
+        <w:t xml:space="preserve">25] J. Oliver, A.E. </w:t>
+      </w:r>
+      <w:proofErr w:type="spellStart"/>
+      <w:r>
+        <w:rPr>
+          <w:i/>
+          <w:color w:val="0000FF"/>
+        </w:rPr>
+        <w:t>Huespe</w:t>
+      </w:r>
+      <w:proofErr w:type="spellEnd"/>
+      <w:r>
+        <w:rPr>
+          <w:i/>
+          <w:color w:val="0000FF"/>
+        </w:rPr>
+        <w:t xml:space="preserve">, J.C. </w:t>
+      </w:r>
+      <w:proofErr w:type="spellStart"/>
+      <w:r>
+        <w:rPr>
+          <w:i/>
+          <w:color w:val="0000FF"/>
+        </w:rPr>
+        <w:t>Cante</w:t>
+      </w:r>
+      <w:proofErr w:type="spellEnd"/>
+      <w:r>
+        <w:rPr>
+          <w:i/>
+          <w:color w:val="0000FF"/>
+        </w:rPr>
+        <w:t xml:space="preserve">, and G. Diaz. </w:t>
+      </w:r>
+      <w:proofErr w:type="gramStart"/>
+      <w:r>
+        <w:rPr>
+          <w:i/>
+          <w:color w:val="0000FF"/>
+        </w:rPr>
+        <w:t>On the numerical resolution of the discontinuous material bifurcation problem.</w:t>
       </w:r>
       <w:proofErr w:type="gramEnd"/>
       <w:r>
@@ -1117,7 +1390,23 @@
           <w:i/>
           <w:color w:val="0000FF"/>
         </w:rPr>
-        <w:t xml:space="preserve"> the most efficient and robust (in terms of success rate). In addition, we have performed analysis using Oliver’s method and found that the Oliver’s method is able to correctly detect material bifurcation for the small deformation example and is much more efficient (averaged run time of merely 10 microseconds out of 1000 trials, each with a random initial guess for the eigenvector). However, Oliver’s method cannot correctly detect bifurcation time nor bifurcation direction for the finite deformation example. The authors are also investigating a single stage stochastic-based approach, which will be published in a future work.</w:t>
+        <w:t xml:space="preserve"> International journal for numerical methods in engineering, 83(6)</w:t>
+      </w:r>
+      <w:proofErr w:type="gramStart"/>
+      <w:r>
+        <w:rPr>
+          <w:i/>
+          <w:color w:val="0000FF"/>
+        </w:rPr>
+        <w:t>:786</w:t>
+      </w:r>
+      <w:proofErr w:type="gramEnd"/>
+      <w:r>
+        <w:rPr>
+          <w:i/>
+          <w:color w:val="0000FF"/>
+        </w:rPr>
+        <w:t>–804, 2010.</w:t>
       </w:r>
     </w:p>
     <w:p>
@@ -1129,171 +1418,6 @@
           <w:color w:val="0000FF"/>
         </w:rPr>
       </w:pPr>
-    </w:p>
-    <w:p>
-      <w:pPr>
-        <w:ind w:left="360"/>
-        <w:jc w:val="both"/>
-        <w:rPr>
-          <w:i/>
-          <w:color w:val="0000FF"/>
-        </w:rPr>
-      </w:pPr>
-      <w:r>
-        <w:rPr>
-          <w:i/>
-          <w:color w:val="0000FF"/>
-        </w:rPr>
-        <w:t>The following comments have been added at the end of Section 5.1 and Section 5.2</w:t>
-      </w:r>
-    </w:p>
-    <w:p>
-      <w:pPr>
-        <w:ind w:left="360"/>
-        <w:jc w:val="both"/>
-        <w:rPr>
-          <w:i/>
-          <w:color w:val="0000FF"/>
-        </w:rPr>
-      </w:pPr>
-    </w:p>
-    <w:p>
-      <w:pPr>
-        <w:ind w:left="360"/>
-        <w:jc w:val="both"/>
-        <w:rPr>
-          <w:i/>
-          <w:color w:val="0000FF"/>
-        </w:rPr>
-      </w:pPr>
-      <w:r>
-        <w:rPr>
-          <w:i/>
-          <w:color w:val="0000FF"/>
-        </w:rPr>
-        <w:t>At the end of Section 5.1</w:t>
-      </w:r>
-    </w:p>
-    <w:p>
-      <w:pPr>
-        <w:ind w:left="360"/>
-        <w:jc w:val="both"/>
-        <w:rPr>
-          <w:i/>
-          <w:color w:val="0000FF"/>
-        </w:rPr>
-      </w:pPr>
-      <w:r>
-        <w:rPr>
-          <w:i/>
-          <w:color w:val="0000FF"/>
-        </w:rPr>
-        <w:t>“</w:t>
-      </w:r>
-      <w:r>
-        <w:rPr>
-          <w:i/>
-          <w:color w:val="0000FF"/>
-        </w:rPr>
-        <w:t xml:space="preserve">This first example illustrates the performance of different </w:t>
-      </w:r>
-      <w:proofErr w:type="spellStart"/>
-      <w:r>
-        <w:rPr>
-          <w:i/>
-          <w:color w:val="0000FF"/>
-        </w:rPr>
-        <w:t>parametrizations</w:t>
-      </w:r>
-      <w:proofErr w:type="spellEnd"/>
-      <w:r>
-        <w:rPr>
-          <w:i/>
-          <w:color w:val="0000FF"/>
-        </w:rPr>
-        <w:t xml:space="preserve"> on a very simple small deformation material model with tangents possessing both major and minor symmetries. For such material models, an alternative single stage approach as in Oliver et al. [25] could also be applied, which is based on the solution of a coupled eigenvalue problem in terms of the acoustic tensor. A preliminary analysis shows that this approach is able to correctly detect bifurcation and is more computationally efficient than the two-stage approach advanced herein for this type of material models. Our focus, however, is in the full finite-deformation case and therefore more complex material tangents that do not posses minor symmetries will be investigated next.</w:t>
-      </w:r>
-      <w:r>
-        <w:rPr>
-          <w:i/>
-          <w:color w:val="0000FF"/>
-        </w:rPr>
-        <w:t>”</w:t>
-      </w:r>
-    </w:p>
-    <w:p>
-      <w:pPr>
-        <w:ind w:left="360"/>
-        <w:jc w:val="both"/>
-        <w:rPr>
-          <w:i/>
-          <w:color w:val="0000FF"/>
-        </w:rPr>
-      </w:pPr>
-    </w:p>
-    <w:p>
-      <w:pPr>
-        <w:ind w:left="360"/>
-        <w:jc w:val="both"/>
-        <w:rPr>
-          <w:i/>
-          <w:color w:val="0000FF"/>
-        </w:rPr>
-      </w:pPr>
-      <w:r>
-        <w:rPr>
-          <w:i/>
-          <w:color w:val="0000FF"/>
-        </w:rPr>
-        <w:t>Ate the end of Section 5.2</w:t>
-      </w:r>
-    </w:p>
-    <w:p>
-      <w:pPr>
-        <w:ind w:left="360"/>
-        <w:jc w:val="both"/>
-        <w:rPr>
-          <w:i/>
-          <w:color w:val="0000FF"/>
-        </w:rPr>
-      </w:pPr>
-      <w:r>
-        <w:rPr>
-          <w:i/>
-          <w:color w:val="0000FF"/>
-        </w:rPr>
-        <w:t>“</w:t>
-      </w:r>
-      <w:r>
-        <w:rPr>
-          <w:i/>
-          <w:color w:val="0000FF"/>
-        </w:rPr>
-        <w:t xml:space="preserve">We note that for this finite deformation example, the single-stage approach of Oliver et al. [25] cannot correctly detect the bifurcation time nor the bifurcation direction. The Cartesian </w:t>
-      </w:r>
-      <w:proofErr w:type="spellStart"/>
-      <w:r>
-        <w:rPr>
-          <w:i/>
-          <w:color w:val="0000FF"/>
-        </w:rPr>
-        <w:t>parametrization</w:t>
-      </w:r>
-      <w:proofErr w:type="spellEnd"/>
-      <w:r>
-        <w:rPr>
-          <w:i/>
-          <w:color w:val="0000FF"/>
-        </w:rPr>
-        <w:t xml:space="preserve"> thus provides a valuable tool in numerical bifurcation analysis.</w:t>
-      </w:r>
-      <w:r>
-        <w:rPr>
-          <w:i/>
-          <w:color w:val="0000FF"/>
-        </w:rPr>
-        <w:t>”</w:t>
-      </w:r>
     </w:p>
     <w:p>
       <w:pPr>
@@ -1578,14 +1702,503 @@
         </w:rPr>
         <w:t xml:space="preserve"> spherical, stereographic, projective, tangent, and </w:t>
       </w:r>
+      <w:r>
+        <w:rPr>
+          <w:i/>
+          <w:color w:val="0000FF"/>
+        </w:rPr>
+        <w:t>C</w:t>
+      </w:r>
+      <w:r>
+        <w:rPr>
+          <w:i/>
+          <w:color w:val="0000FF"/>
+        </w:rPr>
+        <w:t xml:space="preserve">artesian </w:t>
+      </w:r>
       <w:proofErr w:type="spellStart"/>
+      <w:r>
+        <w:rPr>
+          <w:i/>
+          <w:color w:val="0000FF"/>
+        </w:rPr>
+        <w:t>parametrizations</w:t>
+      </w:r>
+      <w:proofErr w:type="spellEnd"/>
+      <w:r>
+        <w:rPr>
+          <w:i/>
+          <w:color w:val="0000FF"/>
+        </w:rPr>
+        <w:t xml:space="preserve">.  </w:t>
+      </w:r>
+      <w:r>
+        <w:rPr>
+          <w:i/>
+          <w:color w:val="0000FF"/>
+        </w:rPr>
+        <w:t>Howe</w:t>
+      </w:r>
+      <w:r>
+        <w:rPr>
+          <w:i/>
+          <w:color w:val="0000FF"/>
+        </w:rPr>
+        <w:t>ver, as stated above, the long</w:t>
+      </w:r>
+      <w:r>
+        <w:rPr>
+          <w:i/>
+          <w:color w:val="0000FF"/>
+        </w:rPr>
+        <w:t>-</w:t>
+      </w:r>
+      <w:r>
+        <w:rPr>
+          <w:i/>
+          <w:color w:val="0000FF"/>
+        </w:rPr>
+        <w:t>term vision of this work is to employ these methods t</w:t>
+      </w:r>
+      <w:r>
+        <w:rPr>
+          <w:i/>
+          <w:color w:val="0000FF"/>
+        </w:rPr>
+        <w:t>o detect material bifurcation for inelastic constitutive models undergoing large deformation</w:t>
+      </w:r>
+      <w:r>
+        <w:rPr>
+          <w:i/>
+          <w:color w:val="0000FF"/>
+        </w:rPr>
+        <w:t>s</w:t>
+      </w:r>
+      <w:r>
+        <w:rPr>
+          <w:i/>
+          <w:color w:val="0000FF"/>
+        </w:rPr>
+        <w:t xml:space="preserve"> subjected to heterogeneous loadings.</w:t>
+      </w:r>
+      <w:r>
+        <w:rPr>
+          <w:i/>
+          <w:color w:val="0000FF"/>
+        </w:rPr>
+        <w:t xml:space="preserve"> We appreciate the reviewer’</w:t>
+      </w:r>
+      <w:r>
+        <w:rPr>
+          <w:i/>
+          <w:color w:val="0000FF"/>
+        </w:rPr>
+        <w:t xml:space="preserve">s comment and we will properly caveat the conclusion and add an item </w:t>
+      </w:r>
+      <w:r>
+        <w:rPr>
+          <w:i/>
+          <w:color w:val="0000FF"/>
+        </w:rPr>
+        <w:t>describing</w:t>
+      </w:r>
+      <w:r>
+        <w:rPr>
+          <w:i/>
+          <w:color w:val="0000FF"/>
+        </w:rPr>
+        <w:t xml:space="preserve"> our</w:t>
+      </w:r>
+      <w:r>
+        <w:rPr>
+          <w:i/>
+          <w:color w:val="0000FF"/>
+        </w:rPr>
+        <w:t xml:space="preserve"> future work. </w:t>
+      </w:r>
+    </w:p>
+    <w:p>
+      <w:pPr>
+        <w:ind w:left="360"/>
+        <w:jc w:val="both"/>
+        <w:rPr>
+          <w:i/>
+          <w:color w:val="0000FF"/>
+        </w:rPr>
+      </w:pPr>
+    </w:p>
+    <w:p>
+      <w:pPr>
+        <w:ind w:left="360"/>
+        <w:jc w:val="both"/>
+        <w:rPr>
+          <w:i/>
+          <w:color w:val="0000FF"/>
+        </w:rPr>
+      </w:pPr>
+      <w:r>
+        <w:rPr>
+          <w:i/>
+          <w:color w:val="0000FF"/>
+        </w:rPr>
+        <w:t xml:space="preserve">Conclusion bullet: </w:t>
+      </w:r>
+      <w:r>
+        <w:rPr>
+          <w:i/>
+          <w:color w:val="0000FF"/>
+        </w:rPr>
+        <w:t>“</w:t>
+      </w:r>
+      <w:r>
+        <w:rPr>
+          <w:i/>
+          <w:color w:val="0000FF"/>
+        </w:rPr>
+        <w:t>Idealized isotropic and anisotropic damage models subjected</w:t>
+      </w:r>
+      <w:r>
+        <w:rPr>
+          <w:i/>
+          <w:color w:val="0000FF"/>
+        </w:rPr>
+        <w:t xml:space="preserve"> </w:t>
+      </w:r>
+      <w:r>
+        <w:rPr>
+          <w:i/>
+          <w:color w:val="0000FF"/>
+        </w:rPr>
+        <w:t>to simplified loadings provided sufficient complexity to</w:t>
+      </w:r>
+      <w:r>
+        <w:rPr>
+          <w:i/>
+          <w:color w:val="0000FF"/>
+        </w:rPr>
+        <w:t xml:space="preserve"> </w:t>
+      </w:r>
+      <w:r>
+        <w:rPr>
+          <w:i/>
+          <w:color w:val="0000FF"/>
+        </w:rPr>
+        <w:t xml:space="preserve">evaluate the proposed </w:t>
+      </w:r>
+      <w:r>
+        <w:rPr>
+          <w:i/>
+          <w:color w:val="0000FF"/>
+        </w:rPr>
+        <w:t>parametrizations</w:t>
+      </w:r>
+      <w:r>
+        <w:rPr>
+          <w:i/>
+          <w:color w:val="0000FF"/>
+        </w:rPr>
+        <w:t xml:space="preserve"> for minimization.</w:t>
+      </w:r>
+      <w:r>
+        <w:rPr>
+          <w:i/>
+          <w:color w:val="0000FF"/>
+        </w:rPr>
+        <w:t>”</w:t>
+      </w:r>
+    </w:p>
+    <w:p>
+      <w:pPr>
+        <w:jc w:val="both"/>
+        <w:rPr>
+          <w:i/>
+          <w:color w:val="0000FF"/>
+        </w:rPr>
+      </w:pPr>
+    </w:p>
+    <w:p>
+      <w:pPr>
+        <w:ind w:left="360"/>
+        <w:jc w:val="both"/>
+        <w:rPr>
+          <w:i/>
+          <w:color w:val="0000FF"/>
+        </w:rPr>
+      </w:pPr>
+      <w:r>
+        <w:rPr>
+          <w:i/>
+          <w:color w:val="0000FF"/>
+        </w:rPr>
+        <w:t>Future work: “</w:t>
+      </w:r>
+      <w:r>
+        <w:rPr>
+          <w:i/>
+          <w:color w:val="0000FF"/>
+        </w:rPr>
+        <w:t>Future work will develop the computatio</w:t>
+      </w:r>
+      <w:r>
+        <w:rPr>
+          <w:i/>
+          <w:color w:val="0000FF"/>
+        </w:rPr>
+        <w:t xml:space="preserve">nal infrastructure necessary to extend </w:t>
+      </w:r>
+      <w:r>
+        <w:rPr>
+          <w:i/>
+          <w:color w:val="0000FF"/>
+        </w:rPr>
+        <w:t xml:space="preserve">our current work on inelastic constitutive models undergoing large deformations </w:t>
+      </w:r>
+      <w:r>
+        <w:rPr>
+          <w:i/>
+          <w:color w:val="0000FF"/>
+        </w:rPr>
+        <w:t xml:space="preserve">to </w:t>
+      </w:r>
+      <w:r>
+        <w:rPr>
+          <w:i/>
+          <w:color w:val="0000FF"/>
+        </w:rPr>
+        <w:t>the</w:t>
+      </w:r>
+      <w:r>
+        <w:rPr>
+          <w:i/>
+          <w:color w:val="0000FF"/>
+        </w:rPr>
+        <w:t xml:space="preserve"> </w:t>
+      </w:r>
+      <w:r>
+        <w:rPr>
+          <w:i/>
+          <w:color w:val="0000FF"/>
+        </w:rPr>
+        <w:t>complex loadings that accompany the fracture and fail</w:t>
+      </w:r>
+      <w:r>
+        <w:rPr>
+          <w:i/>
+          <w:color w:val="0000FF"/>
+        </w:rPr>
+        <w:t>ure of engineering structures.”</w:t>
+      </w:r>
+    </w:p>
+    <w:p>
+      <w:pPr>
+        <w:jc w:val="both"/>
+      </w:pPr>
+    </w:p>
+    <w:p>
+      <w:pPr>
+        <w:jc w:val="both"/>
+      </w:pPr>
+      <w:r>
+        <w:t>(</w:t>
+      </w:r>
+      <w:r>
+        <w:t>4) Some (minor) comments/suggestions are:  +</w:t>
+      </w:r>
+    </w:p>
+    <w:p>
+      <w:pPr>
+        <w:jc w:val="both"/>
+      </w:pPr>
+      <w:r>
+        <w:t>• Similarly to eq. (3.3), in eq. (3.7) I missed the restriction: “subjected to x^2+y^1=1”  +</w:t>
+      </w:r>
+    </w:p>
+    <w:p>
+      <w:pPr>
+        <w:jc w:val="both"/>
+      </w:pPr>
+    </w:p>
+    <w:p>
+      <w:pPr>
+        <w:jc w:val="both"/>
+      </w:pPr>
+      <w:r>
+        <w:t xml:space="preserve">• </w:t>
+      </w:r>
       <w:proofErr w:type="gramStart"/>
       <w:r>
-        <w:rPr>
-          <w:i/>
-          <w:color w:val="0000FF"/>
-        </w:rPr>
-        <w:t>cartesian</w:t>
+        <w:t>line</w:t>
+      </w:r>
+      <w:proofErr w:type="gramEnd"/>
+      <w:r>
+        <w:t xml:space="preserve"> 206 the intervals [-pi/2,pi/2] should be [-1,1].  +</w:t>
+      </w:r>
+    </w:p>
+    <w:p>
+      <w:pPr>
+        <w:ind w:left="360"/>
+        <w:jc w:val="both"/>
+        <w:rPr>
+          <w:i/>
+          <w:color w:val="0000FF"/>
+        </w:rPr>
+      </w:pPr>
+    </w:p>
+    <w:p>
+      <w:pPr>
+        <w:ind w:left="360"/>
+        <w:jc w:val="both"/>
+        <w:rPr>
+          <w:i/>
+          <w:color w:val="0000FF"/>
+        </w:rPr>
+      </w:pPr>
+      <w:r>
+        <w:rPr>
+          <w:i/>
+          <w:color w:val="0000FF"/>
+        </w:rPr>
+        <w:t xml:space="preserve">For tangent </w:t>
+      </w:r>
+      <w:proofErr w:type="spellStart"/>
+      <w:r>
+        <w:rPr>
+          <w:i/>
+          <w:color w:val="0000FF"/>
+        </w:rPr>
+        <w:t>parametrization</w:t>
+      </w:r>
+      <w:proofErr w:type="spellEnd"/>
+      <w:r>
+        <w:rPr>
+          <w:i/>
+          <w:color w:val="0000FF"/>
+        </w:rPr>
+        <w:t xml:space="preserve"> eq</w:t>
+      </w:r>
+      <w:proofErr w:type="gramStart"/>
+      <w:r>
+        <w:rPr>
+          <w:i/>
+          <w:color w:val="0000FF"/>
+        </w:rPr>
+        <w:t>.(</w:t>
+      </w:r>
+      <w:proofErr w:type="gramEnd"/>
+      <w:r>
+        <w:rPr>
+          <w:i/>
+          <w:color w:val="0000FF"/>
+        </w:rPr>
+        <w:t xml:space="preserve">3.7), </w:t>
+      </w:r>
+      <w:r>
+        <w:rPr>
+          <w:i/>
+          <w:color w:val="0000FF"/>
+        </w:rPr>
+        <w:t xml:space="preserve">x, y are points on the </w:t>
+      </w:r>
+      <w:r>
+        <w:rPr>
+          <w:i/>
+          <w:color w:val="0000FF"/>
+        </w:rPr>
+        <w:t xml:space="preserve">tangent plane with </w:t>
+      </w:r>
+      <w:r>
+        <w:rPr>
+          <w:b/>
+          <w:i/>
+          <w:color w:val="0000FF"/>
+        </w:rPr>
+        <w:t>u</w:t>
+      </w:r>
+      <w:r>
+        <w:rPr>
+          <w:i/>
+          <w:color w:val="0000FF"/>
+        </w:rPr>
+        <w:t>=[x, y, 0]</w:t>
+      </w:r>
+      <w:r>
+        <w:rPr>
+          <w:i/>
+          <w:color w:val="0000FF"/>
+          <w:vertAlign w:val="superscript"/>
+        </w:rPr>
+        <w:t>T</w:t>
+      </w:r>
+      <w:r>
+        <w:rPr>
+          <w:i/>
+          <w:color w:val="0000FF"/>
+        </w:rPr>
+        <w:t xml:space="preserve"> representing the position vector from north pole (Q) t</w:t>
+      </w:r>
+      <w:r>
+        <w:rPr>
+          <w:i/>
+          <w:color w:val="0000FF"/>
+        </w:rPr>
+        <w:t>o point P on the tangent plane</w:t>
+      </w:r>
+      <w:r>
+        <w:rPr>
+          <w:i/>
+          <w:color w:val="0000FF"/>
+        </w:rPr>
+        <w:t xml:space="preserve"> (refer to Figure 1(d))</w:t>
+      </w:r>
+      <w:r>
+        <w:rPr>
+          <w:i/>
+          <w:color w:val="0000FF"/>
+        </w:rPr>
+        <w:t>. Therefore, it is not subjected to</w:t>
+      </w:r>
+      <w:r>
+        <w:rPr>
+          <w:i/>
+          <w:color w:val="0000FF"/>
+        </w:rPr>
+        <w:t xml:space="preserve"> x^2+y^1=1</w:t>
+      </w:r>
+      <w:r>
+        <w:t>.</w:t>
+      </w:r>
+      <w:r>
+        <w:rPr>
+          <w:i/>
+          <w:color w:val="0000FF"/>
+        </w:rPr>
+        <w:t xml:space="preserve"> The range [-pi/2, pi/2] guarantees that the position vector would cover all points on the tangent plane. </w:t>
+      </w:r>
+      <w:r>
+        <w:rPr>
+          <w:i/>
+          <w:color w:val="0000FF"/>
+        </w:rPr>
+        <w:t xml:space="preserve">The confusion might come from the use of canonical basis </w:t>
+      </w:r>
+      <w:proofErr w:type="spellStart"/>
+      <w:r>
+        <w:rPr>
+          <w:i/>
+          <w:color w:val="0000FF"/>
+        </w:rPr>
+        <w:t>x</w:t>
+      </w:r>
+      <w:proofErr w:type="gramStart"/>
+      <w:r>
+        <w:rPr>
+          <w:i/>
+          <w:color w:val="0000FF"/>
+        </w:rPr>
+        <w:t>,y</w:t>
       </w:r>
       <w:proofErr w:type="spellEnd"/>
       <w:proofErr w:type="gramEnd"/>
@@ -1594,107 +2207,52 @@
           <w:i/>
           <w:color w:val="0000FF"/>
         </w:rPr>
+        <w:t xml:space="preserve"> to </w:t>
+      </w:r>
+      <w:proofErr w:type="spellStart"/>
+      <w:r>
+        <w:rPr>
+          <w:i/>
+          <w:color w:val="0000FF"/>
+        </w:rPr>
+        <w:t>parametrize</w:t>
+      </w:r>
+      <w:proofErr w:type="spellEnd"/>
+      <w:r>
+        <w:rPr>
+          <w:i/>
+          <w:color w:val="0000FF"/>
+        </w:rPr>
         <w:t xml:space="preserve"> </w:t>
       </w:r>
-      <w:proofErr w:type="spellStart"/>
-      <w:r>
-        <w:rPr>
-          <w:i/>
-          <w:color w:val="0000FF"/>
-        </w:rPr>
-        <w:t>parametrizations</w:t>
-      </w:r>
-      <w:proofErr w:type="spellEnd"/>
-      <w:r>
-        <w:rPr>
-          <w:i/>
-          <w:color w:val="0000FF"/>
-        </w:rPr>
-        <w:t xml:space="preserve">.  </w:t>
-      </w:r>
-      <w:r>
-        <w:rPr>
-          <w:i/>
-          <w:color w:val="0000FF"/>
-        </w:rPr>
-        <w:t>Howe</w:t>
-      </w:r>
-      <w:r>
-        <w:rPr>
-          <w:i/>
-          <w:color w:val="0000FF"/>
-        </w:rPr>
-        <w:t>ver, as stated above, the long</w:t>
-      </w:r>
-      <w:r>
-        <w:rPr>
-          <w:i/>
-          <w:color w:val="0000FF"/>
-        </w:rPr>
-        <w:t>-</w:t>
-      </w:r>
-      <w:r>
-        <w:rPr>
-          <w:i/>
-          <w:color w:val="0000FF"/>
-        </w:rPr>
-        <w:t>term vision of this work is to employ these methods t</w:t>
-      </w:r>
-      <w:r>
-        <w:rPr>
-          <w:i/>
-          <w:color w:val="0000FF"/>
-        </w:rPr>
-        <w:t>o detect material bifurcation for inelastic constitutive models undergoing large deformation</w:t>
-      </w:r>
-      <w:r>
-        <w:rPr>
-          <w:i/>
-          <w:color w:val="0000FF"/>
-        </w:rPr>
-        <w:t>s</w:t>
-      </w:r>
-      <w:r>
-        <w:rPr>
-          <w:i/>
-          <w:color w:val="0000FF"/>
-        </w:rPr>
-        <w:t xml:space="preserve"> subjected to heterogeneous loadings.</w:t>
-      </w:r>
-      <w:r>
-        <w:rPr>
-          <w:i/>
-          <w:color w:val="0000FF"/>
-        </w:rPr>
-        <w:t xml:space="preserve"> We appreciate the reviewer’</w:t>
-      </w:r>
-      <w:r>
-        <w:rPr>
-          <w:i/>
-          <w:color w:val="0000FF"/>
-        </w:rPr>
-        <w:t xml:space="preserve">s comment and we will properly caveat the conclusion and add an item </w:t>
-      </w:r>
-      <w:r>
-        <w:rPr>
-          <w:i/>
-          <w:color w:val="0000FF"/>
-        </w:rPr>
-        <w:t>describing</w:t>
-      </w:r>
-      <w:r>
-        <w:rPr>
-          <w:i/>
-          <w:color w:val="0000FF"/>
-        </w:rPr>
-        <w:t xml:space="preserve"> our</w:t>
-      </w:r>
-      <w:r>
-        <w:rPr>
-          <w:i/>
-          <w:color w:val="0000FF"/>
-        </w:rPr>
-        <w:t xml:space="preserve"> future work. </w:t>
+      <w:r>
+        <w:rPr>
+          <w:b/>
+          <w:i/>
+          <w:color w:val="0000FF"/>
+        </w:rPr>
+        <w:t>n</w:t>
+      </w:r>
+      <w:r>
+        <w:rPr>
+          <w:i/>
+          <w:color w:val="0000FF"/>
+        </w:rPr>
+        <w:t xml:space="preserve">. </w:t>
+      </w:r>
+      <w:r>
+        <w:rPr>
+          <w:i/>
+          <w:color w:val="0000FF"/>
+        </w:rPr>
+        <w:t>This has been clar</w:t>
+      </w:r>
+      <w:r>
+        <w:rPr>
+          <w:i/>
+          <w:color w:val="0000FF"/>
+        </w:rPr>
+        <w:t>ified in the revised manuscript (near line 185):</w:t>
       </w:r>
     </w:p>
     <w:p>
@@ -1721,13 +2279,6 @@
           <w:i/>
           <w:color w:val="0000FF"/>
         </w:rPr>
-        <w:t xml:space="preserve">Conclusion bullet: </w:t>
-      </w:r>
-      <w:r>
-        <w:rPr>
-          <w:i/>
-          <w:color w:val="0000FF"/>
-        </w:rPr>
         <w:t>“</w:t>
       </w:r>
       <w:r>
@@ -1735,8 +2286,39 @@
           <w:i/>
           <w:color w:val="0000FF"/>
         </w:rPr>
-        <w:t>Idealized isotropic and anisotropic damage models subjected</w:t>
-      </w:r>
+        <w:t xml:space="preserve">Note that though </w:t>
+      </w:r>
+      <w:r>
+        <w:rPr>
+          <w:i/>
+          <w:color w:val="0000FF"/>
+        </w:rPr>
+        <w:t xml:space="preserve">the normal vector </w:t>
+      </w:r>
+      <w:r>
+        <w:rPr>
+          <w:b/>
+          <w:i/>
+          <w:color w:val="0000FF"/>
+        </w:rPr>
+        <w:t>n</w:t>
+      </w:r>
+      <w:r>
+        <w:rPr>
+          <w:i/>
+          <w:color w:val="0000FF"/>
+        </w:rPr>
+        <w:t xml:space="preserve"> is a unit vector, the position vector on the </w:t>
+      </w:r>
+      <w:proofErr w:type="gramStart"/>
+      <w:r>
+        <w:rPr>
+          <w:i/>
+          <w:color w:val="0000FF"/>
+        </w:rPr>
+        <w:t>tangent  plane</w:t>
+      </w:r>
+      <w:proofErr w:type="gramEnd"/>
       <w:r>
         <w:rPr>
           <w:i/>
@@ -1746,467 +2328,144 @@
       </w:r>
       <w:r>
         <w:rPr>
-          <w:i/>
-          <w:color w:val="0000FF"/>
-        </w:rPr>
-        <w:t>to simplified loadings provided sufficient complexity to</w:t>
-      </w:r>
-      <w:r>
-        <w:rPr>
-          <w:i/>
-          <w:color w:val="0000FF"/>
-        </w:rPr>
-        <w:t xml:space="preserve"> </w:t>
-      </w:r>
-      <w:r>
-        <w:rPr>
-          <w:i/>
-          <w:color w:val="0000FF"/>
-        </w:rPr>
-        <w:t xml:space="preserve">evaluate the proposed </w:t>
-      </w:r>
-      <w:r>
-        <w:rPr>
-          <w:i/>
-          <w:color w:val="0000FF"/>
-        </w:rPr>
-        <w:t>parametrizations</w:t>
+          <w:b/>
+          <w:i/>
+          <w:color w:val="0000FF"/>
+        </w:rPr>
+        <w:t>u</w:t>
+      </w:r>
+      <w:r>
+        <w:rPr>
+          <w:i/>
+          <w:color w:val="0000FF"/>
+        </w:rPr>
+        <w:t xml:space="preserve"> =[x,y,0]</w:t>
+      </w:r>
+      <w:r>
+        <w:rPr>
+          <w:i/>
+          <w:color w:val="0000FF"/>
+          <w:vertAlign w:val="superscript"/>
+        </w:rPr>
+        <w:t>T</w:t>
+      </w:r>
+      <w:r>
+        <w:rPr>
+          <w:i/>
+          <w:color w:val="0000FF"/>
+        </w:rPr>
+        <w:t xml:space="preserve"> is not subjected to the constraint  x</w:t>
+      </w:r>
+      <w:r>
+        <w:rPr>
+          <w:i/>
+          <w:color w:val="0000FF"/>
+          <w:vertAlign w:val="superscript"/>
+        </w:rPr>
+        <w:t>2</w:t>
+      </w:r>
+      <w:r>
+        <w:rPr>
+          <w:i/>
+          <w:color w:val="0000FF"/>
+        </w:rPr>
+        <w:t>+y</w:t>
+      </w:r>
+      <w:r>
+        <w:rPr>
+          <w:i/>
+          <w:color w:val="0000FF"/>
+          <w:vertAlign w:val="superscript"/>
+        </w:rPr>
+        <w:t>2</w:t>
+      </w:r>
+      <w:r>
+        <w:rPr>
+          <w:i/>
+          <w:color w:val="0000FF"/>
+        </w:rPr>
+        <w:t>+z</w:t>
+      </w:r>
+      <w:r>
+        <w:rPr>
+          <w:i/>
+          <w:color w:val="0000FF"/>
+          <w:vertAlign w:val="superscript"/>
+        </w:rPr>
+        <w:t>2</w:t>
+      </w:r>
+      <w:r>
+        <w:rPr>
+          <w:i/>
+          <w:color w:val="0000FF"/>
+        </w:rPr>
+        <w:t xml:space="preserve"> = 1 and the range </w:t>
+      </w:r>
+      <w:r>
+        <w:rPr>
+          <w:i/>
+          <w:color w:val="0000FF"/>
+        </w:rPr>
+        <w:t>[-pi / 2, pi / 2]</w:t>
+      </w:r>
+      <w:r>
+        <w:rPr>
+          <w:i/>
+          <w:color w:val="0000FF"/>
+        </w:rPr>
+        <w:t xml:space="preserve"> is sufficient for  the position vector to cover all points on the plane.</w:t>
+      </w:r>
+      <w:r>
+        <w:rPr>
+          <w:i/>
+          <w:color w:val="0000FF"/>
+        </w:rPr>
+        <w:t>”</w:t>
+      </w:r>
+    </w:p>
+    <w:p>
+      <w:pPr>
+        <w:jc w:val="both"/>
+      </w:pPr>
+    </w:p>
+    <w:p>
+      <w:pPr>
+        <w:jc w:val="both"/>
+      </w:pPr>
+      <w:r>
+        <w:t>• In eq. (5.1) and line 282, superscript “e” and the name “elastic“ to denote strain tensor is misleading and I think it should be reduced to “strain”, since it suggests that the total strain of the model is split into inelastic and inelastic counterparts (which is not the case).</w:t>
+      </w:r>
+    </w:p>
+    <w:p>
+      <w:pPr>
+        <w:jc w:val="both"/>
+      </w:pPr>
+    </w:p>
+    <w:p>
+      <w:pPr>
+        <w:ind w:left="360"/>
+        <w:jc w:val="both"/>
+        <w:rPr>
+          <w:i/>
+          <w:color w:val="0000FF"/>
+        </w:rPr>
+      </w:pPr>
+      <w:r>
+        <w:rPr>
+          <w:i/>
+          <w:color w:val="0000FF"/>
+        </w:rPr>
+        <w:t>The superscript ``e’’ on strain tensor has been removed.</w:t>
+      </w:r>
+      <w:r>
+        <w:rPr>
+          <w:i/>
+          <w:color w:val="0000FF"/>
+        </w:rPr>
+        <w:t xml:space="preserve"> Thank you.</w:t>
       </w:r>
       <w:bookmarkStart w:id="0" w:name="_GoBack"/>
       <w:bookmarkEnd w:id="0"/>
-      <w:r>
-        <w:rPr>
-          <w:i/>
-          <w:color w:val="0000FF"/>
-        </w:rPr>
-        <w:t xml:space="preserve"> for minimization.</w:t>
-      </w:r>
-      <w:r>
-        <w:rPr>
-          <w:i/>
-          <w:color w:val="0000FF"/>
-        </w:rPr>
-        <w:t>”</w:t>
-      </w:r>
-    </w:p>
-    <w:p>
-      <w:pPr>
-        <w:jc w:val="both"/>
-        <w:rPr>
-          <w:i/>
-          <w:color w:val="0000FF"/>
-        </w:rPr>
-      </w:pPr>
-    </w:p>
-    <w:p>
-      <w:pPr>
-        <w:ind w:left="360"/>
-        <w:jc w:val="both"/>
-        <w:rPr>
-          <w:i/>
-          <w:color w:val="0000FF"/>
-        </w:rPr>
-      </w:pPr>
-      <w:r>
-        <w:rPr>
-          <w:i/>
-          <w:color w:val="0000FF"/>
-        </w:rPr>
-        <w:t>Future work: “</w:t>
-      </w:r>
-      <w:r>
-        <w:rPr>
-          <w:i/>
-          <w:color w:val="0000FF"/>
-        </w:rPr>
-        <w:t>Future work will develop the computatio</w:t>
-      </w:r>
-      <w:r>
-        <w:rPr>
-          <w:i/>
-          <w:color w:val="0000FF"/>
-        </w:rPr>
-        <w:t xml:space="preserve">nal infrastructure necessary to extend </w:t>
-      </w:r>
-      <w:r>
-        <w:rPr>
-          <w:i/>
-          <w:color w:val="0000FF"/>
-        </w:rPr>
-        <w:t xml:space="preserve">our current work on inelastic constitutive models undergoing large deformations </w:t>
-      </w:r>
-      <w:r>
-        <w:rPr>
-          <w:i/>
-          <w:color w:val="0000FF"/>
-        </w:rPr>
-        <w:t xml:space="preserve">to </w:t>
-      </w:r>
-      <w:r>
-        <w:rPr>
-          <w:i/>
-          <w:color w:val="0000FF"/>
-        </w:rPr>
-        <w:t>the</w:t>
-      </w:r>
-      <w:r>
-        <w:rPr>
-          <w:i/>
-          <w:color w:val="0000FF"/>
-        </w:rPr>
-        <w:t xml:space="preserve"> </w:t>
-      </w:r>
-      <w:r>
-        <w:rPr>
-          <w:i/>
-          <w:color w:val="0000FF"/>
-        </w:rPr>
-        <w:t>complex loadings that accompany the fracture and fail</w:t>
-      </w:r>
-      <w:r>
-        <w:rPr>
-          <w:i/>
-          <w:color w:val="0000FF"/>
-        </w:rPr>
-        <w:t>ure of engineering structures.”</w:t>
-      </w:r>
-    </w:p>
-    <w:p>
-      <w:pPr>
-        <w:jc w:val="both"/>
-      </w:pPr>
-    </w:p>
-    <w:p>
-      <w:pPr>
-        <w:jc w:val="both"/>
-      </w:pPr>
-      <w:r>
-        <w:t>(</w:t>
-      </w:r>
-      <w:r>
-        <w:t>4) Some (minor) comments/suggestions are:  -</w:t>
-      </w:r>
-    </w:p>
-    <w:p>
-      <w:pPr>
-        <w:jc w:val="both"/>
-      </w:pPr>
-      <w:r>
-        <w:t>• Similarly to eq. (3.3), in eq. (3.7) I missed the restriction: “subjected to x^2+y^1=1”  -</w:t>
-      </w:r>
-    </w:p>
-    <w:p>
-      <w:pPr>
-        <w:jc w:val="both"/>
-      </w:pPr>
-    </w:p>
-    <w:p>
-      <w:pPr>
-        <w:jc w:val="both"/>
-      </w:pPr>
-      <w:r>
-        <w:t xml:space="preserve">• </w:t>
-      </w:r>
-      <w:proofErr w:type="gramStart"/>
-      <w:r>
-        <w:t>line</w:t>
-      </w:r>
-      <w:proofErr w:type="gramEnd"/>
-      <w:r>
-        <w:t xml:space="preserve"> 206 the intervals [-pi/2,pi/2] should be [-1,1].  -</w:t>
-      </w:r>
-    </w:p>
-    <w:p>
-      <w:pPr>
-        <w:ind w:left="360"/>
-        <w:jc w:val="both"/>
-        <w:rPr>
-          <w:i/>
-          <w:color w:val="0000FF"/>
-        </w:rPr>
-      </w:pPr>
-    </w:p>
-    <w:p>
-      <w:pPr>
-        <w:ind w:left="360"/>
-        <w:jc w:val="both"/>
-        <w:rPr>
-          <w:i/>
-          <w:color w:val="0000FF"/>
-        </w:rPr>
-      </w:pPr>
-      <w:r>
-        <w:rPr>
-          <w:i/>
-          <w:color w:val="0000FF"/>
-        </w:rPr>
-        <w:t xml:space="preserve">For tangent </w:t>
-      </w:r>
-      <w:proofErr w:type="spellStart"/>
-      <w:r>
-        <w:rPr>
-          <w:i/>
-          <w:color w:val="0000FF"/>
-        </w:rPr>
-        <w:t>parametrization</w:t>
-      </w:r>
-      <w:proofErr w:type="spellEnd"/>
-      <w:r>
-        <w:rPr>
-          <w:i/>
-          <w:color w:val="0000FF"/>
-        </w:rPr>
-        <w:t xml:space="preserve"> eq</w:t>
-      </w:r>
-      <w:proofErr w:type="gramStart"/>
-      <w:r>
-        <w:rPr>
-          <w:i/>
-          <w:color w:val="0000FF"/>
-        </w:rPr>
-        <w:t>.(</w:t>
-      </w:r>
-      <w:proofErr w:type="gramEnd"/>
-      <w:r>
-        <w:rPr>
-          <w:i/>
-          <w:color w:val="0000FF"/>
-        </w:rPr>
-        <w:t xml:space="preserve">3.7), </w:t>
-      </w:r>
-      <w:r>
-        <w:rPr>
-          <w:i/>
-          <w:color w:val="0000FF"/>
-        </w:rPr>
-        <w:t xml:space="preserve">x, y are points on the </w:t>
-      </w:r>
-      <w:r>
-        <w:rPr>
-          <w:i/>
-          <w:color w:val="0000FF"/>
-        </w:rPr>
-        <w:t xml:space="preserve">tangent plane with </w:t>
-      </w:r>
-      <w:r>
-        <w:rPr>
-          <w:b/>
-          <w:i/>
-          <w:color w:val="0000FF"/>
-        </w:rPr>
-        <w:t>u</w:t>
-      </w:r>
-      <w:r>
-        <w:rPr>
-          <w:i/>
-          <w:color w:val="0000FF"/>
-        </w:rPr>
-        <w:t>=[x, y, 0]</w:t>
-      </w:r>
-      <w:r>
-        <w:rPr>
-          <w:i/>
-          <w:color w:val="0000FF"/>
-          <w:vertAlign w:val="superscript"/>
-        </w:rPr>
-        <w:t>T</w:t>
-      </w:r>
-      <w:r>
-        <w:rPr>
-          <w:i/>
-          <w:color w:val="0000FF"/>
-        </w:rPr>
-        <w:t xml:space="preserve"> representing the position vector from north pole (Q) t</w:t>
-      </w:r>
-      <w:r>
-        <w:rPr>
-          <w:i/>
-          <w:color w:val="0000FF"/>
-        </w:rPr>
-        <w:t>o point P on the tangent plane. Therefore, it is not subjected to</w:t>
-      </w:r>
-      <w:r>
-        <w:rPr>
-          <w:i/>
-          <w:color w:val="0000FF"/>
-        </w:rPr>
-        <w:t xml:space="preserve"> x^2+y^1=1</w:t>
-      </w:r>
-      <w:r>
-        <w:t>.</w:t>
-      </w:r>
-      <w:r>
-        <w:rPr>
-          <w:i/>
-          <w:color w:val="0000FF"/>
-        </w:rPr>
-        <w:t xml:space="preserve"> The range [-pi/2, pi/2] guarantees that the position vector would cover all points on the tangent plane. </w:t>
-      </w:r>
-      <w:r>
-        <w:rPr>
-          <w:i/>
-          <w:color w:val="0000FF"/>
-        </w:rPr>
-        <w:t xml:space="preserve">The confusion might come from the use of canonical basis </w:t>
-      </w:r>
-      <w:proofErr w:type="spellStart"/>
-      <w:r>
-        <w:rPr>
-          <w:i/>
-          <w:color w:val="0000FF"/>
-        </w:rPr>
-        <w:t>x</w:t>
-      </w:r>
-      <w:proofErr w:type="gramStart"/>
-      <w:r>
-        <w:rPr>
-          <w:i/>
-          <w:color w:val="0000FF"/>
-        </w:rPr>
-        <w:t>,y</w:t>
-      </w:r>
-      <w:proofErr w:type="spellEnd"/>
-      <w:proofErr w:type="gramEnd"/>
-      <w:r>
-        <w:rPr>
-          <w:i/>
-          <w:color w:val="0000FF"/>
-        </w:rPr>
-        <w:t xml:space="preserve"> to </w:t>
-      </w:r>
-      <w:proofErr w:type="spellStart"/>
-      <w:r>
-        <w:rPr>
-          <w:i/>
-          <w:color w:val="0000FF"/>
-        </w:rPr>
-        <w:t>parametrize</w:t>
-      </w:r>
-      <w:proofErr w:type="spellEnd"/>
-      <w:r>
-        <w:rPr>
-          <w:i/>
-          <w:color w:val="0000FF"/>
-        </w:rPr>
-        <w:t xml:space="preserve"> </w:t>
-      </w:r>
-      <w:r>
-        <w:rPr>
-          <w:b/>
-          <w:i/>
-          <w:color w:val="0000FF"/>
-        </w:rPr>
-        <w:t>n</w:t>
-      </w:r>
-      <w:r>
-        <w:rPr>
-          <w:i/>
-          <w:color w:val="0000FF"/>
-        </w:rPr>
-        <w:t xml:space="preserve">. </w:t>
-      </w:r>
-      <w:r>
-        <w:rPr>
-          <w:i/>
-          <w:color w:val="0000FF"/>
-        </w:rPr>
-        <w:t>This has been clarified in the revised manuscript.</w:t>
-      </w:r>
-    </w:p>
-    <w:p>
-      <w:pPr>
-        <w:ind w:left="360"/>
-        <w:jc w:val="both"/>
-        <w:rPr>
-          <w:i/>
-          <w:color w:val="0000FF"/>
-        </w:rPr>
-      </w:pPr>
-    </w:p>
-    <w:p>
-      <w:pPr>
-        <w:ind w:left="360"/>
-        <w:jc w:val="both"/>
-        <w:rPr>
-          <w:i/>
-          <w:color w:val="0000FF"/>
-        </w:rPr>
-      </w:pPr>
-      <w:r>
-        <w:rPr>
-          <w:i/>
-          <w:color w:val="0000FF"/>
-        </w:rPr>
-        <w:t>“</w:t>
-      </w:r>
-      <w:r>
-        <w:rPr>
-          <w:i/>
-          <w:color w:val="0000FF"/>
-        </w:rPr>
-        <w:t xml:space="preserve">Note that though the normal vector $~n$ is a unit vector, the position vector on the </w:t>
-      </w:r>
-      <w:proofErr w:type="gramStart"/>
-      <w:r>
-        <w:rPr>
-          <w:i/>
-          <w:color w:val="0000FF"/>
-        </w:rPr>
-        <w:t>tangent  plane</w:t>
-      </w:r>
-      <w:proofErr w:type="gramEnd"/>
-      <w:r>
-        <w:rPr>
-          <w:i/>
-          <w:color w:val="0000FF"/>
-        </w:rPr>
-        <w:t xml:space="preserve"> $~u =[x,y,0]^T$ is not subjected to the constraint  $x^2+y^2+z^2 = 1$ and the range $[-\pi / 2, \pi / 2]$ is sufficient for  the position vector to cover all points on the plane.</w:t>
-      </w:r>
-      <w:r>
-        <w:rPr>
-          <w:i/>
-          <w:color w:val="0000FF"/>
-        </w:rPr>
-        <w:t>”</w:t>
-      </w:r>
-    </w:p>
-    <w:p>
-      <w:pPr>
-        <w:jc w:val="both"/>
-      </w:pPr>
-    </w:p>
-    <w:p>
-      <w:pPr>
-        <w:jc w:val="both"/>
-      </w:pPr>
-      <w:r>
-        <w:t>• In eq. (5.1) and line 282, superscript “e” and the name “elastic“ to denote strain tensor is misleading and I think it should be reduced to “strain”, since it suggests that the total strain of the model is split into inelastic and inelastic counterparts (which is not the case).</w:t>
-      </w:r>
-    </w:p>
-    <w:p>
-      <w:pPr>
-        <w:jc w:val="both"/>
-      </w:pPr>
-    </w:p>
-    <w:p>
-      <w:pPr>
-        <w:ind w:left="360"/>
-        <w:jc w:val="both"/>
-        <w:rPr>
-          <w:i/>
-          <w:color w:val="0000FF"/>
-        </w:rPr>
-      </w:pPr>
-      <w:r>
-        <w:rPr>
-          <w:i/>
-          <w:color w:val="0000FF"/>
-        </w:rPr>
-        <w:t>The superscript ``e’’ on strain tensor has been removed.</w:t>
-      </w:r>
     </w:p>
     <w:p>
       <w:pPr>

</xml_diff>